<commit_message>
add the rotfunc doc chapter
</commit_message>
<xml_diff>
--- a/docs/_static/figures/figures.docx
+++ b/docs/_static/figures/figures.docx
@@ -9,6 +9,12 @@
           <w:rFonts w:cs="Arial"/>
         </w:rPr>
       </w:pPr>
+      <w:r>
+        <w:rPr>
+          <w:rFonts w:cs="Arial"/>
+        </w:rPr>
+        <w:t>Equations of motion</w:t>
+      </w:r>
     </w:p>
     <w:p>
       <w:pPr>
@@ -25,7 +31,7 @@
         <mc:AlternateContent>
           <mc:Choice Requires="wpc">
             <w:drawing>
-              <wp:inline distT="0" distB="0" distL="0" distR="0" wp14:anchorId="25566B0F" wp14:editId="11D7506F">
+              <wp:inline distT="0" distB="0" distL="0" distR="0" wp14:anchorId="2F0A08FE" wp14:editId="2F07C05B">
                 <wp:extent cx="7044539" cy="3196590"/>
                 <wp:effectExtent l="0" t="0" r="4445" b="3810"/>
                 <wp:docPr id="2054689556" name="Canvas 1"/>
@@ -1273,7 +1279,7 @@
           </mc:Choice>
           <mc:Fallback>
             <w:pict>
-              <v:group w14:anchorId="25566B0F" id="Canvas 1" o:spid="_x0000_s1026" editas="canvas" style="width:554.7pt;height:251.7pt;mso-position-horizontal-relative:char;mso-position-vertical-relative:line" coordsize="70440,31965" o:gfxdata="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">
+              <v:group w14:anchorId="2F0A08FE" id="Canvas 1" o:spid="_x0000_s1026" editas="canvas" style="width:554.7pt;height:251.7pt;mso-position-horizontal-relative:char;mso-position-vertical-relative:line" coordsize="70440,31965" o:gfxdata="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">
                 <v:shapetype id="_x0000_t75" coordsize="21600,21600" o:spt="75" o:preferrelative="t" path="m@4@5l@4@11@9@11@9@5xe" filled="f" stroked="f">
                   <v:stroke joinstyle="miter"/>
                   <v:formulas>
@@ -1898,6 +1904,1021 @@
           <w:rFonts w:cs="Arial"/>
         </w:rPr>
       </w:pPr>
+      <w:r>
+        <w:rPr>
+          <w:rFonts w:cs="Arial"/>
+        </w:rPr>
+        <w:br w:type="page"/>
+      </w:r>
+    </w:p>
+    <w:p>
+      <w:pPr>
+        <w:bidi w:val="0"/>
+        <w:rPr>
+          <w:rFonts w:cs="Arial"/>
+        </w:rPr>
+      </w:pPr>
+      <w:r>
+        <w:rPr>
+          <w:rFonts w:cs="Arial"/>
+        </w:rPr>
+        <w:lastRenderedPageBreak/>
+        <w:t>Rotations</w:t>
+      </w:r>
+    </w:p>
+    <w:p>
+      <w:pPr>
+        <w:bidi w:val="0"/>
+        <w:jc w:val="center"/>
+        <w:rPr>
+          <w:rFonts w:cs="Arial"/>
+        </w:rPr>
+      </w:pPr>
+      <w:r>
+        <w:rPr>
+          <w:rFonts w:cs="Arial"/>
+          <w:noProof/>
+        </w:rPr>
+        <mc:AlternateContent>
+          <mc:Choice Requires="wpc">
+            <w:drawing>
+              <wp:inline distT="0" distB="0" distL="0" distR="0" wp14:anchorId="1ED6732D" wp14:editId="252F8D6B">
+                <wp:extent cx="4271874" cy="3035300"/>
+                <wp:effectExtent l="0" t="0" r="0" b="0"/>
+                <wp:docPr id="641751050" name="Canvas 641751050"/>
+                <wp:cNvGraphicFramePr>
+                  <a:graphicFrameLocks xmlns:a="http://schemas.openxmlformats.org/drawingml/2006/main" noChangeAspect="1"/>
+                </wp:cNvGraphicFramePr>
+                <a:graphic xmlns:a="http://schemas.openxmlformats.org/drawingml/2006/main">
+                  <a:graphicData uri="http://schemas.microsoft.com/office/word/2010/wordprocessingCanvas">
+                    <wpc:wpc>
+                      <wpc:bg>
+                        <a:solidFill>
+                          <a:prstClr val="white"/>
+                        </a:solidFill>
+                      </wpc:bg>
+                      <wpc:whole>
+                        <a:ln>
+                          <a:noFill/>
+                        </a:ln>
+                      </wpc:whole>
+                      <wpg:wgp>
+                        <wpg:cNvPr id="1158350895" name="Group 1158350895"/>
+                        <wpg:cNvGrpSpPr/>
+                        <wpg:grpSpPr>
+                          <a:xfrm>
+                            <a:off x="468240" y="182327"/>
+                            <a:ext cx="3359431" cy="2597482"/>
+                            <a:chOff x="2926071" y="1572332"/>
+                            <a:chExt cx="3359431" cy="2597482"/>
+                          </a:xfrm>
+                        </wpg:grpSpPr>
+                        <wps:wsp>
+                          <wps:cNvPr id="1527398121" name="Straight Arrow Connector 1527398121"/>
+                          <wps:cNvCnPr/>
+                          <wps:spPr>
+                            <a:xfrm flipV="1">
+                              <a:off x="3335596" y="1865145"/>
+                              <a:ext cx="2685440" cy="478676"/>
+                            </a:xfrm>
+                            <a:prstGeom prst="straightConnector1">
+                              <a:avLst/>
+                            </a:prstGeom>
+                            <a:noFill/>
+                            <a:ln w="19050">
+                              <a:solidFill>
+                                <a:srgbClr val="FF0000"/>
+                              </a:solidFill>
+                              <a:tailEnd type="triangle" w="lg" len="med"/>
+                            </a:ln>
+                          </wps:spPr>
+                          <wps:style>
+                            <a:lnRef idx="2">
+                              <a:schemeClr val="accent1">
+                                <a:shade val="15000"/>
+                              </a:schemeClr>
+                            </a:lnRef>
+                            <a:fillRef idx="1">
+                              <a:schemeClr val="accent1"/>
+                            </a:fillRef>
+                            <a:effectRef idx="0">
+                              <a:schemeClr val="accent1"/>
+                            </a:effectRef>
+                            <a:fontRef idx="minor">
+                              <a:schemeClr val="lt1"/>
+                            </a:fontRef>
+                          </wps:style>
+                          <wps:bodyPr/>
+                        </wps:wsp>
+                        <wps:wsp>
+                          <wps:cNvPr id="1672992148" name="Straight Arrow Connector 1672992148"/>
+                          <wps:cNvCnPr/>
+                          <wps:spPr>
+                            <a:xfrm>
+                              <a:off x="3335731" y="2343628"/>
+                              <a:ext cx="204826" cy="1533428"/>
+                            </a:xfrm>
+                            <a:prstGeom prst="straightConnector1">
+                              <a:avLst/>
+                            </a:prstGeom>
+                            <a:noFill/>
+                            <a:ln w="19050">
+                              <a:solidFill>
+                                <a:srgbClr val="FF0000"/>
+                              </a:solidFill>
+                              <a:tailEnd type="triangle" w="lg" len="med"/>
+                            </a:ln>
+                          </wps:spPr>
+                          <wps:style>
+                            <a:lnRef idx="2">
+                              <a:schemeClr val="accent1">
+                                <a:shade val="15000"/>
+                              </a:schemeClr>
+                            </a:lnRef>
+                            <a:fillRef idx="1">
+                              <a:schemeClr val="accent1"/>
+                            </a:fillRef>
+                            <a:effectRef idx="0">
+                              <a:schemeClr val="accent1"/>
+                            </a:effectRef>
+                            <a:fontRef idx="minor">
+                              <a:schemeClr val="lt1"/>
+                            </a:fontRef>
+                          </wps:style>
+                          <wps:bodyPr/>
+                        </wps:wsp>
+                        <wps:wsp>
+                          <wps:cNvPr id="308187317" name="Straight Arrow Connector 308187317"/>
+                          <wps:cNvCnPr/>
+                          <wps:spPr>
+                            <a:xfrm>
+                              <a:off x="3335731" y="2343512"/>
+                              <a:ext cx="2070202" cy="509416"/>
+                            </a:xfrm>
+                            <a:prstGeom prst="straightConnector1">
+                              <a:avLst/>
+                            </a:prstGeom>
+                            <a:noFill/>
+                            <a:ln w="19050">
+                              <a:solidFill>
+                                <a:srgbClr val="FF0000"/>
+                              </a:solidFill>
+                              <a:tailEnd type="triangle" w="lg" len="med"/>
+                            </a:ln>
+                          </wps:spPr>
+                          <wps:style>
+                            <a:lnRef idx="2">
+                              <a:schemeClr val="accent1">
+                                <a:shade val="15000"/>
+                              </a:schemeClr>
+                            </a:lnRef>
+                            <a:fillRef idx="1">
+                              <a:schemeClr val="accent1"/>
+                            </a:fillRef>
+                            <a:effectRef idx="0">
+                              <a:schemeClr val="accent1"/>
+                            </a:effectRef>
+                            <a:fontRef idx="minor">
+                              <a:schemeClr val="lt1"/>
+                            </a:fontRef>
+                          </wps:style>
+                          <wps:bodyPr/>
+                        </wps:wsp>
+                        <wps:wsp>
+                          <wps:cNvPr id="392454402" name="Arc 392454402"/>
+                          <wps:cNvSpPr/>
+                          <wps:spPr>
+                            <a:xfrm rot="1031128">
+                              <a:off x="4715712" y="1839741"/>
+                              <a:ext cx="365760" cy="680482"/>
+                            </a:xfrm>
+                            <a:prstGeom prst="arc">
+                              <a:avLst>
+                                <a:gd name="adj1" fmla="val 12842712"/>
+                                <a:gd name="adj2" fmla="val 2032067"/>
+                              </a:avLst>
+                            </a:prstGeom>
+                            <a:noFill/>
+                            <a:ln w="19050">
+                              <a:solidFill>
+                                <a:srgbClr val="FF0000"/>
+                              </a:solidFill>
+                              <a:headEnd type="none" w="med" len="med"/>
+                              <a:tailEnd type="triangle" w="med" len="med"/>
+                            </a:ln>
+                          </wps:spPr>
+                          <wps:style>
+                            <a:lnRef idx="2">
+                              <a:schemeClr val="accent1">
+                                <a:shade val="15000"/>
+                              </a:schemeClr>
+                            </a:lnRef>
+                            <a:fillRef idx="1">
+                              <a:schemeClr val="accent1"/>
+                            </a:fillRef>
+                            <a:effectRef idx="0">
+                              <a:schemeClr val="accent1"/>
+                            </a:effectRef>
+                            <a:fontRef idx="minor">
+                              <a:schemeClr val="lt1"/>
+                            </a:fontRef>
+                          </wps:style>
+                          <wps:bodyPr rot="0" spcFirstLastPara="0" vertOverflow="overflow" horzOverflow="overflow" vert="horz" wrap="square" lIns="91440" tIns="45720" rIns="91440" bIns="45720" numCol="1" spcCol="0" rtlCol="0" fromWordArt="0" anchor="ctr" anchorCtr="0" forceAA="0" compatLnSpc="1">
+                            <a:prstTxWarp prst="textNoShape">
+                              <a:avLst/>
+                            </a:prstTxWarp>
+                            <a:noAutofit/>
+                          </wps:bodyPr>
+                        </wps:wsp>
+                        <wps:wsp>
+                          <wps:cNvPr id="1830676463" name="Arc 1830676463"/>
+                          <wps:cNvSpPr/>
+                          <wps:spPr>
+                            <a:xfrm rot="6212392">
+                              <a:off x="3175656" y="3029974"/>
+                              <a:ext cx="378539" cy="680085"/>
+                            </a:xfrm>
+                            <a:prstGeom prst="arc">
+                              <a:avLst>
+                                <a:gd name="adj1" fmla="val 12747112"/>
+                                <a:gd name="adj2" fmla="val 2032067"/>
+                              </a:avLst>
+                            </a:prstGeom>
+                            <a:noFill/>
+                            <a:ln w="19050">
+                              <a:solidFill>
+                                <a:srgbClr val="FF0000"/>
+                              </a:solidFill>
+                              <a:headEnd type="none" w="med" len="med"/>
+                              <a:tailEnd type="triangle" w="med" len="med"/>
+                            </a:ln>
+                          </wps:spPr>
+                          <wps:style>
+                            <a:lnRef idx="2">
+                              <a:schemeClr val="accent1">
+                                <a:shade val="15000"/>
+                              </a:schemeClr>
+                            </a:lnRef>
+                            <a:fillRef idx="1">
+                              <a:schemeClr val="accent1"/>
+                            </a:fillRef>
+                            <a:effectRef idx="0">
+                              <a:schemeClr val="accent1"/>
+                            </a:effectRef>
+                            <a:fontRef idx="minor">
+                              <a:schemeClr val="lt1"/>
+                            </a:fontRef>
+                          </wps:style>
+                          <wps:bodyPr rot="0" spcFirstLastPara="0" vert="horz" wrap="square" lIns="91440" tIns="45720" rIns="91440" bIns="45720" numCol="1" spcCol="0" rtlCol="0" fromWordArt="0" anchor="ctr" anchorCtr="0" forceAA="0" compatLnSpc="1">
+                            <a:prstTxWarp prst="textNoShape">
+                              <a:avLst/>
+                            </a:prstTxWarp>
+                            <a:noAutofit/>
+                          </wps:bodyPr>
+                        </wps:wsp>
+                        <wps:wsp>
+                          <wps:cNvPr id="1753714176" name="Arc 1753714176"/>
+                          <wps:cNvSpPr/>
+                          <wps:spPr>
+                            <a:xfrm rot="9856402" flipV="1">
+                              <a:off x="4387838" y="2498282"/>
+                              <a:ext cx="378460" cy="679450"/>
+                            </a:xfrm>
+                            <a:prstGeom prst="arc">
+                              <a:avLst>
+                                <a:gd name="adj1" fmla="val 12747112"/>
+                                <a:gd name="adj2" fmla="val 2032067"/>
+                              </a:avLst>
+                            </a:prstGeom>
+                            <a:noFill/>
+                            <a:ln w="19050">
+                              <a:solidFill>
+                                <a:srgbClr val="FF0000"/>
+                              </a:solidFill>
+                              <a:headEnd type="none" w="med" len="med"/>
+                              <a:tailEnd type="triangle" w="med" len="med"/>
+                            </a:ln>
+                          </wps:spPr>
+                          <wps:style>
+                            <a:lnRef idx="2">
+                              <a:schemeClr val="accent1">
+                                <a:shade val="15000"/>
+                              </a:schemeClr>
+                            </a:lnRef>
+                            <a:fillRef idx="1">
+                              <a:schemeClr val="accent1"/>
+                            </a:fillRef>
+                            <a:effectRef idx="0">
+                              <a:schemeClr val="accent1"/>
+                            </a:effectRef>
+                            <a:fontRef idx="minor">
+                              <a:schemeClr val="lt1"/>
+                            </a:fontRef>
+                          </wps:style>
+                          <wps:bodyPr rot="0" spcFirstLastPara="0" vert="horz" wrap="square" lIns="91440" tIns="45720" rIns="91440" bIns="45720" numCol="1" spcCol="0" rtlCol="0" fromWordArt="0" anchor="ctr" anchorCtr="0" forceAA="0" compatLnSpc="1">
+                            <a:prstTxWarp prst="textNoShape">
+                              <a:avLst/>
+                            </a:prstTxWarp>
+                            <a:noAutofit/>
+                          </wps:bodyPr>
+                        </wps:wsp>
+                        <wps:wsp>
+                          <wps:cNvPr id="67375418" name="Straight Arrow Connector 67375418"/>
+                          <wps:cNvCnPr/>
+                          <wps:spPr>
+                            <a:xfrm flipV="1">
+                              <a:off x="3335654" y="2168690"/>
+                              <a:ext cx="980453" cy="174696"/>
+                            </a:xfrm>
+                            <a:prstGeom prst="straightConnector1">
+                              <a:avLst/>
+                            </a:prstGeom>
+                            <a:noFill/>
+                            <a:ln w="19050">
+                              <a:solidFill>
+                                <a:srgbClr val="FF0000"/>
+                              </a:solidFill>
+                              <a:tailEnd type="triangle" w="lg" len="med"/>
+                            </a:ln>
+                          </wps:spPr>
+                          <wps:style>
+                            <a:lnRef idx="2">
+                              <a:schemeClr val="accent1">
+                                <a:shade val="15000"/>
+                              </a:schemeClr>
+                            </a:lnRef>
+                            <a:fillRef idx="1">
+                              <a:schemeClr val="accent1"/>
+                            </a:fillRef>
+                            <a:effectRef idx="0">
+                              <a:schemeClr val="accent1"/>
+                            </a:effectRef>
+                            <a:fontRef idx="minor">
+                              <a:schemeClr val="lt1"/>
+                            </a:fontRef>
+                          </wps:style>
+                          <wps:bodyPr/>
+                        </wps:wsp>
+                        <wps:wsp>
+                          <wps:cNvPr id="521924615" name="Straight Arrow Connector 521924615"/>
+                          <wps:cNvCnPr/>
+                          <wps:spPr>
+                            <a:xfrm>
+                              <a:off x="3335833" y="2343144"/>
+                              <a:ext cx="877722" cy="215919"/>
+                            </a:xfrm>
+                            <a:prstGeom prst="straightConnector1">
+                              <a:avLst/>
+                            </a:prstGeom>
+                            <a:noFill/>
+                            <a:ln w="19050">
+                              <a:solidFill>
+                                <a:srgbClr val="FF0000"/>
+                              </a:solidFill>
+                              <a:tailEnd type="triangle" w="lg" len="med"/>
+                            </a:ln>
+                          </wps:spPr>
+                          <wps:style>
+                            <a:lnRef idx="2">
+                              <a:schemeClr val="accent1">
+                                <a:shade val="15000"/>
+                              </a:schemeClr>
+                            </a:lnRef>
+                            <a:fillRef idx="1">
+                              <a:schemeClr val="accent1"/>
+                            </a:fillRef>
+                            <a:effectRef idx="0">
+                              <a:schemeClr val="accent1"/>
+                            </a:effectRef>
+                            <a:fontRef idx="minor">
+                              <a:schemeClr val="lt1"/>
+                            </a:fontRef>
+                          </wps:style>
+                          <wps:bodyPr/>
+                        </wps:wsp>
+                        <wps:wsp>
+                          <wps:cNvPr id="262922264" name="Straight Arrow Connector 262922264"/>
+                          <wps:cNvCnPr/>
+                          <wps:spPr>
+                            <a:xfrm>
+                              <a:off x="3336087" y="2342902"/>
+                              <a:ext cx="80111" cy="600552"/>
+                            </a:xfrm>
+                            <a:prstGeom prst="straightConnector1">
+                              <a:avLst/>
+                            </a:prstGeom>
+                            <a:noFill/>
+                            <a:ln w="19050">
+                              <a:solidFill>
+                                <a:srgbClr val="FF0000"/>
+                              </a:solidFill>
+                              <a:tailEnd type="triangle" w="lg" len="med"/>
+                            </a:ln>
+                          </wps:spPr>
+                          <wps:style>
+                            <a:lnRef idx="2">
+                              <a:schemeClr val="accent1">
+                                <a:shade val="15000"/>
+                              </a:schemeClr>
+                            </a:lnRef>
+                            <a:fillRef idx="1">
+                              <a:schemeClr val="accent1"/>
+                            </a:fillRef>
+                            <a:effectRef idx="0">
+                              <a:schemeClr val="accent1"/>
+                            </a:effectRef>
+                            <a:fontRef idx="minor">
+                              <a:schemeClr val="lt1"/>
+                            </a:fontRef>
+                          </wps:style>
+                          <wps:bodyPr/>
+                        </wps:wsp>
+                        <wps:wsp>
+                          <wps:cNvPr id="182821090" name="Text Box 182821090"/>
+                          <wps:cNvSpPr txBox="1"/>
+                          <wps:spPr>
+                            <a:xfrm>
+                              <a:off x="2926071" y="2813513"/>
+                              <a:ext cx="614477" cy="292813"/>
+                            </a:xfrm>
+                            <a:prstGeom prst="rect">
+                              <a:avLst/>
+                            </a:prstGeom>
+                            <a:noFill/>
+                            <a:ln w="6350">
+                              <a:noFill/>
+                            </a:ln>
+                          </wps:spPr>
+                          <wps:txbx>
+                            <w:txbxContent>
+                              <w:p>
+                                <w:pPr>
+                                  <w:bidi w:val="0"/>
+                                  <w:rPr>
+                                    <w:b/>
+                                    <w:bCs/>
+                                    <w:color w:val="FF0000"/>
+                                    <w:sz w:val="24"/>
+                                    <w:szCs w:val="24"/>
+                                  </w:rPr>
+                                </w:pPr>
+                                <m:oMathPara>
+                                  <m:oMath>
+                                    <m:r>
+                                      <m:rPr>
+                                        <m:sty m:val="bi"/>
+                                      </m:rPr>
+                                      <w:rPr>
+                                        <w:rFonts w:ascii="Cambria Math" w:hAnsi="Cambria Math"/>
+                                        <w:color w:val="FF0000"/>
+                                        <w:sz w:val="24"/>
+                                        <w:szCs w:val="24"/>
+                                      </w:rPr>
+                                      <m:t>k</m:t>
+                                    </m:r>
+                                  </m:oMath>
+                                </m:oMathPara>
+                              </w:p>
+                            </w:txbxContent>
+                          </wps:txbx>
+                          <wps:bodyPr rot="0" spcFirstLastPara="0" vertOverflow="overflow" horzOverflow="overflow" vert="horz" wrap="square" lIns="0" tIns="0" rIns="0" bIns="0" numCol="1" spcCol="0" rtlCol="0" fromWordArt="0" anchor="ctr" anchorCtr="0" forceAA="0" compatLnSpc="1">
+                            <a:prstTxWarp prst="textNoShape">
+                              <a:avLst/>
+                            </a:prstTxWarp>
+                            <a:noAutofit/>
+                          </wps:bodyPr>
+                        </wps:wsp>
+                        <wps:wsp>
+                          <wps:cNvPr id="888745285" name="Text Box 888745285"/>
+                          <wps:cNvSpPr txBox="1"/>
+                          <wps:spPr>
+                            <a:xfrm>
+                              <a:off x="3827595" y="2650637"/>
+                              <a:ext cx="614477" cy="292813"/>
+                            </a:xfrm>
+                            <a:prstGeom prst="rect">
+                              <a:avLst/>
+                            </a:prstGeom>
+                            <a:noFill/>
+                            <a:ln w="6350">
+                              <a:noFill/>
+                            </a:ln>
+                          </wps:spPr>
+                          <wps:txbx>
+                            <w:txbxContent>
+                              <w:p>
+                                <w:pPr>
+                                  <w:bidi w:val="0"/>
+                                  <w:rPr>
+                                    <w:b/>
+                                    <w:bCs/>
+                                    <w:color w:val="FF0000"/>
+                                    <w:sz w:val="24"/>
+                                    <w:szCs w:val="24"/>
+                                  </w:rPr>
+                                </w:pPr>
+                                <m:oMathPara>
+                                  <m:oMath>
+                                    <m:r>
+                                      <m:rPr>
+                                        <m:sty m:val="bi"/>
+                                      </m:rPr>
+                                      <w:rPr>
+                                        <w:rFonts w:ascii="Cambria Math" w:hAnsi="Cambria Math"/>
+                                        <w:color w:val="FF0000"/>
+                                        <w:sz w:val="24"/>
+                                        <w:szCs w:val="24"/>
+                                      </w:rPr>
+                                      <m:t>j</m:t>
+                                    </m:r>
+                                  </m:oMath>
+                                </m:oMathPara>
+                              </w:p>
+                            </w:txbxContent>
+                          </wps:txbx>
+                          <wps:bodyPr rot="0" spcFirstLastPara="0" vertOverflow="overflow" horzOverflow="overflow" vert="horz" wrap="square" lIns="0" tIns="0" rIns="0" bIns="0" numCol="1" spcCol="0" rtlCol="0" fromWordArt="0" anchor="ctr" anchorCtr="0" forceAA="0" compatLnSpc="1">
+                            <a:prstTxWarp prst="textNoShape">
+                              <a:avLst/>
+                            </a:prstTxWarp>
+                            <a:noAutofit/>
+                          </wps:bodyPr>
+                        </wps:wsp>
+                        <wps:wsp>
+                          <wps:cNvPr id="1465453177" name="Text Box 1465453177"/>
+                          <wps:cNvSpPr txBox="1"/>
+                          <wps:spPr>
+                            <a:xfrm>
+                              <a:off x="3950325" y="1865145"/>
+                              <a:ext cx="614477" cy="292813"/>
+                            </a:xfrm>
+                            <a:prstGeom prst="rect">
+                              <a:avLst/>
+                            </a:prstGeom>
+                            <a:noFill/>
+                            <a:ln w="6350">
+                              <a:noFill/>
+                            </a:ln>
+                          </wps:spPr>
+                          <wps:txbx>
+                            <w:txbxContent>
+                              <w:p>
+                                <w:pPr>
+                                  <w:bidi w:val="0"/>
+                                  <w:rPr>
+                                    <w:b/>
+                                    <w:bCs/>
+                                    <w:color w:val="FF0000"/>
+                                    <w:sz w:val="24"/>
+                                    <w:szCs w:val="24"/>
+                                  </w:rPr>
+                                </w:pPr>
+                                <m:oMathPara>
+                                  <m:oMath>
+                                    <m:r>
+                                      <m:rPr>
+                                        <m:sty m:val="bi"/>
+                                      </m:rPr>
+                                      <w:rPr>
+                                        <w:rFonts w:ascii="Cambria Math" w:hAnsi="Cambria Math"/>
+                                        <w:color w:val="FF0000"/>
+                                        <w:sz w:val="24"/>
+                                        <w:szCs w:val="24"/>
+                                      </w:rPr>
+                                      <m:t>i</m:t>
+                                    </m:r>
+                                  </m:oMath>
+                                </m:oMathPara>
+                              </w:p>
+                            </w:txbxContent>
+                          </wps:txbx>
+                          <wps:bodyPr rot="0" spcFirstLastPara="0" vertOverflow="overflow" horzOverflow="overflow" vert="horz" wrap="square" lIns="0" tIns="0" rIns="0" bIns="0" numCol="1" spcCol="0" rtlCol="0" fromWordArt="0" anchor="ctr" anchorCtr="0" forceAA="0" compatLnSpc="1">
+                            <a:prstTxWarp prst="textNoShape">
+                              <a:avLst/>
+                            </a:prstTxWarp>
+                            <a:noAutofit/>
+                          </wps:bodyPr>
+                        </wps:wsp>
+                        <wps:wsp>
+                          <wps:cNvPr id="776955701" name="Text Box 776955701"/>
+                          <wps:cNvSpPr txBox="1"/>
+                          <wps:spPr>
+                            <a:xfrm>
+                              <a:off x="5671025" y="1572332"/>
+                              <a:ext cx="614477" cy="292813"/>
+                            </a:xfrm>
+                            <a:prstGeom prst="rect">
+                              <a:avLst/>
+                            </a:prstGeom>
+                            <a:noFill/>
+                            <a:ln w="6350">
+                              <a:noFill/>
+                            </a:ln>
+                          </wps:spPr>
+                          <wps:txbx>
+                            <w:txbxContent>
+                              <w:p>
+                                <w:pPr>
+                                  <w:bidi w:val="0"/>
+                                  <w:rPr>
+                                    <w:b/>
+                                    <w:bCs/>
+                                    <w:color w:val="FF0000"/>
+                                    <w:sz w:val="24"/>
+                                    <w:szCs w:val="24"/>
+                                  </w:rPr>
+                                </w:pPr>
+                                <m:oMathPara>
+                                  <m:oMath>
+                                    <m:r>
+                                      <m:rPr>
+                                        <m:sty m:val="bi"/>
+                                      </m:rPr>
+                                      <w:rPr>
+                                        <w:rFonts w:ascii="Cambria Math" w:hAnsi="Cambria Math"/>
+                                        <w:color w:val="FF0000"/>
+                                        <w:sz w:val="24"/>
+                                        <w:szCs w:val="24"/>
+                                      </w:rPr>
+                                      <m:t>x</m:t>
+                                    </m:r>
+                                  </m:oMath>
+                                </m:oMathPara>
+                              </w:p>
+                            </w:txbxContent>
+                          </wps:txbx>
+                          <wps:bodyPr rot="0" spcFirstLastPara="0" vertOverflow="overflow" horzOverflow="overflow" vert="horz" wrap="square" lIns="0" tIns="0" rIns="0" bIns="0" numCol="1" spcCol="0" rtlCol="0" fromWordArt="0" anchor="ctr" anchorCtr="0" forceAA="0" compatLnSpc="1">
+                            <a:prstTxWarp prst="textNoShape">
+                              <a:avLst/>
+                            </a:prstTxWarp>
+                            <a:noAutofit/>
+                          </wps:bodyPr>
+                        </wps:wsp>
+                        <wps:wsp>
+                          <wps:cNvPr id="388177195" name="Text Box 388177195"/>
+                          <wps:cNvSpPr txBox="1"/>
+                          <wps:spPr>
+                            <a:xfrm>
+                              <a:off x="5173737" y="2852851"/>
+                              <a:ext cx="614477" cy="292813"/>
+                            </a:xfrm>
+                            <a:prstGeom prst="rect">
+                              <a:avLst/>
+                            </a:prstGeom>
+                            <a:noFill/>
+                            <a:ln w="6350">
+                              <a:noFill/>
+                            </a:ln>
+                          </wps:spPr>
+                          <wps:txbx>
+                            <w:txbxContent>
+                              <w:p>
+                                <w:pPr>
+                                  <w:bidi w:val="0"/>
+                                  <w:rPr>
+                                    <w:b/>
+                                    <w:bCs/>
+                                    <w:color w:val="FF0000"/>
+                                    <w:sz w:val="24"/>
+                                    <w:szCs w:val="24"/>
+                                  </w:rPr>
+                                </w:pPr>
+                                <m:oMathPara>
+                                  <m:oMath>
+                                    <m:r>
+                                      <m:rPr>
+                                        <m:sty m:val="bi"/>
+                                      </m:rPr>
+                                      <w:rPr>
+                                        <w:rFonts w:ascii="Cambria Math" w:hAnsi="Cambria Math"/>
+                                        <w:color w:val="FF0000"/>
+                                        <w:sz w:val="24"/>
+                                        <w:szCs w:val="24"/>
+                                      </w:rPr>
+                                      <m:t>y</m:t>
+                                    </m:r>
+                                  </m:oMath>
+                                </m:oMathPara>
+                              </w:p>
+                            </w:txbxContent>
+                          </wps:txbx>
+                          <wps:bodyPr rot="0" spcFirstLastPara="0" vertOverflow="overflow" horzOverflow="overflow" vert="horz" wrap="square" lIns="0" tIns="0" rIns="0" bIns="0" numCol="1" spcCol="0" rtlCol="0" fromWordArt="0" anchor="ctr" anchorCtr="0" forceAA="0" compatLnSpc="1">
+                            <a:prstTxWarp prst="textNoShape">
+                              <a:avLst/>
+                            </a:prstTxWarp>
+                            <a:noAutofit/>
+                          </wps:bodyPr>
+                        </wps:wsp>
+                        <wps:wsp>
+                          <wps:cNvPr id="1332332217" name="Text Box 1332332217"/>
+                          <wps:cNvSpPr txBox="1"/>
+                          <wps:spPr>
+                            <a:xfrm>
+                              <a:off x="3335731" y="3877001"/>
+                              <a:ext cx="614477" cy="292813"/>
+                            </a:xfrm>
+                            <a:prstGeom prst="rect">
+                              <a:avLst/>
+                            </a:prstGeom>
+                            <a:noFill/>
+                            <a:ln w="6350">
+                              <a:noFill/>
+                            </a:ln>
+                          </wps:spPr>
+                          <wps:txbx>
+                            <w:txbxContent>
+                              <w:p>
+                                <w:pPr>
+                                  <w:bidi w:val="0"/>
+                                  <w:rPr>
+                                    <w:b/>
+                                    <w:bCs/>
+                                    <w:color w:val="FF0000"/>
+                                    <w:sz w:val="24"/>
+                                    <w:szCs w:val="24"/>
+                                  </w:rPr>
+                                </w:pPr>
+                                <m:oMathPara>
+                                  <m:oMath>
+                                    <m:r>
+                                      <m:rPr>
+                                        <m:sty m:val="bi"/>
+                                      </m:rPr>
+                                      <w:rPr>
+                                        <w:rFonts w:ascii="Cambria Math" w:hAnsi="Cambria Math"/>
+                                        <w:color w:val="FF0000"/>
+                                        <w:sz w:val="24"/>
+                                        <w:szCs w:val="24"/>
+                                      </w:rPr>
+                                      <m:t>z</m:t>
+                                    </m:r>
+                                  </m:oMath>
+                                </m:oMathPara>
+                              </w:p>
+                            </w:txbxContent>
+                          </wps:txbx>
+                          <wps:bodyPr rot="0" spcFirstLastPara="0" vertOverflow="overflow" horzOverflow="overflow" vert="horz" wrap="square" lIns="0" tIns="0" rIns="0" bIns="0" numCol="1" spcCol="0" rtlCol="0" fromWordArt="0" anchor="ctr" anchorCtr="0" forceAA="0" compatLnSpc="1">
+                            <a:prstTxWarp prst="textNoShape">
+                              <a:avLst/>
+                            </a:prstTxWarp>
+                            <a:noAutofit/>
+                          </wps:bodyPr>
+                        </wps:wsp>
+                      </wpg:wgp>
+                    </wpc:wpc>
+                  </a:graphicData>
+                </a:graphic>
+              </wp:inline>
+            </w:drawing>
+          </mc:Choice>
+          <mc:Fallback>
+            <w:pict>
+              <v:group w14:anchorId="1ED6732D" id="Canvas 641751050" o:spid="_x0000_s1050" editas="canvas" style="width:336.35pt;height:239pt;mso-position-horizontal-relative:char;mso-position-vertical-relative:line" coordsize="42716,30353" o:gfxdata="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">
+                <v:shape id="_x0000_s1051" type="#_x0000_t75" style="position:absolute;width:42716;height:30353;visibility:visible;mso-wrap-style:square" filled="t">
+                  <v:fill o:detectmouseclick="t"/>
+                  <v:path o:connecttype="none"/>
+                </v:shape>
+                <v:group id="Group 1158350895" o:spid="_x0000_s1052" style="position:absolute;left:4682;top:1823;width:33594;height:25975" coordorigin="29260,15723" coordsize="33594,25974" o:gfxdata="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">
+                  <v:shape id="Straight Arrow Connector 1527398121" o:spid="_x0000_s1053" type="#_x0000_t32" style="position:absolute;left:33355;top:18651;width:26855;height:4787;flip:y;visibility:visible;mso-wrap-style:square" o:connectortype="straight" o:gfxdata="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" strokecolor="red" strokeweight="1.5pt">
+                    <v:stroke endarrow="block" endarrowwidth="wide"/>
+                  </v:shape>
+                  <v:shape id="Straight Arrow Connector 1672992148" o:spid="_x0000_s1054" type="#_x0000_t32" style="position:absolute;left:33357;top:23436;width:2048;height:15334;visibility:visible;mso-wrap-style:square" o:connectortype="straight" o:gfxdata="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" strokecolor="red" strokeweight="1.5pt">
+                    <v:stroke endarrow="block" endarrowwidth="wide"/>
+                  </v:shape>
+                  <v:shape id="Straight Arrow Connector 308187317" o:spid="_x0000_s1055" type="#_x0000_t32" style="position:absolute;left:33357;top:23435;width:20702;height:5094;visibility:visible;mso-wrap-style:square" o:connectortype="straight" o:gfxdata="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" strokecolor="red" strokeweight="1.5pt">
+                    <v:stroke endarrow="block" endarrowwidth="wide"/>
+                  </v:shape>
+                  <v:shape id="Arc 392454402" o:spid="_x0000_s1056" style="position:absolute;left:47157;top:18397;width:3657;height:6805;rotation:1126267fd;visibility:visible;mso-wrap-style:square;v-text-anchor:middle" coordsize="365760,680482" o:gfxdata="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" path="m10985,224099nsc59743,-25683,236706,-79706,325812,127989v39646,92410,50663,216488,29097,327710l182880,340241,10985,224099xem10985,224099nfc59743,-25683,236706,-79706,325812,127989v39646,92410,50663,216488,29097,327710e" filled="f" strokecolor="red" strokeweight="1.5pt">
+                    <v:stroke endarrow="block"/>
+                    <v:path arrowok="t" o:connecttype="custom" o:connectlocs="10985,224099;325812,127989;354909,455699" o:connectangles="0,0,0"/>
+                  </v:shape>
+                  <v:shape id="Arc 1830676463" o:spid="_x0000_s1057" style="position:absolute;left:31756;top:30299;width:3785;height:6801;rotation:6785589fd;visibility:visible;mso-wrap-style:square;v-text-anchor:middle" coordsize="378539,680085" o:gfxdata="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" path="m10846,226585nsc39737,79934,120338,-12793,206565,1422v78248,12900,143922,111319,165023,247306c382340,318020,380584,391654,366572,459040l189270,340043,10846,226585xem10846,226585nfc39737,79934,120338,-12793,206565,1422v78248,12900,143922,111319,165023,247306c382340,318020,380584,391654,366572,459040e" filled="f" strokecolor="red" strokeweight="1.5pt">
+                    <v:stroke endarrow="block"/>
+                    <v:path arrowok="t" o:connecttype="custom" o:connectlocs="10846,226585;206565,1422;371588,248728;366572,459040" o:connectangles="0,0,0,0"/>
+                  </v:shape>
+                  <v:shape id="Arc 1753714176" o:spid="_x0000_s1058" style="position:absolute;left:43878;top:24982;width:3784;height:6795;rotation:-10765819fd;flip:y;visibility:visible;mso-wrap-style:square;v-text-anchor:middle" coordsize="378460,679450" o:gfxdata="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" path="m10858,226300nsc39755,79833,120320,-12769,206509,1419v78224,12877,143882,111178,164991,247015c382264,317706,380506,391323,366479,458686l189230,339725,10858,226300xem10858,226300nfc39755,79833,120320,-12769,206509,1419v78224,12877,143882,111178,164991,247015c382264,317706,380506,391323,366479,458686e" filled="f" strokecolor="red" strokeweight="1.5pt">
+                    <v:stroke endarrow="block"/>
+                    <v:path arrowok="t" o:connecttype="custom" o:connectlocs="10858,226300;206509,1419;371500,248434;366479,458686" o:connectangles="0,0,0,0"/>
+                  </v:shape>
+                  <v:shape id="Straight Arrow Connector 67375418" o:spid="_x0000_s1059" type="#_x0000_t32" style="position:absolute;left:33356;top:21686;width:9805;height:1747;flip:y;visibility:visible;mso-wrap-style:square" o:connectortype="straight" o:gfxdata="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" strokecolor="red" strokeweight="1.5pt">
+                    <v:stroke endarrow="block" endarrowwidth="wide"/>
+                  </v:shape>
+                  <v:shape id="Straight Arrow Connector 521924615" o:spid="_x0000_s1060" type="#_x0000_t32" style="position:absolute;left:33358;top:23431;width:8777;height:2159;visibility:visible;mso-wrap-style:square" o:connectortype="straight" o:gfxdata="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" strokecolor="red" strokeweight="1.5pt">
+                    <v:stroke endarrow="block" endarrowwidth="wide"/>
+                  </v:shape>
+                  <v:shape id="Straight Arrow Connector 262922264" o:spid="_x0000_s1061" type="#_x0000_t32" style="position:absolute;left:33360;top:23429;width:801;height:6005;visibility:visible;mso-wrap-style:square" o:connectortype="straight" o:gfxdata="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" strokecolor="red" strokeweight="1.5pt">
+                    <v:stroke endarrow="block" endarrowwidth="wide"/>
+                  </v:shape>
+                  <v:shape id="Text Box 182821090" o:spid="_x0000_s1062" type="#_x0000_t202" style="position:absolute;left:29260;top:28135;width:6145;height:2928;visibility:visible;mso-wrap-style:square;v-text-anchor:middle" o:gfxdata="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" filled="f" stroked="f" strokeweight=".5pt">
+                    <v:textbox inset="0,0,0,0">
+                      <w:txbxContent>
+                        <w:p>
+                          <w:pPr>
+                            <w:bidi w:val="0"/>
+                            <w:rPr>
+                              <w:b/>
+                              <w:bCs/>
+                              <w:color w:val="FF0000"/>
+                              <w:sz w:val="24"/>
+                              <w:szCs w:val="24"/>
+                            </w:rPr>
+                          </w:pPr>
+                          <m:oMathPara>
+                            <m:oMath>
+                              <m:r>
+                                <m:rPr>
+                                  <m:sty m:val="bi"/>
+                                </m:rPr>
+                                <w:rPr>
+                                  <w:rFonts w:ascii="Cambria Math" w:hAnsi="Cambria Math"/>
+                                  <w:color w:val="FF0000"/>
+                                  <w:sz w:val="24"/>
+                                  <w:szCs w:val="24"/>
+                                </w:rPr>
+                                <m:t>k</m:t>
+                              </m:r>
+                            </m:oMath>
+                          </m:oMathPara>
+                        </w:p>
+                      </w:txbxContent>
+                    </v:textbox>
+                  </v:shape>
+                  <v:shape id="Text Box 888745285" o:spid="_x0000_s1063" type="#_x0000_t202" style="position:absolute;left:38275;top:26506;width:6145;height:2928;visibility:visible;mso-wrap-style:square;v-text-anchor:middle" o:gfxdata="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" filled="f" stroked="f" strokeweight=".5pt">
+                    <v:textbox inset="0,0,0,0">
+                      <w:txbxContent>
+                        <w:p>
+                          <w:pPr>
+                            <w:bidi w:val="0"/>
+                            <w:rPr>
+                              <w:b/>
+                              <w:bCs/>
+                              <w:color w:val="FF0000"/>
+                              <w:sz w:val="24"/>
+                              <w:szCs w:val="24"/>
+                            </w:rPr>
+                          </w:pPr>
+                          <m:oMathPara>
+                            <m:oMath>
+                              <m:r>
+                                <m:rPr>
+                                  <m:sty m:val="bi"/>
+                                </m:rPr>
+                                <w:rPr>
+                                  <w:rFonts w:ascii="Cambria Math" w:hAnsi="Cambria Math"/>
+                                  <w:color w:val="FF0000"/>
+                                  <w:sz w:val="24"/>
+                                  <w:szCs w:val="24"/>
+                                </w:rPr>
+                                <m:t>j</m:t>
+                              </m:r>
+                            </m:oMath>
+                          </m:oMathPara>
+                        </w:p>
+                      </w:txbxContent>
+                    </v:textbox>
+                  </v:shape>
+                  <v:shape id="Text Box 1465453177" o:spid="_x0000_s1064" type="#_x0000_t202" style="position:absolute;left:39503;top:18651;width:6145;height:2928;visibility:visible;mso-wrap-style:square;v-text-anchor:middle" o:gfxdata="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" filled="f" stroked="f" strokeweight=".5pt">
+                    <v:textbox inset="0,0,0,0">
+                      <w:txbxContent>
+                        <w:p>
+                          <w:pPr>
+                            <w:bidi w:val="0"/>
+                            <w:rPr>
+                              <w:b/>
+                              <w:bCs/>
+                              <w:color w:val="FF0000"/>
+                              <w:sz w:val="24"/>
+                              <w:szCs w:val="24"/>
+                            </w:rPr>
+                          </w:pPr>
+                          <m:oMathPara>
+                            <m:oMath>
+                              <m:r>
+                                <m:rPr>
+                                  <m:sty m:val="bi"/>
+                                </m:rPr>
+                                <w:rPr>
+                                  <w:rFonts w:ascii="Cambria Math" w:hAnsi="Cambria Math"/>
+                                  <w:color w:val="FF0000"/>
+                                  <w:sz w:val="24"/>
+                                  <w:szCs w:val="24"/>
+                                </w:rPr>
+                                <m:t>i</m:t>
+                              </m:r>
+                            </m:oMath>
+                          </m:oMathPara>
+                        </w:p>
+                      </w:txbxContent>
+                    </v:textbox>
+                  </v:shape>
+                  <v:shape id="Text Box 776955701" o:spid="_x0000_s1065" type="#_x0000_t202" style="position:absolute;left:56710;top:15723;width:6145;height:2928;visibility:visible;mso-wrap-style:square;v-text-anchor:middle" o:gfxdata="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" filled="f" stroked="f" strokeweight=".5pt">
+                    <v:textbox inset="0,0,0,0">
+                      <w:txbxContent>
+                        <w:p>
+                          <w:pPr>
+                            <w:bidi w:val="0"/>
+                            <w:rPr>
+                              <w:b/>
+                              <w:bCs/>
+                              <w:color w:val="FF0000"/>
+                              <w:sz w:val="24"/>
+                              <w:szCs w:val="24"/>
+                            </w:rPr>
+                          </w:pPr>
+                          <m:oMathPara>
+                            <m:oMath>
+                              <m:r>
+                                <m:rPr>
+                                  <m:sty m:val="bi"/>
+                                </m:rPr>
+                                <w:rPr>
+                                  <w:rFonts w:ascii="Cambria Math" w:hAnsi="Cambria Math"/>
+                                  <w:color w:val="FF0000"/>
+                                  <w:sz w:val="24"/>
+                                  <w:szCs w:val="24"/>
+                                </w:rPr>
+                                <m:t>x</m:t>
+                              </m:r>
+                            </m:oMath>
+                          </m:oMathPara>
+                        </w:p>
+                      </w:txbxContent>
+                    </v:textbox>
+                  </v:shape>
+                  <v:shape id="Text Box 388177195" o:spid="_x0000_s1066" type="#_x0000_t202" style="position:absolute;left:51737;top:28528;width:6145;height:2928;visibility:visible;mso-wrap-style:square;v-text-anchor:middle" o:gfxdata="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" filled="f" stroked="f" strokeweight=".5pt">
+                    <v:textbox inset="0,0,0,0">
+                      <w:txbxContent>
+                        <w:p>
+                          <w:pPr>
+                            <w:bidi w:val="0"/>
+                            <w:rPr>
+                              <w:b/>
+                              <w:bCs/>
+                              <w:color w:val="FF0000"/>
+                              <w:sz w:val="24"/>
+                              <w:szCs w:val="24"/>
+                            </w:rPr>
+                          </w:pPr>
+                          <m:oMathPara>
+                            <m:oMath>
+                              <m:r>
+                                <m:rPr>
+                                  <m:sty m:val="bi"/>
+                                </m:rPr>
+                                <w:rPr>
+                                  <w:rFonts w:ascii="Cambria Math" w:hAnsi="Cambria Math"/>
+                                  <w:color w:val="FF0000"/>
+                                  <w:sz w:val="24"/>
+                                  <w:szCs w:val="24"/>
+                                </w:rPr>
+                                <m:t>y</m:t>
+                              </m:r>
+                            </m:oMath>
+                          </m:oMathPara>
+                        </w:p>
+                      </w:txbxContent>
+                    </v:textbox>
+                  </v:shape>
+                  <v:shape id="Text Box 1332332217" o:spid="_x0000_s1067" type="#_x0000_t202" style="position:absolute;left:33357;top:38770;width:6145;height:2928;visibility:visible;mso-wrap-style:square;v-text-anchor:middle" o:gfxdata="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" filled="f" stroked="f" strokeweight=".5pt">
+                    <v:textbox inset="0,0,0,0">
+                      <w:txbxContent>
+                        <w:p>
+                          <w:pPr>
+                            <w:bidi w:val="0"/>
+                            <w:rPr>
+                              <w:b/>
+                              <w:bCs/>
+                              <w:color w:val="FF0000"/>
+                              <w:sz w:val="24"/>
+                              <w:szCs w:val="24"/>
+                            </w:rPr>
+                          </w:pPr>
+                          <m:oMathPara>
+                            <m:oMath>
+                              <m:r>
+                                <m:rPr>
+                                  <m:sty m:val="bi"/>
+                                </m:rPr>
+                                <w:rPr>
+                                  <w:rFonts w:ascii="Cambria Math" w:hAnsi="Cambria Math"/>
+                                  <w:color w:val="FF0000"/>
+                                  <w:sz w:val="24"/>
+                                  <w:szCs w:val="24"/>
+                                </w:rPr>
+                                <m:t>z</m:t>
+                              </m:r>
+                            </m:oMath>
+                          </m:oMathPara>
+                        </w:p>
+                      </w:txbxContent>
+                    </v:textbox>
+                  </v:shape>
+                </v:group>
+                <w10:anchorlock/>
+              </v:group>
+            </w:pict>
+          </mc:Fallback>
+        </mc:AlternateContent>
+      </w:r>
     </w:p>
     <w:p>
       <w:pPr>
@@ -1915,6 +2936,39 @@
         </w:rPr>
       </w:pPr>
     </w:p>
+    <w:p>
+      <w:pPr>
+        <w:bidi w:val="0"/>
+        <w:rPr>
+          <w:rFonts w:cs="Arial"/>
+        </w:rPr>
+      </w:pPr>
+    </w:p>
+    <w:p>
+      <w:pPr>
+        <w:bidi w:val="0"/>
+        <w:rPr>
+          <w:rFonts w:cs="Arial"/>
+        </w:rPr>
+      </w:pPr>
+    </w:p>
+    <w:p>
+      <w:pPr>
+        <w:bidi w:val="0"/>
+        <w:rPr>
+          <w:rFonts w:cs="Arial"/>
+        </w:rPr>
+      </w:pPr>
+    </w:p>
+    <w:p>
+      <w:pPr>
+        <w:bidi w:val="0"/>
+        <w:rPr>
+          <w:rFonts w:cs="Arial"/>
+        </w:rPr>
+      </w:pPr>
+    </w:p>
+    <w:p/>
     <w:sectPr>
       <w:pgSz w:w="16838" w:h="11906" w:orient="landscape"/>
       <w:pgMar w:top="1800" w:right="1440" w:bottom="1800" w:left="1440" w:header="720" w:footer="720" w:gutter="0"/>

</xml_diff>

<commit_message>
big docstring and editing
docstrings:
datapoint, rigidbody, seeker
the docstrings and the examples there rendered changes in the code itself.
</commit_message>
<xml_diff>
--- a/docs/_static/figures/figures.docx
+++ b/docs/_static/figures/figures.docx
@@ -31,7 +31,7 @@
         <mc:AlternateContent>
           <mc:Choice Requires="wpc">
             <w:drawing>
-              <wp:inline distT="0" distB="0" distL="0" distR="0" wp14:anchorId="7629F921" wp14:editId="2D12E64D">
+              <wp:inline distT="0" distB="0" distL="0" distR="0" wp14:anchorId="7629F921" wp14:editId="57E023E4">
                 <wp:extent cx="4013200" cy="4438650"/>
                 <wp:effectExtent l="0" t="0" r="6350" b="0"/>
                 <wp:docPr id="2054689556" name="Canvas 1"/>
@@ -57,9 +57,9 @@
                         <wpg:grpSpPr>
                           <a:xfrm>
                             <a:off x="176936" y="131727"/>
-                            <a:ext cx="3683643" cy="4182719"/>
+                            <a:ext cx="3683643" cy="4181861"/>
                             <a:chOff x="333374" y="261869"/>
-                            <a:chExt cx="3683643" cy="4182719"/>
+                            <a:chExt cx="3683643" cy="4181861"/>
                           </a:xfrm>
                         </wpg:grpSpPr>
                         <wps:wsp>
@@ -1453,10 +1453,10 @@
                           <wpg:cNvGrpSpPr/>
                           <wpg:grpSpPr>
                             <a:xfrm>
-                              <a:off x="1068309" y="4134202"/>
-                              <a:ext cx="792603" cy="310386"/>
-                              <a:chOff x="1369477" y="4505677"/>
-                              <a:chExt cx="792603" cy="310386"/>
+                              <a:off x="1068309" y="3987998"/>
+                              <a:ext cx="760853" cy="404693"/>
+                              <a:chOff x="1369477" y="4359473"/>
+                              <a:chExt cx="760853" cy="404693"/>
                             </a:xfrm>
                           </wpg:grpSpPr>
                           <wps:wsp>
@@ -1716,8 +1716,8 @@
                             <wps:cNvSpPr txBox="1"/>
                             <wps:spPr bwMode="auto">
                               <a:xfrm>
-                                <a:off x="1962055" y="4591273"/>
-                                <a:ext cx="200025" cy="224790"/>
+                                <a:off x="2057940" y="4539376"/>
+                                <a:ext cx="72390" cy="224790"/>
                               </a:xfrm>
                               <a:prstGeom prst="rect">
                                 <a:avLst/>
@@ -1744,7 +1744,54 @@
                                           <w:sz w:val="18"/>
                                           <w:szCs w:val="18"/>
                                         </w:rPr>
-                                        <m:t>v, ω</m:t>
+                                        <m:t>v</m:t>
+                                      </m:r>
+                                    </m:oMath>
+                                  </m:oMathPara>
+                                </w:p>
+                              </w:txbxContent>
+                            </wps:txbx>
+                            <wps:bodyPr rot="0" spcFirstLastPara="0" vertOverflow="overflow" horzOverflow="overflow" vert="horz" wrap="none" lIns="0" tIns="0" rIns="0" bIns="0" numCol="1" spcCol="0" rtlCol="0" fromWordArt="0" anchor="t" anchorCtr="0" forceAA="0" compatLnSpc="1">
+                              <a:prstTxWarp prst="textNoShape">
+                                <a:avLst/>
+                              </a:prstTxWarp>
+                              <a:noAutofit/>
+                            </wps:bodyPr>
+                          </wps:wsp>
+                          <wps:wsp>
+                            <wps:cNvPr id="1921540149" name="Text Box 1921540149"/>
+                            <wps:cNvSpPr txBox="1"/>
+                            <wps:spPr bwMode="auto">
+                              <a:xfrm>
+                                <a:off x="1472528" y="4359473"/>
+                                <a:ext cx="92075" cy="224790"/>
+                              </a:xfrm>
+                              <a:prstGeom prst="rect">
+                                <a:avLst/>
+                              </a:prstGeom>
+                              <a:noFill/>
+                              <a:ln w="6350">
+                                <a:noFill/>
+                              </a:ln>
+                            </wps:spPr>
+                            <wps:txbx>
+                              <w:txbxContent>
+                                <w:p>
+                                  <w:pPr>
+                                    <w:rPr>
+                                      <w:sz w:val="18"/>
+                                      <w:szCs w:val="18"/>
+                                    </w:rPr>
+                                  </w:pPr>
+                                  <m:oMathPara>
+                                    <m:oMath>
+                                      <m:r>
+                                        <w:rPr>
+                                          <w:rFonts w:ascii="Cambria Math" w:hAnsi="Cambria Math"/>
+                                          <w:sz w:val="18"/>
+                                          <w:szCs w:val="18"/>
+                                        </w:rPr>
+                                        <m:t>ω</m:t>
                                       </m:r>
                                     </m:oMath>
                                   </m:oMathPara>
@@ -1807,7 +1854,7 @@
           </mc:Choice>
           <mc:Fallback>
             <w:pict>
-              <v:group w14:anchorId="7629F921" id="Canvas 1" o:spid="_x0000_s1026" editas="canvas" style="width:316pt;height:349.5pt;mso-position-horizontal-relative:char;mso-position-vertical-relative:line" coordsize="40132,44386" o:gfxdata="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">
+              <v:group w14:anchorId="7629F921" id="Canvas 1" o:spid="_x0000_s1026" editas="canvas" style="width:316pt;height:349.5pt;mso-position-horizontal-relative:char;mso-position-vertical-relative:line" coordsize="40132,44386" o:gfxdata="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">
                 <v:shapetype id="_x0000_t75" coordsize="21600,21600" o:spt="75" o:preferrelative="t" path="m@4@5l@4@11@9@11@9@5xe" filled="f" stroked="f">
                   <v:stroke joinstyle="miter"/>
                   <v:formulas>
@@ -1831,7 +1878,7 @@
                   <v:fill o:detectmouseclick="t"/>
                   <v:path o:connecttype="none"/>
                 </v:shape>
-                <v:group id="Group 679564987" o:spid="_x0000_s1028" style="position:absolute;left:1769;top:1317;width:36836;height:41827" coordorigin="3333,2618" coordsize="36836,41827" o:gfxdata="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">
+                <v:group id="Group 679564987" o:spid="_x0000_s1028" style="position:absolute;left:1769;top:1317;width:36836;height:41818" coordorigin="3333,2618" coordsize="36836,41818" o:gfxdata="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">
                   <v:shapetype id="_x0000_t202" coordsize="21600,21600" o:spt="202" path="m,l,21600r21600,l21600,xe">
                     <v:stroke joinstyle="miter"/>
                     <v:path gradientshapeok="t" o:connecttype="rect"/>
@@ -2568,7 +2615,7 @@
                   <v:shape id="Straight Arrow Connector 302642053" o:spid="_x0000_s1052" type="#_x0000_t32" style="position:absolute;left:12872;top:24677;width:3983;height:692;flip:y;visibility:visible;mso-wrap-style:square" o:connectortype="straight" o:gfxdata="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" strokecolor="red" strokeweight="1.5pt">
                     <v:stroke endarrow="block"/>
                   </v:shape>
-                  <v:group id="Group 598189948" o:spid="_x0000_s1053" style="position:absolute;left:10683;top:41342;width:7926;height:3103" coordorigin="13694,45056" coordsize="7926,3103" o:gfxdata="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">
+                  <v:group id="Group 598189948" o:spid="_x0000_s1053" style="position:absolute;left:10683;top:39879;width:7608;height:4047" coordorigin="13694,43594" coordsize="7608,4046" o:gfxdata="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">
                     <v:shape id="Straight Arrow Connector 2001849111" o:spid="_x0000_s1054" type="#_x0000_t32" style="position:absolute;left:17135;top:45393;width:3983;height:692;flip:y;visibility:visible;mso-wrap-style:square" o:connectortype="straight" o:gfxdata="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" strokecolor="red" strokeweight="1.5pt">
                       <v:stroke endarrow="block"/>
                     </v:shape>
@@ -2598,7 +2645,7 @@
                       <v:stroke endarrow="open" endarrowwidth="narrow" endarrowlength="short"/>
                       <v:path arrowok="t" o:connecttype="custom" o:connectlocs="21845,26346;102737,3871;156427,66846;134722,145404" o:connectangles="0,0,0,0"/>
                     </v:shape>
-                    <v:shape id="Text Box 1825497668" o:spid="_x0000_s1060" type="#_x0000_t202" style="position:absolute;left:19620;top:45912;width:2000;height:2248;visibility:visible;mso-wrap-style:none;v-text-anchor:top" o:gfxdata="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" filled="f" stroked="f" strokeweight=".5pt">
+                    <v:shape id="Text Box 1825497668" o:spid="_x0000_s1060" type="#_x0000_t202" style="position:absolute;left:20579;top:45393;width:724;height:2248;visibility:visible;mso-wrap-style:none;v-text-anchor:top" o:gfxdata="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" filled="f" stroked="f" strokeweight=".5pt">
                       <v:textbox inset="0,0,0,0">
                         <w:txbxContent>
                           <w:p>
@@ -2616,7 +2663,33 @@
                                     <w:sz w:val="18"/>
                                     <w:szCs w:val="18"/>
                                   </w:rPr>
-                                  <m:t>v, ω</m:t>
+                                  <m:t>v</m:t>
+                                </m:r>
+                              </m:oMath>
+                            </m:oMathPara>
+                          </w:p>
+                        </w:txbxContent>
+                      </v:textbox>
+                    </v:shape>
+                    <v:shape id="Text Box 1921540149" o:spid="_x0000_s1061" type="#_x0000_t202" style="position:absolute;left:14725;top:43594;width:921;height:2248;visibility:visible;mso-wrap-style:none;v-text-anchor:top" o:gfxdata="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" filled="f" stroked="f" strokeweight=".5pt">
+                      <v:textbox inset="0,0,0,0">
+                        <w:txbxContent>
+                          <w:p>
+                            <w:pPr>
+                              <w:rPr>
+                                <w:sz w:val="18"/>
+                                <w:szCs w:val="18"/>
+                              </w:rPr>
+                            </w:pPr>
+                            <m:oMathPara>
+                              <m:oMath>
+                                <m:r>
+                                  <w:rPr>
+                                    <w:rFonts w:ascii="Cambria Math" w:hAnsi="Cambria Math"/>
+                                    <w:sz w:val="18"/>
+                                    <w:szCs w:val="18"/>
+                                  </w:rPr>
+                                  <m:t>ω</m:t>
                                 </m:r>
                               </m:oMath>
                             </m:oMathPara>
@@ -2625,7 +2698,7 @@
                       </v:textbox>
                     </v:shape>
                   </v:group>
-                  <v:shape id="Text Box 1876427731" o:spid="_x0000_s1061" type="#_x0000_t202" style="position:absolute;left:16440;top:24580;width:870;height:2248;visibility:visible;mso-wrap-style:none;v-text-anchor:top" o:gfxdata="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" filled="f" stroked="f" strokeweight=".5pt">
+                  <v:shape id="Text Box 1876427731" o:spid="_x0000_s1062" type="#_x0000_t202" style="position:absolute;left:16440;top:24580;width:870;height:2248;visibility:visible;mso-wrap-style:none;v-text-anchor:top" o:gfxdata="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" filled="f" stroked="f" strokeweight=".5pt">
                     <v:textbox inset="0,0,0,0">
                       <w:txbxContent>
                         <w:p>
@@ -3958,44 +4031,44 @@
           </mc:Choice>
           <mc:Fallback>
             <w:pict>
-              <v:group w14:anchorId="09D3C7F6" id="Canvas 26588338" o:spid="_x0000_s1062" editas="canvas" style="width:554.7pt;height:251.7pt;mso-position-horizontal-relative:char;mso-position-vertical-relative:line" coordsize="70440,31965" o:gfxdata="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">
-                <v:shape id="_x0000_s1063" type="#_x0000_t75" style="position:absolute;width:70440;height:31965;visibility:visible;mso-wrap-style:square" filled="t">
+              <v:group w14:anchorId="09D3C7F6" id="Canvas 26588338" o:spid="_x0000_s1063" editas="canvas" style="width:554.7pt;height:251.7pt;mso-position-horizontal-relative:char;mso-position-vertical-relative:line" coordsize="70440,31965" o:gfxdata="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">
+                <v:shape id="_x0000_s1064" type="#_x0000_t75" style="position:absolute;width:70440;height:31965;visibility:visible;mso-wrap-style:square" filled="t">
                   <v:fill o:detectmouseclick="t"/>
                   <v:path o:connecttype="none"/>
                 </v:shape>
-                <v:group id="Group 1881462167" o:spid="_x0000_s1064" style="position:absolute;left:1579;top:1901;width:67273;height:28138" coordorigin="8822,13560" coordsize="67272,28137" o:gfxdata="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">
-                  <v:shape id="Cylinder 1881326525" o:spid="_x0000_s1065" type="#_x0000_t22" style="position:absolute;left:31245;top:-1079;width:4225;height:49072;rotation:-6562789fd;visibility:visible;mso-wrap-style:square;v-text-anchor:middle" o:gfxdata="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" adj="1105" filled="f" strokecolor="red" strokeweight="1.5pt"/>
-                  <v:shape id="Straight Arrow Connector 1342866916" o:spid="_x0000_s1066" type="#_x0000_t32" style="position:absolute;left:33357;top:16488;width:38990;height:6950;flip:y;visibility:visible;mso-wrap-style:square" o:connectortype="straight" o:gfxdata="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" strokecolor="red" strokeweight="1.5pt">
+                <v:group id="Group 1881462167" o:spid="_x0000_s1065" style="position:absolute;left:1579;top:1901;width:67273;height:28138" coordorigin="8822,13560" coordsize="67272,28137" o:gfxdata="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">
+                  <v:shape id="Cylinder 1881326525" o:spid="_x0000_s1066" type="#_x0000_t22" style="position:absolute;left:31245;top:-1079;width:4225;height:49072;rotation:-6562789fd;visibility:visible;mso-wrap-style:square;v-text-anchor:middle" o:gfxdata="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" adj="1105" filled="f" strokecolor="red" strokeweight="1.5pt"/>
+                  <v:shape id="Straight Arrow Connector 1342866916" o:spid="_x0000_s1067" type="#_x0000_t32" style="position:absolute;left:33357;top:16488;width:38990;height:6950;flip:y;visibility:visible;mso-wrap-style:square" o:connectortype="straight" o:gfxdata="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" strokecolor="red" strokeweight="1.5pt">
                     <v:stroke endarrow="block" endarrowwidth="wide"/>
                   </v:shape>
-                  <v:shape id="Straight Arrow Connector 1400842016" o:spid="_x0000_s1067" type="#_x0000_t32" style="position:absolute;left:33357;top:23436;width:2048;height:15334;visibility:visible;mso-wrap-style:square" o:connectortype="straight" o:gfxdata="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" strokecolor="red" strokeweight="1.5pt">
+                  <v:shape id="Straight Arrow Connector 1400842016" o:spid="_x0000_s1068" type="#_x0000_t32" style="position:absolute;left:33357;top:23436;width:2048;height:15334;visibility:visible;mso-wrap-style:square" o:connectortype="straight" o:gfxdata="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" strokecolor="red" strokeweight="1.5pt">
                     <v:stroke endarrow="block" endarrowwidth="wide"/>
                   </v:shape>
-                  <v:shape id="Straight Arrow Connector 1814579988" o:spid="_x0000_s1068" type="#_x0000_t32" style="position:absolute;left:33357;top:23435;width:20702;height:5094;visibility:visible;mso-wrap-style:square" o:connectortype="straight" o:gfxdata="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" strokecolor="red" strokeweight="1.5pt">
+                  <v:shape id="Straight Arrow Connector 1814579988" o:spid="_x0000_s1069" type="#_x0000_t32" style="position:absolute;left:33357;top:23435;width:20702;height:5094;visibility:visible;mso-wrap-style:square" o:connectortype="straight" o:gfxdata="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" strokecolor="red" strokeweight="1.5pt">
                     <v:stroke endarrow="block" endarrowwidth="wide"/>
                   </v:shape>
-                  <v:shape id="Arc 2132976481" o:spid="_x0000_s1069" style="position:absolute;left:62471;top:15652;width:3658;height:6804;rotation:1126267fd;visibility:visible;mso-wrap-style:square;v-text-anchor:middle" coordsize="365760,680482" o:gfxdata="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" path="m10985,224099nsc59743,-25683,236706,-79706,325812,127989v39646,92410,50663,216488,29097,327710l182880,340241,10985,224099xem10985,224099nfc59743,-25683,236706,-79706,325812,127989v39646,92410,50663,216488,29097,327710e" filled="f" strokecolor="red" strokeweight="1.5pt">
+                  <v:shape id="Arc 2132976481" o:spid="_x0000_s1070" style="position:absolute;left:62471;top:15652;width:3658;height:6804;rotation:1126267fd;visibility:visible;mso-wrap-style:square;v-text-anchor:middle" coordsize="365760,680482" o:gfxdata="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" path="m10985,224099nsc59743,-25683,236706,-79706,325812,127989v39646,92410,50663,216488,29097,327710l182880,340241,10985,224099xem10985,224099nfc59743,-25683,236706,-79706,325812,127989v39646,92410,50663,216488,29097,327710e" filled="f" strokecolor="red" strokeweight="1.5pt">
                     <v:stroke endarrow="block"/>
                     <v:path arrowok="t" o:connecttype="custom" o:connectlocs="10985,224099;325812,127989;354909,455699" o:connectangles="0,0,0"/>
                   </v:shape>
-                  <v:shape id="Arc 8357424" o:spid="_x0000_s1070" style="position:absolute;left:31756;top:30299;width:3785;height:6801;rotation:6785589fd;visibility:visible;mso-wrap-style:square;v-text-anchor:middle" coordsize="378539,680085" o:gfxdata="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" path="m10846,226585nsc39737,79934,120338,-12793,206565,1422v78248,12900,143922,111319,165023,247306c382340,318020,380584,391654,366572,459040l189270,340043,10846,226585xem10846,226585nfc39737,79934,120338,-12793,206565,1422v78248,12900,143922,111319,165023,247306c382340,318020,380584,391654,366572,459040e" filled="f" strokecolor="red" strokeweight="1.5pt">
+                  <v:shape id="Arc 8357424" o:spid="_x0000_s1071" style="position:absolute;left:31756;top:30299;width:3785;height:6801;rotation:6785589fd;visibility:visible;mso-wrap-style:square;v-text-anchor:middle" coordsize="378539,680085" o:gfxdata="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" path="m10846,226585nsc39737,79934,120338,-12793,206565,1422v78248,12900,143922,111319,165023,247306c382340,318020,380584,391654,366572,459040l189270,340043,10846,226585xem10846,226585nfc39737,79934,120338,-12793,206565,1422v78248,12900,143922,111319,165023,247306c382340,318020,380584,391654,366572,459040e" filled="f" strokecolor="red" strokeweight="1.5pt">
                     <v:stroke endarrow="block"/>
                     <v:path arrowok="t" o:connecttype="custom" o:connectlocs="10846,226585;206565,1422;371588,248728;366572,459040" o:connectangles="0,0,0,0"/>
                   </v:shape>
-                  <v:shape id="Arc 2034630637" o:spid="_x0000_s1071" style="position:absolute;left:48147;top:25933;width:3784;height:6795;rotation:10942873fd;flip:y;visibility:visible;mso-wrap-style:square;v-text-anchor:middle" coordsize="378460,679450" o:gfxdata="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" path="m10858,226300nsc39755,79833,120320,-12769,206509,1419v78224,12877,143882,111178,164991,247015c382264,317706,380506,391323,366479,458686l189230,339725,10858,226300xem10858,226300nfc39755,79833,120320,-12769,206509,1419v78224,12877,143882,111178,164991,247015c382264,317706,380506,391323,366479,458686e" filled="f" strokecolor="red" strokeweight="1.5pt">
+                  <v:shape id="Arc 2034630637" o:spid="_x0000_s1072" style="position:absolute;left:48147;top:25933;width:3784;height:6795;rotation:10942873fd;flip:y;visibility:visible;mso-wrap-style:square;v-text-anchor:middle" coordsize="378460,679450" o:gfxdata="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" path="m10858,226300nsc39755,79833,120320,-12769,206509,1419v78224,12877,143882,111178,164991,247015c382264,317706,380506,391323,366479,458686l189230,339725,10858,226300xem10858,226300nfc39755,79833,120320,-12769,206509,1419v78224,12877,143882,111178,164991,247015c382264,317706,380506,391323,366479,458686e" filled="f" strokecolor="red" strokeweight="1.5pt">
                     <v:stroke endarrow="block"/>
                     <v:path arrowok="t" o:connecttype="custom" o:connectlocs="10858,226300;206509,1419;371500,248434;366479,458686" o:connectangles="0,0,0,0"/>
                   </v:shape>
-                  <v:shape id="Straight Arrow Connector 1072439763" o:spid="_x0000_s1072" type="#_x0000_t32" style="position:absolute;left:33358;top:18653;width:26829;height:4780;flip:y;visibility:visible;mso-wrap-style:square" o:connectortype="straight" o:gfxdata="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" strokecolor="red" strokeweight="1.5pt">
+                  <v:shape id="Straight Arrow Connector 1072439763" o:spid="_x0000_s1073" type="#_x0000_t32" style="position:absolute;left:33358;top:18653;width:26829;height:4780;flip:y;visibility:visible;mso-wrap-style:square" o:connectortype="straight" o:gfxdata="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" strokecolor="red" strokeweight="1.5pt">
                     <v:stroke endarrow="block" endarrowwidth="wide"/>
                   </v:shape>
-                  <v:shape id="Straight Arrow Connector 838343272" o:spid="_x0000_s1073" type="#_x0000_t32" style="position:absolute;left:33358;top:23431;width:8777;height:2159;visibility:visible;mso-wrap-style:square" o:connectortype="straight" o:gfxdata="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" strokecolor="red" strokeweight="1.5pt">
+                  <v:shape id="Straight Arrow Connector 838343272" o:spid="_x0000_s1074" type="#_x0000_t32" style="position:absolute;left:33358;top:23431;width:8777;height:2159;visibility:visible;mso-wrap-style:square" o:connectortype="straight" o:gfxdata="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" strokecolor="red" strokeweight="1.5pt">
                     <v:stroke endarrow="block" endarrowwidth="wide"/>
                   </v:shape>
-                  <v:shape id="Straight Arrow Connector 1592921343" o:spid="_x0000_s1074" type="#_x0000_t32" style="position:absolute;left:33360;top:23429;width:801;height:6005;visibility:visible;mso-wrap-style:square" o:connectortype="straight" o:gfxdata="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" strokecolor="red" strokeweight="1.5pt">
+                  <v:shape id="Straight Arrow Connector 1592921343" o:spid="_x0000_s1075" type="#_x0000_t32" style="position:absolute;left:33360;top:23429;width:801;height:6005;visibility:visible;mso-wrap-style:square" o:connectortype="straight" o:gfxdata="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" strokecolor="red" strokeweight="1.5pt">
                     <v:stroke endarrow="block" endarrowwidth="wide"/>
                   </v:shape>
-                  <v:shape id="Text Box 351179958" o:spid="_x0000_s1075" type="#_x0000_t202" style="position:absolute;left:28017;top:28600;width:6144;height:2928;visibility:visible;mso-wrap-style:square;v-text-anchor:middle" o:gfxdata="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" filled="f" stroked="f" strokeweight=".5pt">
+                  <v:shape id="Text Box 351179958" o:spid="_x0000_s1076" type="#_x0000_t202" style="position:absolute;left:28017;top:28600;width:6144;height:2928;visibility:visible;mso-wrap-style:square;v-text-anchor:middle" o:gfxdata="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" filled="f" stroked="f" strokeweight=".5pt">
                     <v:textbox inset="0,0,0,0">
                       <w:txbxContent>
                         <w:p>
@@ -4072,7 +4145,7 @@
                       </w:txbxContent>
                     </v:textbox>
                   </v:shape>
-                  <v:shape id="Text Box 1968735473" o:spid="_x0000_s1076" type="#_x0000_t202" style="position:absolute;left:37398;top:26506;width:6144;height:2928;visibility:visible;mso-wrap-style:square;v-text-anchor:middle" o:gfxdata="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" filled="f" stroked="f" strokeweight=".5pt">
+                  <v:shape id="Text Box 1968735473" o:spid="_x0000_s1077" type="#_x0000_t202" style="position:absolute;left:37398;top:26506;width:6144;height:2928;visibility:visible;mso-wrap-style:square;v-text-anchor:middle" o:gfxdata="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" filled="f" stroked="f" strokeweight=".5pt">
                     <v:textbox inset="0,0,0,0">
                       <w:txbxContent>
                         <w:p>
@@ -4149,7 +4222,7 @@
                       </w:txbxContent>
                     </v:textbox>
                   </v:shape>
-                  <v:shape id="Text Box 1328515932" o:spid="_x0000_s1077" type="#_x0000_t202" style="position:absolute;left:56417;top:15723;width:6145;height:2928;visibility:visible;mso-wrap-style:square;v-text-anchor:middle" o:gfxdata="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" filled="f" stroked="f" strokeweight=".5pt">
+                  <v:shape id="Text Box 1328515932" o:spid="_x0000_s1078" type="#_x0000_t202" style="position:absolute;left:56417;top:15723;width:6145;height:2928;visibility:visible;mso-wrap-style:square;v-text-anchor:middle" o:gfxdata="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" filled="f" stroked="f" strokeweight=".5pt">
                     <v:textbox inset="0,0,0,0">
                       <w:txbxContent>
                         <w:p>
@@ -4226,7 +4299,7 @@
                       </w:txbxContent>
                     </v:textbox>
                   </v:shape>
-                  <v:shape id="Text Box 1065335397" o:spid="_x0000_s1078" type="#_x0000_t202" style="position:absolute;left:62562;top:13560;width:6145;height:2928;visibility:visible;mso-wrap-style:square;v-text-anchor:middle" o:gfxdata="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" filled="f" stroked="f" strokeweight=".5pt">
+                  <v:shape id="Text Box 1065335397" o:spid="_x0000_s1079" type="#_x0000_t202" style="position:absolute;left:62562;top:13560;width:6145;height:2928;visibility:visible;mso-wrap-style:square;v-text-anchor:middle" o:gfxdata="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" filled="f" stroked="f" strokeweight=".5pt">
                     <v:textbox inset="0,0,0,0">
                       <w:txbxContent>
                         <w:p>
@@ -4260,7 +4333,7 @@
                       </w:txbxContent>
                     </v:textbox>
                   </v:shape>
-                  <v:shape id="Text Box 1585964455" o:spid="_x0000_s1079" type="#_x0000_t202" style="position:absolute;left:69950;top:14129;width:6145;height:2928;visibility:visible;mso-wrap-style:square;v-text-anchor:middle" o:gfxdata="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" filled="f" stroked="f" strokeweight=".5pt">
+                  <v:shape id="Text Box 1585964455" o:spid="_x0000_s1080" type="#_x0000_t202" style="position:absolute;left:69950;top:14129;width:6145;height:2928;visibility:visible;mso-wrap-style:square;v-text-anchor:middle" o:gfxdata="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" filled="f" stroked="f" strokeweight=".5pt">
                     <v:textbox inset="0,0,0,0">
                       <w:txbxContent>
                         <w:p>
@@ -4325,7 +4398,7 @@
                       </w:txbxContent>
                     </v:textbox>
                   </v:shape>
-                  <v:shape id="Text Box 13041111" o:spid="_x0000_s1080" type="#_x0000_t202" style="position:absolute;left:51737;top:28528;width:6145;height:2928;visibility:visible;mso-wrap-style:square;v-text-anchor:middle" o:gfxdata="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" filled="f" stroked="f" strokeweight=".5pt">
+                  <v:shape id="Text Box 13041111" o:spid="_x0000_s1081" type="#_x0000_t202" style="position:absolute;left:51737;top:28528;width:6145;height:2928;visibility:visible;mso-wrap-style:square;v-text-anchor:middle" o:gfxdata="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" filled="f" stroked="f" strokeweight=".5pt">
                     <v:textbox inset="0,0,0,0">
                       <w:txbxContent>
                         <w:p>
@@ -4390,7 +4463,7 @@
                       </w:txbxContent>
                     </v:textbox>
                   </v:shape>
-                  <v:shape id="Text Box 1955575859" o:spid="_x0000_s1081" type="#_x0000_t202" style="position:absolute;left:33357;top:38770;width:6145;height:2928;visibility:visible;mso-wrap-style:square;v-text-anchor:middle" o:gfxdata="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" filled="f" stroked="f" strokeweight=".5pt">
+                  <v:shape id="Text Box 1955575859" o:spid="_x0000_s1082" type="#_x0000_t202" style="position:absolute;left:33357;top:38770;width:6145;height:2928;visibility:visible;mso-wrap-style:square;v-text-anchor:middle" o:gfxdata="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" filled="f" stroked="f" strokeweight=".5pt">
                     <v:textbox inset="0,0,0,0">
                       <w:txbxContent>
                         <w:p>
@@ -4455,7 +4528,7 @@
                       </w:txbxContent>
                     </v:textbox>
                   </v:shape>
-                  <v:shape id="Text Box 1278555233" o:spid="_x0000_s1082" type="#_x0000_t202" style="position:absolute;left:47430;top:23428;width:6144;height:2928;visibility:visible;mso-wrap-style:square;v-text-anchor:middle" o:gfxdata="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" filled="f" stroked="f" strokeweight=".5pt">
+                  <v:shape id="Text Box 1278555233" o:spid="_x0000_s1083" type="#_x0000_t202" style="position:absolute;left:47430;top:23428;width:6144;height:2928;visibility:visible;mso-wrap-style:square;v-text-anchor:middle" o:gfxdata="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" filled="f" stroked="f" strokeweight=".5pt">
                     <v:textbox inset="0,0,0,0">
                       <w:txbxContent>
                         <w:p>
@@ -4489,7 +4562,7 @@
                       </w:txbxContent>
                     </v:textbox>
                   </v:shape>
-                  <v:shape id="Text Box 1248267991" o:spid="_x0000_s1083" type="#_x0000_t202" style="position:absolute;left:35405;top:33889;width:6145;height:2928;visibility:visible;mso-wrap-style:square;v-text-anchor:middle" o:gfxdata="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" filled="f" stroked="f" strokeweight=".5pt">
+                  <v:shape id="Text Box 1248267991" o:spid="_x0000_s1084" type="#_x0000_t202" style="position:absolute;left:35405;top:33889;width:6145;height:2928;visibility:visible;mso-wrap-style:square;v-text-anchor:middle" o:gfxdata="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" filled="f" stroked="f" strokeweight=".5pt">
                     <v:textbox inset="0,0,0,0">
                       <w:txbxContent>
                         <w:p>
@@ -4523,10 +4596,10 @@
                       </w:txbxContent>
                     </v:textbox>
                   </v:shape>
-                  <v:shape id="Block Arc 1605160456" o:spid="_x0000_s1084" style="position:absolute;left:49720;top:18574;width:4358;height:3149;rotation:5223835fd;visibility:visible;mso-wrap-style:square;v-text-anchor:middle" coordsize="435733,314907" o:gfxdata="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" path="m597,145808c8887,65023,100640,1967,212697,44,321202,-1818,415054,54323,432802,131707r-8490,1017c407034,59720,317008,6827,212976,8556,105362,10345,17195,69900,9108,146264l597,145808xe" fillcolor="#4f81bd [3204]" strokecolor="red" strokeweight=".25pt">
+                  <v:shape id="Block Arc 1605160456" o:spid="_x0000_s1085" style="position:absolute;left:49720;top:18574;width:4358;height:3149;rotation:5223835fd;visibility:visible;mso-wrap-style:square;v-text-anchor:middle" coordsize="435733,314907" o:gfxdata="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" path="m597,145808c8887,65023,100640,1967,212697,44,321202,-1818,415054,54323,432802,131707r-8490,1017c407034,59720,317008,6827,212976,8556,105362,10345,17195,69900,9108,146264l597,145808xe" fillcolor="#4f81bd [3204]" strokecolor="red" strokeweight=".25pt">
                     <v:path arrowok="t" o:connecttype="custom" o:connectlocs="597,145808;212697,44;432802,131707;424312,132724;212976,8556;9108,146264;597,145808" o:connectangles="0,0,0,0,0,0,0"/>
                   </v:shape>
-                  <v:shape id="Block Arc 1500216448" o:spid="_x0000_s1085" style="position:absolute;left:13192;top:25097;width:4356;height:3144;rotation:5223835fd;visibility:visible;mso-wrap-style:square;v-text-anchor:middle" coordsize="435610,314325" o:gfxdata="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" path="m598,145520c8898,64890,100625,1959,212644,43,321094,-1812,414904,54203,432669,131424r-8473,1015c406898,59590,316908,6817,212923,8540,105339,10323,17190,69758,9092,145976l598,145520xe" fillcolor="#4f81bd [3204]" strokecolor="red" strokeweight=".25pt">
+                  <v:shape id="Block Arc 1500216448" o:spid="_x0000_s1086" style="position:absolute;left:13192;top:25097;width:4356;height:3144;rotation:5223835fd;visibility:visible;mso-wrap-style:square;v-text-anchor:middle" coordsize="435610,314325" o:gfxdata="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" path="m598,145520c8898,64890,100625,1959,212644,43,321094,-1812,414904,54203,432669,131424r-8473,1015c406898,59590,316908,6817,212923,8540,105339,10323,17190,69758,9092,145976l598,145520xe" fillcolor="#4f81bd [3204]" strokecolor="red" strokeweight=".25pt">
                     <v:path arrowok="t" o:connecttype="custom" o:connectlocs="598,145520;212644,43;432669,131424;424196,132439;212923,8540;9092,145976;598,145520" o:connectangles="0,0,0,0,0,0,0"/>
                   </v:shape>
                 </v:group>
@@ -4995,8 +5068,8 @@
                                 <w:pPr>
                                   <w:bidi w:val="0"/>
                                   <w:rPr>
-                                    <w:b/>
                                     <w:bCs/>
+                                    <w:iCs/>
                                     <w:color w:val="FF0000"/>
                                     <w:sz w:val="24"/>
                                     <w:szCs w:val="24"/>
@@ -5006,7 +5079,7 @@
                                   <m:oMath>
                                     <m:r>
                                       <m:rPr>
-                                        <m:sty m:val="bi"/>
+                                        <m:sty m:val="p"/>
                                       </m:rPr>
                                       <w:rPr>
                                         <w:rFonts w:ascii="Cambria Math" w:hAnsi="Cambria Math"/>
@@ -5050,8 +5123,8 @@
                                 <w:pPr>
                                   <w:bidi w:val="0"/>
                                   <w:rPr>
-                                    <w:b/>
                                     <w:bCs/>
+                                    <w:iCs/>
                                     <w:color w:val="FF0000"/>
                                     <w:sz w:val="24"/>
                                     <w:szCs w:val="24"/>
@@ -5061,7 +5134,7 @@
                                   <m:oMath>
                                     <m:r>
                                       <m:rPr>
-                                        <m:sty m:val="bi"/>
+                                        <m:sty m:val="p"/>
                                       </m:rPr>
                                       <w:rPr>
                                         <w:rFonts w:ascii="Cambria Math" w:hAnsi="Cambria Math"/>
@@ -5105,8 +5178,8 @@
                                 <w:pPr>
                                   <w:bidi w:val="0"/>
                                   <w:rPr>
-                                    <w:b/>
                                     <w:bCs/>
+                                    <w:iCs/>
                                     <w:color w:val="FF0000"/>
                                     <w:sz w:val="24"/>
                                     <w:szCs w:val="24"/>
@@ -5116,7 +5189,7 @@
                                   <m:oMath>
                                     <m:r>
                                       <m:rPr>
-                                        <m:sty m:val="bi"/>
+                                        <m:sty m:val="p"/>
                                       </m:rPr>
                                       <w:rPr>
                                         <w:rFonts w:ascii="Cambria Math" w:hAnsi="Cambria Math"/>
@@ -5160,8 +5233,8 @@
                                 <w:pPr>
                                   <w:bidi w:val="0"/>
                                   <w:rPr>
-                                    <w:b/>
                                     <w:bCs/>
+                                    <w:iCs/>
                                     <w:color w:val="FF0000"/>
                                     <w:sz w:val="24"/>
                                     <w:szCs w:val="24"/>
@@ -5171,7 +5244,7 @@
                                   <m:oMath>
                                     <m:r>
                                       <m:rPr>
-                                        <m:sty m:val="bi"/>
+                                        <m:sty m:val="p"/>
                                       </m:rPr>
                                       <w:rPr>
                                         <w:rFonts w:ascii="Cambria Math" w:hAnsi="Cambria Math"/>
@@ -5215,8 +5288,8 @@
                                 <w:pPr>
                                   <w:bidi w:val="0"/>
                                   <w:rPr>
-                                    <w:b/>
                                     <w:bCs/>
+                                    <w:iCs/>
                                     <w:color w:val="FF0000"/>
                                     <w:sz w:val="24"/>
                                     <w:szCs w:val="24"/>
@@ -5226,7 +5299,7 @@
                                   <m:oMath>
                                     <m:r>
                                       <m:rPr>
-                                        <m:sty m:val="bi"/>
+                                        <m:sty m:val="p"/>
                                       </m:rPr>
                                       <w:rPr>
                                         <w:rFonts w:ascii="Cambria Math" w:hAnsi="Cambria Math"/>
@@ -5270,8 +5343,8 @@
                                 <w:pPr>
                                   <w:bidi w:val="0"/>
                                   <w:rPr>
-                                    <w:b/>
                                     <w:bCs/>
+                                    <w:iCs/>
                                     <w:color w:val="FF0000"/>
                                     <w:sz w:val="24"/>
                                     <w:szCs w:val="24"/>
@@ -5281,7 +5354,7 @@
                                   <m:oMath>
                                     <m:r>
                                       <m:rPr>
-                                        <m:sty m:val="bi"/>
+                                        <m:sty m:val="p"/>
                                       </m:rPr>
                                       <w:rPr>
                                         <w:rFonts w:ascii="Cambria Math" w:hAnsi="Cambria Math"/>
@@ -5312,51 +5385,51 @@
           </mc:Choice>
           <mc:Fallback>
             <w:pict>
-              <v:group w14:anchorId="1ED6732D" id="Canvas 641751050" o:spid="_x0000_s1086" editas="canvas" style="width:336.35pt;height:239pt;mso-position-horizontal-relative:char;mso-position-vertical-relative:line" coordsize="42716,30353" o:gfxdata="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">
-                <v:shape id="_x0000_s1087" type="#_x0000_t75" style="position:absolute;width:42716;height:30353;visibility:visible;mso-wrap-style:square" filled="t">
+              <v:group w14:anchorId="1ED6732D" id="Canvas 641751050" o:spid="_x0000_s1087" editas="canvas" style="width:336.35pt;height:239pt;mso-position-horizontal-relative:char;mso-position-vertical-relative:line" coordsize="42716,30353" o:gfxdata="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">
+                <v:shape id="_x0000_s1088" type="#_x0000_t75" style="position:absolute;width:42716;height:30353;visibility:visible;mso-wrap-style:square" filled="t">
                   <v:fill o:detectmouseclick="t"/>
                   <v:path o:connecttype="none"/>
                 </v:shape>
-                <v:group id="Group 1158350895" o:spid="_x0000_s1088" style="position:absolute;left:4682;top:1823;width:33594;height:25975" coordorigin="29260,15723" coordsize="33594,25974" o:gfxdata="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">
-                  <v:shape id="Straight Arrow Connector 1527398121" o:spid="_x0000_s1089" type="#_x0000_t32" style="position:absolute;left:33355;top:18651;width:26855;height:4787;flip:y;visibility:visible;mso-wrap-style:square" o:connectortype="straight" o:gfxdata="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" strokecolor="red" strokeweight="1.5pt">
+                <v:group id="Group 1158350895" o:spid="_x0000_s1089" style="position:absolute;left:4682;top:1823;width:33594;height:25975" coordorigin="29260,15723" coordsize="33594,25974" o:gfxdata="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">
+                  <v:shape id="Straight Arrow Connector 1527398121" o:spid="_x0000_s1090" type="#_x0000_t32" style="position:absolute;left:33355;top:18651;width:26855;height:4787;flip:y;visibility:visible;mso-wrap-style:square" o:connectortype="straight" o:gfxdata="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" strokecolor="red" strokeweight="1.5pt">
                     <v:stroke endarrow="block" endarrowwidth="wide"/>
                   </v:shape>
-                  <v:shape id="Straight Arrow Connector 1672992148" o:spid="_x0000_s1090" type="#_x0000_t32" style="position:absolute;left:33357;top:23436;width:2048;height:15334;visibility:visible;mso-wrap-style:square" o:connectortype="straight" o:gfxdata="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" strokecolor="red" strokeweight="1.5pt">
+                  <v:shape id="Straight Arrow Connector 1672992148" o:spid="_x0000_s1091" type="#_x0000_t32" style="position:absolute;left:33357;top:23436;width:2048;height:15334;visibility:visible;mso-wrap-style:square" o:connectortype="straight" o:gfxdata="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" strokecolor="red" strokeweight="1.5pt">
                     <v:stroke endarrow="block" endarrowwidth="wide"/>
                   </v:shape>
-                  <v:shape id="Straight Arrow Connector 308187317" o:spid="_x0000_s1091" type="#_x0000_t32" style="position:absolute;left:33357;top:23435;width:20702;height:5094;visibility:visible;mso-wrap-style:square" o:connectortype="straight" o:gfxdata="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" strokecolor="red" strokeweight="1.5pt">
+                  <v:shape id="Straight Arrow Connector 308187317" o:spid="_x0000_s1092" type="#_x0000_t32" style="position:absolute;left:33357;top:23435;width:20702;height:5094;visibility:visible;mso-wrap-style:square" o:connectortype="straight" o:gfxdata="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" strokecolor="red" strokeweight="1.5pt">
                     <v:stroke endarrow="block" endarrowwidth="wide"/>
                   </v:shape>
-                  <v:shape id="Arc 392454402" o:spid="_x0000_s1092" style="position:absolute;left:47157;top:18397;width:3657;height:6805;rotation:1126267fd;visibility:visible;mso-wrap-style:square;v-text-anchor:middle" coordsize="365760,680482" o:gfxdata="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" path="m10985,224099nsc59743,-25683,236706,-79706,325812,127989v39646,92410,50663,216488,29097,327710l182880,340241,10985,224099xem10985,224099nfc59743,-25683,236706,-79706,325812,127989v39646,92410,50663,216488,29097,327710e" filled="f" strokecolor="red" strokeweight="1.5pt">
+                  <v:shape id="Arc 392454402" o:spid="_x0000_s1093" style="position:absolute;left:47157;top:18397;width:3657;height:6805;rotation:1126267fd;visibility:visible;mso-wrap-style:square;v-text-anchor:middle" coordsize="365760,680482" o:gfxdata="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" path="m10985,224099nsc59743,-25683,236706,-79706,325812,127989v39646,92410,50663,216488,29097,327710l182880,340241,10985,224099xem10985,224099nfc59743,-25683,236706,-79706,325812,127989v39646,92410,50663,216488,29097,327710e" filled="f" strokecolor="red" strokeweight="1.5pt">
                     <v:stroke endarrow="block"/>
                     <v:path arrowok="t" o:connecttype="custom" o:connectlocs="10985,224099;325812,127989;354909,455699" o:connectangles="0,0,0"/>
                   </v:shape>
-                  <v:shape id="Arc 1830676463" o:spid="_x0000_s1093" style="position:absolute;left:31756;top:30299;width:3785;height:6801;rotation:6785589fd;visibility:visible;mso-wrap-style:square;v-text-anchor:middle" coordsize="378539,680085" o:gfxdata="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" path="m10846,226585nsc39737,79934,120338,-12793,206565,1422v78248,12900,143922,111319,165023,247306c382340,318020,380584,391654,366572,459040l189270,340043,10846,226585xem10846,226585nfc39737,79934,120338,-12793,206565,1422v78248,12900,143922,111319,165023,247306c382340,318020,380584,391654,366572,459040e" filled="f" strokecolor="red" strokeweight="1.5pt">
+                  <v:shape id="Arc 1830676463" o:spid="_x0000_s1094" style="position:absolute;left:31756;top:30299;width:3785;height:6801;rotation:6785589fd;visibility:visible;mso-wrap-style:square;v-text-anchor:middle" coordsize="378539,680085" o:gfxdata="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" path="m10846,226585nsc39737,79934,120338,-12793,206565,1422v78248,12900,143922,111319,165023,247306c382340,318020,380584,391654,366572,459040l189270,340043,10846,226585xem10846,226585nfc39737,79934,120338,-12793,206565,1422v78248,12900,143922,111319,165023,247306c382340,318020,380584,391654,366572,459040e" filled="f" strokecolor="red" strokeweight="1.5pt">
                     <v:stroke endarrow="block"/>
                     <v:path arrowok="t" o:connecttype="custom" o:connectlocs="10846,226585;206565,1422;371588,248728;366572,459040" o:connectangles="0,0,0,0"/>
                   </v:shape>
-                  <v:shape id="Arc 1753714176" o:spid="_x0000_s1094" style="position:absolute;left:43878;top:24982;width:3784;height:6795;rotation:-10765819fd;flip:y;visibility:visible;mso-wrap-style:square;v-text-anchor:middle" coordsize="378460,679450" o:gfxdata="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" path="m10858,226300nsc39755,79833,120320,-12769,206509,1419v78224,12877,143882,111178,164991,247015c382264,317706,380506,391323,366479,458686l189230,339725,10858,226300xem10858,226300nfc39755,79833,120320,-12769,206509,1419v78224,12877,143882,111178,164991,247015c382264,317706,380506,391323,366479,458686e" filled="f" strokecolor="red" strokeweight="1.5pt">
+                  <v:shape id="Arc 1753714176" o:spid="_x0000_s1095" style="position:absolute;left:43878;top:24982;width:3784;height:6795;rotation:-10765819fd;flip:y;visibility:visible;mso-wrap-style:square;v-text-anchor:middle" coordsize="378460,679450" o:gfxdata="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" path="m10858,226300nsc39755,79833,120320,-12769,206509,1419v78224,12877,143882,111178,164991,247015c382264,317706,380506,391323,366479,458686l189230,339725,10858,226300xem10858,226300nfc39755,79833,120320,-12769,206509,1419v78224,12877,143882,111178,164991,247015c382264,317706,380506,391323,366479,458686e" filled="f" strokecolor="red" strokeweight="1.5pt">
                     <v:stroke endarrow="block"/>
                     <v:path arrowok="t" o:connecttype="custom" o:connectlocs="10858,226300;206509,1419;371500,248434;366479,458686" o:connectangles="0,0,0,0"/>
                   </v:shape>
-                  <v:shape id="Straight Arrow Connector 67375418" o:spid="_x0000_s1095" type="#_x0000_t32" style="position:absolute;left:33356;top:21686;width:9805;height:1747;flip:y;visibility:visible;mso-wrap-style:square" o:connectortype="straight" o:gfxdata="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" strokecolor="red" strokeweight="1.5pt">
+                  <v:shape id="Straight Arrow Connector 67375418" o:spid="_x0000_s1096" type="#_x0000_t32" style="position:absolute;left:33356;top:21686;width:9805;height:1747;flip:y;visibility:visible;mso-wrap-style:square" o:connectortype="straight" o:gfxdata="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" strokecolor="red" strokeweight="1.5pt">
                     <v:stroke endarrow="block" endarrowwidth="wide"/>
                   </v:shape>
-                  <v:shape id="Straight Arrow Connector 521924615" o:spid="_x0000_s1096" type="#_x0000_t32" style="position:absolute;left:33358;top:23431;width:8777;height:2159;visibility:visible;mso-wrap-style:square" o:connectortype="straight" o:gfxdata="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" strokecolor="red" strokeweight="1.5pt">
+                  <v:shape id="Straight Arrow Connector 521924615" o:spid="_x0000_s1097" type="#_x0000_t32" style="position:absolute;left:33358;top:23431;width:8777;height:2159;visibility:visible;mso-wrap-style:square" o:connectortype="straight" o:gfxdata="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" strokecolor="red" strokeweight="1.5pt">
                     <v:stroke endarrow="block" endarrowwidth="wide"/>
                   </v:shape>
-                  <v:shape id="Straight Arrow Connector 262922264" o:spid="_x0000_s1097" type="#_x0000_t32" style="position:absolute;left:33360;top:23429;width:801;height:6005;visibility:visible;mso-wrap-style:square" o:connectortype="straight" o:gfxdata="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" strokecolor="red" strokeweight="1.5pt">
+                  <v:shape id="Straight Arrow Connector 262922264" o:spid="_x0000_s1098" type="#_x0000_t32" style="position:absolute;left:33360;top:23429;width:801;height:6005;visibility:visible;mso-wrap-style:square" o:connectortype="straight" o:gfxdata="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" strokecolor="red" strokeweight="1.5pt">
                     <v:stroke endarrow="block" endarrowwidth="wide"/>
                   </v:shape>
-                  <v:shape id="Text Box 182821090" o:spid="_x0000_s1098" type="#_x0000_t202" style="position:absolute;left:29260;top:28135;width:6145;height:2928;visibility:visible;mso-wrap-style:square;v-text-anchor:middle" o:gfxdata="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" filled="f" stroked="f" strokeweight=".5pt">
+                  <v:shape id="Text Box 182821090" o:spid="_x0000_s1099" type="#_x0000_t202" style="position:absolute;left:29260;top:28135;width:6145;height:2928;visibility:visible;mso-wrap-style:square;v-text-anchor:middle" o:gfxdata="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" filled="f" stroked="f" strokeweight=".5pt">
                     <v:textbox inset="0,0,0,0">
                       <w:txbxContent>
                         <w:p>
                           <w:pPr>
                             <w:bidi w:val="0"/>
                             <w:rPr>
-                              <w:b/>
                               <w:bCs/>
+                              <w:iCs/>
                               <w:color w:val="FF0000"/>
                               <w:sz w:val="24"/>
                               <w:szCs w:val="24"/>
@@ -5366,7 +5439,7 @@
                             <m:oMath>
                               <m:r>
                                 <m:rPr>
-                                  <m:sty m:val="bi"/>
+                                  <m:sty m:val="p"/>
                                 </m:rPr>
                                 <w:rPr>
                                   <w:rFonts w:ascii="Cambria Math" w:hAnsi="Cambria Math"/>
@@ -5382,15 +5455,15 @@
                       </w:txbxContent>
                     </v:textbox>
                   </v:shape>
-                  <v:shape id="Text Box 888745285" o:spid="_x0000_s1099" type="#_x0000_t202" style="position:absolute;left:38275;top:26506;width:6145;height:2928;visibility:visible;mso-wrap-style:square;v-text-anchor:middle" o:gfxdata="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" filled="f" stroked="f" strokeweight=".5pt">
+                  <v:shape id="Text Box 888745285" o:spid="_x0000_s1100" type="#_x0000_t202" style="position:absolute;left:38275;top:26506;width:6145;height:2928;visibility:visible;mso-wrap-style:square;v-text-anchor:middle" o:gfxdata="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" filled="f" stroked="f" strokeweight=".5pt">
                     <v:textbox inset="0,0,0,0">
                       <w:txbxContent>
                         <w:p>
                           <w:pPr>
                             <w:bidi w:val="0"/>
                             <w:rPr>
-                              <w:b/>
                               <w:bCs/>
+                              <w:iCs/>
                               <w:color w:val="FF0000"/>
                               <w:sz w:val="24"/>
                               <w:szCs w:val="24"/>
@@ -5400,7 +5473,7 @@
                             <m:oMath>
                               <m:r>
                                 <m:rPr>
-                                  <m:sty m:val="bi"/>
+                                  <m:sty m:val="p"/>
                                 </m:rPr>
                                 <w:rPr>
                                   <w:rFonts w:ascii="Cambria Math" w:hAnsi="Cambria Math"/>
@@ -5416,15 +5489,15 @@
                       </w:txbxContent>
                     </v:textbox>
                   </v:shape>
-                  <v:shape id="Text Box 1465453177" o:spid="_x0000_s1100" type="#_x0000_t202" style="position:absolute;left:39503;top:18651;width:6145;height:2928;visibility:visible;mso-wrap-style:square;v-text-anchor:middle" o:gfxdata="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" filled="f" stroked="f" strokeweight=".5pt">
+                  <v:shape id="Text Box 1465453177" o:spid="_x0000_s1101" type="#_x0000_t202" style="position:absolute;left:39503;top:18651;width:6145;height:2928;visibility:visible;mso-wrap-style:square;v-text-anchor:middle" o:gfxdata="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" filled="f" stroked="f" strokeweight=".5pt">
                     <v:textbox inset="0,0,0,0">
                       <w:txbxContent>
                         <w:p>
                           <w:pPr>
                             <w:bidi w:val="0"/>
                             <w:rPr>
-                              <w:b/>
                               <w:bCs/>
+                              <w:iCs/>
                               <w:color w:val="FF0000"/>
                               <w:sz w:val="24"/>
                               <w:szCs w:val="24"/>
@@ -5434,7 +5507,7 @@
                             <m:oMath>
                               <m:r>
                                 <m:rPr>
-                                  <m:sty m:val="bi"/>
+                                  <m:sty m:val="p"/>
                                 </m:rPr>
                                 <w:rPr>
                                   <w:rFonts w:ascii="Cambria Math" w:hAnsi="Cambria Math"/>
@@ -5450,15 +5523,15 @@
                       </w:txbxContent>
                     </v:textbox>
                   </v:shape>
-                  <v:shape id="Text Box 776955701" o:spid="_x0000_s1101" type="#_x0000_t202" style="position:absolute;left:56710;top:15723;width:6145;height:2928;visibility:visible;mso-wrap-style:square;v-text-anchor:middle" o:gfxdata="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" filled="f" stroked="f" strokeweight=".5pt">
+                  <v:shape id="Text Box 776955701" o:spid="_x0000_s1102" type="#_x0000_t202" style="position:absolute;left:56710;top:15723;width:6145;height:2928;visibility:visible;mso-wrap-style:square;v-text-anchor:middle" o:gfxdata="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" filled="f" stroked="f" strokeweight=".5pt">
                     <v:textbox inset="0,0,0,0">
                       <w:txbxContent>
                         <w:p>
                           <w:pPr>
                             <w:bidi w:val="0"/>
                             <w:rPr>
-                              <w:b/>
                               <w:bCs/>
+                              <w:iCs/>
                               <w:color w:val="FF0000"/>
                               <w:sz w:val="24"/>
                               <w:szCs w:val="24"/>
@@ -5468,7 +5541,7 @@
                             <m:oMath>
                               <m:r>
                                 <m:rPr>
-                                  <m:sty m:val="bi"/>
+                                  <m:sty m:val="p"/>
                                 </m:rPr>
                                 <w:rPr>
                                   <w:rFonts w:ascii="Cambria Math" w:hAnsi="Cambria Math"/>
@@ -5484,15 +5557,15 @@
                       </w:txbxContent>
                     </v:textbox>
                   </v:shape>
-                  <v:shape id="Text Box 388177195" o:spid="_x0000_s1102" type="#_x0000_t202" style="position:absolute;left:51737;top:28528;width:6145;height:2928;visibility:visible;mso-wrap-style:square;v-text-anchor:middle" o:gfxdata="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" filled="f" stroked="f" strokeweight=".5pt">
+                  <v:shape id="Text Box 388177195" o:spid="_x0000_s1103" type="#_x0000_t202" style="position:absolute;left:51737;top:28528;width:6145;height:2928;visibility:visible;mso-wrap-style:square;v-text-anchor:middle" o:gfxdata="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" filled="f" stroked="f" strokeweight=".5pt">
                     <v:textbox inset="0,0,0,0">
                       <w:txbxContent>
                         <w:p>
                           <w:pPr>
                             <w:bidi w:val="0"/>
                             <w:rPr>
-                              <w:b/>
                               <w:bCs/>
+                              <w:iCs/>
                               <w:color w:val="FF0000"/>
                               <w:sz w:val="24"/>
                               <w:szCs w:val="24"/>
@@ -5502,7 +5575,7 @@
                             <m:oMath>
                               <m:r>
                                 <m:rPr>
-                                  <m:sty m:val="bi"/>
+                                  <m:sty m:val="p"/>
                                 </m:rPr>
                                 <w:rPr>
                                   <w:rFonts w:ascii="Cambria Math" w:hAnsi="Cambria Math"/>
@@ -5518,15 +5591,15 @@
                       </w:txbxContent>
                     </v:textbox>
                   </v:shape>
-                  <v:shape id="Text Box 1332332217" o:spid="_x0000_s1103" type="#_x0000_t202" style="position:absolute;left:33357;top:38770;width:6145;height:2928;visibility:visible;mso-wrap-style:square;v-text-anchor:middle" o:gfxdata="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" filled="f" stroked="f" strokeweight=".5pt">
+                  <v:shape id="Text Box 1332332217" o:spid="_x0000_s1104" type="#_x0000_t202" style="position:absolute;left:33357;top:38770;width:6145;height:2928;visibility:visible;mso-wrap-style:square;v-text-anchor:middle" o:gfxdata="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" filled="f" stroked="f" strokeweight=".5pt">
                     <v:textbox inset="0,0,0,0">
                       <w:txbxContent>
                         <w:p>
                           <w:pPr>
                             <w:bidi w:val="0"/>
                             <w:rPr>
-                              <w:b/>
                               <w:bCs/>
+                              <w:iCs/>
                               <w:color w:val="FF0000"/>
                               <w:sz w:val="24"/>
                               <w:szCs w:val="24"/>
@@ -5536,7 +5609,7 @@
                             <m:oMath>
                               <m:r>
                                 <m:rPr>
-                                  <m:sty m:val="bi"/>
+                                  <m:sty m:val="p"/>
                                 </m:rPr>
                                 <w:rPr>
                                   <w:rFonts w:ascii="Cambria Math" w:hAnsi="Cambria Math"/>
@@ -5590,6 +5663,14 @@
         <w:rPr>
           <w:rFonts w:cs="Arial"/>
         </w:rPr>
+        <w:sectPr>
+          <w:pgSz w:w="16838" w:h="11906" w:orient="landscape"/>
+          <w:pgMar w:top="1800" w:right="1440" w:bottom="1800" w:left="1440" w:header="720" w:footer="720" w:gutter="0"/>
+          <w:cols w:space="720"/>
+          <w:bidi/>
+          <w:rtlGutter/>
+          <w:docGrid w:linePitch="360"/>
+        </w:sectPr>
       </w:pPr>
     </w:p>
     <w:p>
@@ -5608,10 +5689,2776 @@
         </w:rPr>
       </w:pPr>
     </w:p>
-    <w:p/>
+    <w:p>
+      <w:pPr>
+        <w:bidi w:val="0"/>
+        <w:rPr>
+          <w:rFonts w:cs="Arial"/>
+        </w:rPr>
+      </w:pPr>
+      <w:r>
+        <w:rPr>
+          <w:rFonts w:cs="Arial"/>
+        </w:rPr>
+        <w:t>Mil hand</w:t>
+      </w:r>
+      <w:r>
+        <w:rPr>
+          <w:rFonts w:cs="Arial"/>
+        </w:rPr>
+        <w:t>b</w:t>
+      </w:r>
+      <w:r>
+        <w:rPr>
+          <w:rFonts w:cs="Arial"/>
+        </w:rPr>
+        <w:t>ook 134.</w:t>
+      </w:r>
+    </w:p>
+    <w:p>
+      <w:pPr>
+        <w:jc w:val="center"/>
+      </w:pPr>
+      <w:r>
+        <w:rPr>
+          <w:rFonts w:cs="Arial"/>
+          <w:noProof/>
+        </w:rPr>
+        <mc:AlternateContent>
+          <mc:Choice Requires="wpc">
+            <w:drawing>
+              <wp:inline distT="0" distB="0" distL="0" distR="0" wp14:anchorId="6B7465E3" wp14:editId="7F9A407B">
+                <wp:extent cx="5700156" cy="2867660"/>
+                <wp:effectExtent l="0" t="0" r="0" b="8890"/>
+                <wp:docPr id="398893797" name="Canvas 398893797"/>
+                <wp:cNvGraphicFramePr>
+                  <a:graphicFrameLocks xmlns:a="http://schemas.openxmlformats.org/drawingml/2006/main" noChangeAspect="1"/>
+                </wp:cNvGraphicFramePr>
+                <a:graphic xmlns:a="http://schemas.openxmlformats.org/drawingml/2006/main">
+                  <a:graphicData uri="http://schemas.microsoft.com/office/word/2010/wordprocessingCanvas">
+                    <wpc:wpc>
+                      <wpc:bg>
+                        <a:solidFill>
+                          <a:prstClr val="white"/>
+                        </a:solidFill>
+                      </wpc:bg>
+                      <wpc:whole>
+                        <a:ln>
+                          <a:noFill/>
+                        </a:ln>
+                      </wpc:whole>
+                      <wpg:wgp>
+                        <wpg:cNvPr id="492516055" name="Group 492516055"/>
+                        <wpg:cNvGrpSpPr/>
+                        <wpg:grpSpPr>
+                          <a:xfrm>
+                            <a:off x="146579" y="134015"/>
+                            <a:ext cx="4409491" cy="2572019"/>
+                            <a:chOff x="75328" y="1268814"/>
+                            <a:chExt cx="4409491" cy="2572019"/>
+                          </a:xfrm>
+                        </wpg:grpSpPr>
+                        <wps:wsp>
+                          <wps:cNvPr id="250301492" name="Text Box 250301492"/>
+                          <wps:cNvSpPr txBox="1"/>
+                          <wps:spPr>
+                            <a:xfrm>
+                              <a:off x="2562445" y="1710186"/>
+                              <a:ext cx="94615" cy="292735"/>
+                            </a:xfrm>
+                            <a:prstGeom prst="rect">
+                              <a:avLst/>
+                            </a:prstGeom>
+                            <a:noFill/>
+                            <a:ln w="6350">
+                              <a:noFill/>
+                            </a:ln>
+                          </wps:spPr>
+                          <wps:txbx>
+                            <w:txbxContent>
+                              <w:p>
+                                <w:pPr>
+                                  <w:bidi w:val="0"/>
+                                  <w:rPr>
+                                    <w:b/>
+                                    <w:bCs/>
+                                    <w:color w:val="FF0000"/>
+                                    <w:sz w:val="24"/>
+                                    <w:szCs w:val="24"/>
+                                  </w:rPr>
+                                </w:pPr>
+                                <m:oMathPara>
+                                  <m:oMath>
+                                    <m:r>
+                                      <m:rPr>
+                                        <m:sty m:val="bi"/>
+                                      </m:rPr>
+                                      <w:rPr>
+                                        <w:rFonts w:ascii="Cambria Math" w:hAnsi="Cambria Math"/>
+                                        <w:color w:val="FF0000"/>
+                                        <w:sz w:val="24"/>
+                                        <w:szCs w:val="24"/>
+                                      </w:rPr>
+                                      <m:t>x</m:t>
+                                    </m:r>
+                                  </m:oMath>
+                                </m:oMathPara>
+                              </w:p>
+                            </w:txbxContent>
+                          </wps:txbx>
+                          <wps:bodyPr rot="0" spcFirstLastPara="0" vertOverflow="overflow" horzOverflow="overflow" vert="horz" wrap="none" lIns="0" tIns="0" rIns="0" bIns="0" numCol="1" spcCol="0" rtlCol="0" fromWordArt="0" anchor="ctr" anchorCtr="0" forceAA="0" compatLnSpc="1">
+                            <a:prstTxWarp prst="textNoShape">
+                              <a:avLst/>
+                            </a:prstTxWarp>
+                            <a:noAutofit/>
+                          </wps:bodyPr>
+                        </wps:wsp>
+                        <wps:wsp>
+                          <wps:cNvPr id="473689130" name="Text Box 473689130"/>
+                          <wps:cNvSpPr txBox="1"/>
+                          <wps:spPr>
+                            <a:xfrm>
+                              <a:off x="825335" y="2372807"/>
+                              <a:ext cx="97790" cy="292735"/>
+                            </a:xfrm>
+                            <a:prstGeom prst="rect">
+                              <a:avLst/>
+                            </a:prstGeom>
+                            <a:noFill/>
+                            <a:ln w="6350">
+                              <a:noFill/>
+                            </a:ln>
+                          </wps:spPr>
+                          <wps:txbx>
+                            <w:txbxContent>
+                              <w:p>
+                                <w:pPr>
+                                  <w:bidi w:val="0"/>
+                                  <w:rPr>
+                                    <w:b/>
+                                    <w:bCs/>
+                                    <w:color w:val="FF0000"/>
+                                    <w:sz w:val="24"/>
+                                    <w:szCs w:val="24"/>
+                                  </w:rPr>
+                                </w:pPr>
+                                <m:oMathPara>
+                                  <m:oMath>
+                                    <m:r>
+                                      <m:rPr>
+                                        <m:sty m:val="bi"/>
+                                      </m:rPr>
+                                      <w:rPr>
+                                        <w:rFonts w:ascii="Cambria Math" w:hAnsi="Cambria Math"/>
+                                        <w:color w:val="FF0000"/>
+                                        <w:sz w:val="24"/>
+                                        <w:szCs w:val="24"/>
+                                      </w:rPr>
+                                      <m:t>y</m:t>
+                                    </m:r>
+                                  </m:oMath>
+                                </m:oMathPara>
+                              </w:p>
+                            </w:txbxContent>
+                          </wps:txbx>
+                          <wps:bodyPr rot="0" spcFirstLastPara="0" vertOverflow="overflow" horzOverflow="overflow" vert="horz" wrap="none" lIns="0" tIns="0" rIns="0" bIns="0" numCol="1" spcCol="0" rtlCol="0" fromWordArt="0" anchor="ctr" anchorCtr="0" forceAA="0" compatLnSpc="1">
+                            <a:prstTxWarp prst="textNoShape">
+                              <a:avLst/>
+                            </a:prstTxWarp>
+                            <a:noAutofit/>
+                          </wps:bodyPr>
+                        </wps:wsp>
+                        <wps:wsp>
+                          <wps:cNvPr id="1732736458" name="Text Box 1732736458"/>
+                          <wps:cNvSpPr txBox="1"/>
+                          <wps:spPr>
+                            <a:xfrm>
+                              <a:off x="1662340" y="2766831"/>
+                              <a:ext cx="85090" cy="292735"/>
+                            </a:xfrm>
+                            <a:prstGeom prst="rect">
+                              <a:avLst/>
+                            </a:prstGeom>
+                            <a:noFill/>
+                            <a:ln w="6350">
+                              <a:noFill/>
+                            </a:ln>
+                          </wps:spPr>
+                          <wps:txbx>
+                            <w:txbxContent>
+                              <w:p>
+                                <w:pPr>
+                                  <w:bidi w:val="0"/>
+                                  <w:rPr>
+                                    <w:b/>
+                                    <w:bCs/>
+                                    <w:color w:val="FF0000"/>
+                                    <w:sz w:val="24"/>
+                                    <w:szCs w:val="24"/>
+                                  </w:rPr>
+                                </w:pPr>
+                                <m:oMathPara>
+                                  <m:oMath>
+                                    <m:r>
+                                      <m:rPr>
+                                        <m:sty m:val="bi"/>
+                                      </m:rPr>
+                                      <w:rPr>
+                                        <w:rFonts w:ascii="Cambria Math" w:hAnsi="Cambria Math"/>
+                                        <w:color w:val="FF0000"/>
+                                        <w:sz w:val="24"/>
+                                        <w:szCs w:val="24"/>
+                                      </w:rPr>
+                                      <m:t>z</m:t>
+                                    </m:r>
+                                  </m:oMath>
+                                </m:oMathPara>
+                              </w:p>
+                            </w:txbxContent>
+                          </wps:txbx>
+                          <wps:bodyPr rot="0" spcFirstLastPara="0" vertOverflow="overflow" horzOverflow="overflow" vert="horz" wrap="none" lIns="0" tIns="0" rIns="0" bIns="0" numCol="1" spcCol="0" rtlCol="0" fromWordArt="0" anchor="ctr" anchorCtr="0" forceAA="0" compatLnSpc="1">
+                            <a:prstTxWarp prst="textNoShape">
+                              <a:avLst/>
+                            </a:prstTxWarp>
+                            <a:noAutofit/>
+                          </wps:bodyPr>
+                        </wps:wsp>
+                        <wps:wsp>
+                          <wps:cNvPr id="306709883" name="Text Box 306709883"/>
+                          <wps:cNvSpPr txBox="1"/>
+                          <wps:spPr>
+                            <a:xfrm>
+                              <a:off x="2840016" y="1948423"/>
+                              <a:ext cx="186055" cy="292735"/>
+                            </a:xfrm>
+                            <a:prstGeom prst="rect">
+                              <a:avLst/>
+                            </a:prstGeom>
+                            <a:noFill/>
+                            <a:ln w="6350">
+                              <a:noFill/>
+                            </a:ln>
+                          </wps:spPr>
+                          <wps:txbx>
+                            <w:txbxContent>
+                              <w:p>
+                                <w:pPr>
+                                  <w:bidi w:val="0"/>
+                                  <w:rPr>
+                                    <w:b/>
+                                    <w:bCs/>
+                                    <w:color w:val="FF0000"/>
+                                    <w:sz w:val="24"/>
+                                    <w:szCs w:val="24"/>
+                                  </w:rPr>
+                                </w:pPr>
+                                <m:oMathPara>
+                                  <m:oMath>
+                                    <m:r>
+                                      <m:rPr>
+                                        <m:sty m:val="bi"/>
+                                      </m:rPr>
+                                      <w:rPr>
+                                        <w:rFonts w:ascii="Cambria Math" w:hAnsi="Cambria Math"/>
+                                        <w:color w:val="FF0000"/>
+                                        <w:sz w:val="24"/>
+                                        <w:szCs w:val="24"/>
+                                      </w:rPr>
+                                      <m:t>Az</m:t>
+                                    </m:r>
+                                  </m:oMath>
+                                </m:oMathPara>
+                              </w:p>
+                            </w:txbxContent>
+                          </wps:txbx>
+                          <wps:bodyPr rot="0" spcFirstLastPara="0" vertOverflow="overflow" horzOverflow="overflow" vert="horz" wrap="none" lIns="0" tIns="0" rIns="0" bIns="0" numCol="1" spcCol="0" rtlCol="0" fromWordArt="0" anchor="ctr" anchorCtr="0" forceAA="0" compatLnSpc="1">
+                            <a:prstTxWarp prst="textNoShape">
+                              <a:avLst/>
+                            </a:prstTxWarp>
+                            <a:noAutofit/>
+                          </wps:bodyPr>
+                        </wps:wsp>
+                        <wps:wsp>
+                          <wps:cNvPr id="2032303806" name="Straight Connector 2032303806"/>
+                          <wps:cNvCnPr>
+                            <a:stCxn id="1870684230" idx="6"/>
+                          </wps:cNvCnPr>
+                          <wps:spPr>
+                            <a:xfrm>
+                              <a:off x="1801024" y="1784030"/>
+                              <a:ext cx="2475977" cy="1725358"/>
+                            </a:xfrm>
+                            <a:prstGeom prst="line">
+                              <a:avLst/>
+                            </a:prstGeom>
+                            <a:noFill/>
+                            <a:ln w="19050">
+                              <a:solidFill>
+                                <a:srgbClr val="FF0000"/>
+                              </a:solidFill>
+                              <a:prstDash val="sysDot"/>
+                            </a:ln>
+                          </wps:spPr>
+                          <wps:style>
+                            <a:lnRef idx="2">
+                              <a:schemeClr val="accent1">
+                                <a:shade val="15000"/>
+                              </a:schemeClr>
+                            </a:lnRef>
+                            <a:fillRef idx="1">
+                              <a:schemeClr val="accent1"/>
+                            </a:fillRef>
+                            <a:effectRef idx="0">
+                              <a:schemeClr val="accent1"/>
+                            </a:effectRef>
+                            <a:fontRef idx="minor">
+                              <a:schemeClr val="lt1"/>
+                            </a:fontRef>
+                          </wps:style>
+                          <wps:bodyPr/>
+                        </wps:wsp>
+                        <wps:wsp>
+                          <wps:cNvPr id="1615381628" name="Straight Connector 1615381628"/>
+                          <wps:cNvCnPr/>
+                          <wps:spPr>
+                            <a:xfrm>
+                              <a:off x="1811369" y="1782253"/>
+                              <a:ext cx="857299" cy="328810"/>
+                            </a:xfrm>
+                            <a:prstGeom prst="line">
+                              <a:avLst/>
+                            </a:prstGeom>
+                            <a:noFill/>
+                            <a:ln w="19050">
+                              <a:solidFill>
+                                <a:srgbClr val="FF0000"/>
+                              </a:solidFill>
+                              <a:prstDash val="dash"/>
+                            </a:ln>
+                          </wps:spPr>
+                          <wps:style>
+                            <a:lnRef idx="2">
+                              <a:schemeClr val="accent1">
+                                <a:shade val="15000"/>
+                              </a:schemeClr>
+                            </a:lnRef>
+                            <a:fillRef idx="1">
+                              <a:schemeClr val="accent1"/>
+                            </a:fillRef>
+                            <a:effectRef idx="0">
+                              <a:schemeClr val="accent1"/>
+                            </a:effectRef>
+                            <a:fontRef idx="minor">
+                              <a:schemeClr val="lt1"/>
+                            </a:fontRef>
+                          </wps:style>
+                          <wps:bodyPr/>
+                        </wps:wsp>
+                        <wps:wsp>
+                          <wps:cNvPr id="1069576668" name="Arc 1069576668"/>
+                          <wps:cNvSpPr/>
+                          <wps:spPr>
+                            <a:xfrm>
+                              <a:off x="2212425" y="1580319"/>
+                              <a:ext cx="627591" cy="553780"/>
+                            </a:xfrm>
+                            <a:prstGeom prst="arc">
+                              <a:avLst>
+                                <a:gd name="adj1" fmla="val 1206701"/>
+                                <a:gd name="adj2" fmla="val 3859766"/>
+                              </a:avLst>
+                            </a:prstGeom>
+                            <a:noFill/>
+                            <a:ln w="19050">
+                              <a:solidFill>
+                                <a:srgbClr val="FF0000"/>
+                              </a:solidFill>
+                              <a:tailEnd type="stealth"/>
+                            </a:ln>
+                          </wps:spPr>
+                          <wps:style>
+                            <a:lnRef idx="2">
+                              <a:schemeClr val="accent1">
+                                <a:shade val="15000"/>
+                              </a:schemeClr>
+                            </a:lnRef>
+                            <a:fillRef idx="1">
+                              <a:schemeClr val="accent1"/>
+                            </a:fillRef>
+                            <a:effectRef idx="0">
+                              <a:schemeClr val="accent1"/>
+                            </a:effectRef>
+                            <a:fontRef idx="minor">
+                              <a:schemeClr val="lt1"/>
+                            </a:fontRef>
+                          </wps:style>
+                          <wps:bodyPr rot="0" spcFirstLastPara="0" vertOverflow="overflow" horzOverflow="overflow" vert="horz" wrap="square" lIns="91440" tIns="45720" rIns="91440" bIns="45720" numCol="1" spcCol="0" rtlCol="0" fromWordArt="0" anchor="ctr" anchorCtr="0" forceAA="0" compatLnSpc="1">
+                            <a:prstTxWarp prst="textNoShape">
+                              <a:avLst/>
+                            </a:prstTxWarp>
+                            <a:noAutofit/>
+                          </wps:bodyPr>
+                        </wps:wsp>
+                        <wps:wsp>
+                          <wps:cNvPr id="898573927" name="Arc 898573927"/>
+                          <wps:cNvSpPr/>
+                          <wps:spPr>
+                            <a:xfrm>
+                              <a:off x="2261901" y="1886840"/>
+                              <a:ext cx="406767" cy="604661"/>
+                            </a:xfrm>
+                            <a:prstGeom prst="arc">
+                              <a:avLst>
+                                <a:gd name="adj1" fmla="val 20184432"/>
+                                <a:gd name="adj2" fmla="val 2737250"/>
+                              </a:avLst>
+                            </a:prstGeom>
+                            <a:noFill/>
+                            <a:ln w="19050">
+                              <a:solidFill>
+                                <a:srgbClr val="FF0000"/>
+                              </a:solidFill>
+                              <a:tailEnd type="stealth"/>
+                            </a:ln>
+                          </wps:spPr>
+                          <wps:style>
+                            <a:lnRef idx="2">
+                              <a:schemeClr val="accent1">
+                                <a:shade val="15000"/>
+                              </a:schemeClr>
+                            </a:lnRef>
+                            <a:fillRef idx="1">
+                              <a:schemeClr val="accent1"/>
+                            </a:fillRef>
+                            <a:effectRef idx="0">
+                              <a:schemeClr val="accent1"/>
+                            </a:effectRef>
+                            <a:fontRef idx="minor">
+                              <a:schemeClr val="lt1"/>
+                            </a:fontRef>
+                          </wps:style>
+                          <wps:bodyPr rot="0" spcFirstLastPara="0" vert="horz" wrap="square" lIns="91440" tIns="45720" rIns="91440" bIns="45720" numCol="1" spcCol="0" rtlCol="0" fromWordArt="0" anchor="ctr" anchorCtr="0" forceAA="0" compatLnSpc="1">
+                            <a:prstTxWarp prst="textNoShape">
+                              <a:avLst/>
+                            </a:prstTxWarp>
+                            <a:noAutofit/>
+                          </wps:bodyPr>
+                        </wps:wsp>
+                        <wps:wsp>
+                          <wps:cNvPr id="1076950833" name="Text Box 1"/>
+                          <wps:cNvSpPr txBox="1"/>
+                          <wps:spPr>
+                            <a:xfrm>
+                              <a:off x="2746214" y="2163553"/>
+                              <a:ext cx="149860" cy="292735"/>
+                            </a:xfrm>
+                            <a:prstGeom prst="rect">
+                              <a:avLst/>
+                            </a:prstGeom>
+                            <a:noFill/>
+                            <a:ln w="6350">
+                              <a:noFill/>
+                            </a:ln>
+                          </wps:spPr>
+                          <wps:txbx>
+                            <w:txbxContent>
+                              <w:p>
+                                <w:pPr>
+                                  <w:bidi w:val="0"/>
+                                  <w:rPr>
+                                    <w:rFonts w:ascii="Cambria Math" w:eastAsia="Calibri" w:hAnsi="Cambria Math" w:cs="Arial"/>
+                                    <w:b/>
+                                    <w:bCs/>
+                                    <w:i/>
+                                    <w:iCs/>
+                                    <w:color w:val="FF0000"/>
+                                    <w:sz w:val="24"/>
+                                    <w:szCs w:val="24"/>
+                                    <w14:ligatures w14:val="none"/>
+                                  </w:rPr>
+                                </w:pPr>
+                                <m:oMathPara>
+                                  <m:oMathParaPr>
+                                    <m:jc m:val="centerGroup"/>
+                                  </m:oMathParaPr>
+                                  <m:oMath>
+                                    <m:r>
+                                      <m:rPr>
+                                        <m:sty m:val="bi"/>
+                                      </m:rPr>
+                                      <w:rPr>
+                                        <w:rFonts w:ascii="Cambria Math" w:eastAsia="Calibri" w:hAnsi="Cambria Math" w:cs="Arial"/>
+                                        <w:color w:val="FF0000"/>
+                                      </w:rPr>
+                                      <m:t>El</m:t>
+                                    </m:r>
+                                  </m:oMath>
+                                </m:oMathPara>
+                              </w:p>
+                            </w:txbxContent>
+                          </wps:txbx>
+                          <wps:bodyPr rot="0" spcFirstLastPara="0" vert="horz" wrap="none" lIns="0" tIns="0" rIns="0" bIns="0" numCol="1" spcCol="0" rtlCol="0" fromWordArt="0" anchor="ctr" anchorCtr="0" forceAA="0" compatLnSpc="1">
+                            <a:prstTxWarp prst="textNoShape">
+                              <a:avLst/>
+                            </a:prstTxWarp>
+                            <a:noAutofit/>
+                          </wps:bodyPr>
+                        </wps:wsp>
+                        <wpg:grpSp>
+                          <wpg:cNvPr id="262931930" name="Group 262931930"/>
+                          <wpg:cNvGrpSpPr/>
+                          <wpg:grpSpPr>
+                            <a:xfrm flipH="1">
+                              <a:off x="653740" y="1501410"/>
+                              <a:ext cx="1143635" cy="356869"/>
+                              <a:chOff x="0" y="0"/>
+                              <a:chExt cx="1144346" cy="357165"/>
+                            </a:xfrm>
+                          </wpg:grpSpPr>
+                          <wps:wsp>
+                            <wps:cNvPr id="185244089" name="Cylinder 185244089"/>
+                            <wps:cNvSpPr/>
+                            <wps:spPr>
+                              <a:xfrm rot="15591587">
+                                <a:off x="441561" y="-392283"/>
+                                <a:ext cx="261224" cy="1144346"/>
+                              </a:xfrm>
+                              <a:prstGeom prst="can">
+                                <a:avLst>
+                                  <a:gd name="adj" fmla="val 59395"/>
+                                </a:avLst>
+                              </a:prstGeom>
+                              <a:noFill/>
+                              <a:ln w="19050" cap="flat" cmpd="sng" algn="ctr">
+                                <a:solidFill>
+                                  <a:srgbClr val="FF0000"/>
+                                </a:solidFill>
+                                <a:prstDash val="solid"/>
+                              </a:ln>
+                              <a:effectLst/>
+                            </wps:spPr>
+                            <wps:style>
+                              <a:lnRef idx="2">
+                                <a:schemeClr val="accent1">
+                                  <a:shade val="15000"/>
+                                </a:schemeClr>
+                              </a:lnRef>
+                              <a:fillRef idx="1">
+                                <a:schemeClr val="accent1"/>
+                              </a:fillRef>
+                              <a:effectRef idx="0">
+                                <a:schemeClr val="accent1"/>
+                              </a:effectRef>
+                              <a:fontRef idx="minor">
+                                <a:schemeClr val="lt1"/>
+                              </a:fontRef>
+                            </wps:style>
+                            <wps:bodyPr rot="0" spcFirstLastPara="0" vert="horz" wrap="square" lIns="91440" tIns="45720" rIns="91440" bIns="45720" numCol="1" spcCol="0" rtlCol="0" fromWordArt="0" anchor="ctr" anchorCtr="0" forceAA="0" compatLnSpc="1">
+                              <a:prstTxWarp prst="textNoShape">
+                                <a:avLst/>
+                              </a:prstTxWarp>
+                              <a:noAutofit/>
+                            </wps:bodyPr>
+                          </wps:wsp>
+                          <wps:wsp>
+                            <wps:cNvPr id="1015741628" name="Block Arc 1015741628"/>
+                            <wps:cNvSpPr/>
+                            <wps:spPr>
+                              <a:xfrm rot="4782564">
+                                <a:off x="721703" y="98083"/>
+                                <a:ext cx="269473" cy="73308"/>
+                              </a:xfrm>
+                              <a:prstGeom prst="blockArc">
+                                <a:avLst>
+                                  <a:gd name="adj1" fmla="val 10984087"/>
+                                  <a:gd name="adj2" fmla="val 21190149"/>
+                                  <a:gd name="adj3" fmla="val 2704"/>
+                                </a:avLst>
+                              </a:prstGeom>
+                              <a:solidFill>
+                                <a:srgbClr val="4F81BD"/>
+                              </a:solidFill>
+                              <a:ln w="3175" cap="flat" cmpd="sng" algn="ctr">
+                                <a:solidFill>
+                                  <a:srgbClr val="FF0000"/>
+                                </a:solidFill>
+                                <a:prstDash val="solid"/>
+                              </a:ln>
+                              <a:effectLst/>
+                            </wps:spPr>
+                            <wps:style>
+                              <a:lnRef idx="2">
+                                <a:schemeClr val="accent1">
+                                  <a:shade val="15000"/>
+                                </a:schemeClr>
+                              </a:lnRef>
+                              <a:fillRef idx="1">
+                                <a:schemeClr val="accent1"/>
+                              </a:fillRef>
+                              <a:effectRef idx="0">
+                                <a:schemeClr val="accent1"/>
+                              </a:effectRef>
+                              <a:fontRef idx="minor">
+                                <a:schemeClr val="lt1"/>
+                              </a:fontRef>
+                            </wps:style>
+                            <wps:bodyPr rot="0" spcFirstLastPara="0" vert="horz" wrap="square" lIns="91440" tIns="45720" rIns="91440" bIns="45720" numCol="1" spcCol="0" rtlCol="0" fromWordArt="0" anchor="ctr" anchorCtr="0" forceAA="0" compatLnSpc="1">
+                              <a:prstTxWarp prst="textNoShape">
+                                <a:avLst/>
+                              </a:prstTxWarp>
+                              <a:noAutofit/>
+                            </wps:bodyPr>
+                          </wps:wsp>
+                          <wps:wsp>
+                            <wps:cNvPr id="570767069" name="Block Arc 570767069"/>
+                            <wps:cNvSpPr/>
+                            <wps:spPr>
+                              <a:xfrm rot="4782564">
+                                <a:off x="196348" y="185971"/>
+                                <a:ext cx="269080" cy="73308"/>
+                              </a:xfrm>
+                              <a:prstGeom prst="blockArc">
+                                <a:avLst>
+                                  <a:gd name="adj1" fmla="val 10984087"/>
+                                  <a:gd name="adj2" fmla="val 21190149"/>
+                                  <a:gd name="adj3" fmla="val 2704"/>
+                                </a:avLst>
+                              </a:prstGeom>
+                              <a:solidFill>
+                                <a:srgbClr val="4F81BD"/>
+                              </a:solidFill>
+                              <a:ln w="3175" cap="flat" cmpd="sng" algn="ctr">
+                                <a:solidFill>
+                                  <a:srgbClr val="FF0000"/>
+                                </a:solidFill>
+                                <a:prstDash val="solid"/>
+                              </a:ln>
+                              <a:effectLst/>
+                            </wps:spPr>
+                            <wps:style>
+                              <a:lnRef idx="2">
+                                <a:schemeClr val="accent1">
+                                  <a:shade val="15000"/>
+                                </a:schemeClr>
+                              </a:lnRef>
+                              <a:fillRef idx="1">
+                                <a:schemeClr val="accent1"/>
+                              </a:fillRef>
+                              <a:effectRef idx="0">
+                                <a:schemeClr val="accent1"/>
+                              </a:effectRef>
+                              <a:fontRef idx="minor">
+                                <a:schemeClr val="lt1"/>
+                              </a:fontRef>
+                            </wps:style>
+                            <wps:bodyPr rot="0" spcFirstLastPara="0" vert="horz" wrap="square" lIns="91440" tIns="45720" rIns="91440" bIns="45720" numCol="1" spcCol="0" rtlCol="0" fromWordArt="0" anchor="ctr" anchorCtr="0" forceAA="0" compatLnSpc="1">
+                              <a:prstTxWarp prst="textNoShape">
+                                <a:avLst/>
+                              </a:prstTxWarp>
+                              <a:noAutofit/>
+                            </wps:bodyPr>
+                          </wps:wsp>
+                        </wpg:grpSp>
+                        <wpg:grpSp>
+                          <wpg:cNvPr id="95450462" name="Group 95450462"/>
+                          <wpg:cNvGrpSpPr/>
+                          <wpg:grpSpPr>
+                            <a:xfrm>
+                              <a:off x="4221852" y="3383389"/>
+                              <a:ext cx="262967" cy="457444"/>
+                              <a:chOff x="2992755" y="2837959"/>
+                              <a:chExt cx="262967" cy="457444"/>
+                            </a:xfrm>
+                          </wpg:grpSpPr>
+                          <wps:wsp>
+                            <wps:cNvPr id="627695202" name="Straight Connector 627695202"/>
+                            <wps:cNvCnPr/>
+                            <wps:spPr>
+                              <a:xfrm flipH="1">
+                                <a:off x="3047904" y="2839012"/>
+                                <a:ext cx="207818" cy="160289"/>
+                              </a:xfrm>
+                              <a:prstGeom prst="line">
+                                <a:avLst/>
+                              </a:prstGeom>
+                              <a:noFill/>
+                              <a:ln w="19050">
+                                <a:solidFill>
+                                  <a:srgbClr val="FF0000"/>
+                                </a:solidFill>
+                              </a:ln>
+                            </wps:spPr>
+                            <wps:style>
+                              <a:lnRef idx="2">
+                                <a:schemeClr val="accent1">
+                                  <a:shade val="15000"/>
+                                </a:schemeClr>
+                              </a:lnRef>
+                              <a:fillRef idx="1">
+                                <a:schemeClr val="accent1"/>
+                              </a:fillRef>
+                              <a:effectRef idx="0">
+                                <a:schemeClr val="accent1"/>
+                              </a:effectRef>
+                              <a:fontRef idx="minor">
+                                <a:schemeClr val="lt1"/>
+                              </a:fontRef>
+                            </wps:style>
+                            <wps:bodyPr/>
+                          </wps:wsp>
+                          <wps:wsp>
+                            <wps:cNvPr id="181567108" name="Straight Connector 181567108"/>
+                            <wps:cNvCnPr/>
+                            <wps:spPr>
+                              <a:xfrm flipH="1">
+                                <a:off x="2992755" y="3069609"/>
+                                <a:ext cx="207645" cy="160020"/>
+                              </a:xfrm>
+                              <a:prstGeom prst="line">
+                                <a:avLst/>
+                              </a:prstGeom>
+                              <a:noFill/>
+                              <a:ln w="19050">
+                                <a:solidFill>
+                                  <a:srgbClr val="FF0000"/>
+                                </a:solidFill>
+                              </a:ln>
+                            </wps:spPr>
+                            <wps:style>
+                              <a:lnRef idx="2">
+                                <a:schemeClr val="accent1">
+                                  <a:shade val="15000"/>
+                                </a:schemeClr>
+                              </a:lnRef>
+                              <a:fillRef idx="1">
+                                <a:schemeClr val="accent1"/>
+                              </a:fillRef>
+                              <a:effectRef idx="0">
+                                <a:schemeClr val="accent1"/>
+                              </a:effectRef>
+                              <a:fontRef idx="minor">
+                                <a:schemeClr val="lt1"/>
+                              </a:fontRef>
+                            </wps:style>
+                            <wps:bodyPr/>
+                          </wps:wsp>
+                          <wps:wsp>
+                            <wps:cNvPr id="159981489" name="Straight Connector 159981489"/>
+                            <wps:cNvCnPr/>
+                            <wps:spPr>
+                              <a:xfrm flipH="1">
+                                <a:off x="3200400" y="2837959"/>
+                                <a:ext cx="47501" cy="236706"/>
+                              </a:xfrm>
+                              <a:prstGeom prst="line">
+                                <a:avLst/>
+                              </a:prstGeom>
+                              <a:noFill/>
+                              <a:ln w="19050">
+                                <a:solidFill>
+                                  <a:srgbClr val="FF0000"/>
+                                </a:solidFill>
+                              </a:ln>
+                            </wps:spPr>
+                            <wps:style>
+                              <a:lnRef idx="2">
+                                <a:schemeClr val="accent1">
+                                  <a:shade val="15000"/>
+                                </a:schemeClr>
+                              </a:lnRef>
+                              <a:fillRef idx="1">
+                                <a:schemeClr val="accent1"/>
+                              </a:fillRef>
+                              <a:effectRef idx="0">
+                                <a:schemeClr val="accent1"/>
+                              </a:effectRef>
+                              <a:fontRef idx="minor">
+                                <a:schemeClr val="lt1"/>
+                              </a:fontRef>
+                            </wps:style>
+                            <wps:bodyPr/>
+                          </wps:wsp>
+                          <wps:wsp>
+                            <wps:cNvPr id="299493037" name="Straight Connector 299493037"/>
+                            <wps:cNvCnPr/>
+                            <wps:spPr>
+                              <a:xfrm>
+                                <a:off x="3143068" y="3031587"/>
+                                <a:ext cx="0" cy="263816"/>
+                              </a:xfrm>
+                              <a:prstGeom prst="line">
+                                <a:avLst/>
+                              </a:prstGeom>
+                              <a:noFill/>
+                              <a:ln w="19050">
+                                <a:solidFill>
+                                  <a:srgbClr val="FF0000"/>
+                                </a:solidFill>
+                              </a:ln>
+                            </wps:spPr>
+                            <wps:style>
+                              <a:lnRef idx="2">
+                                <a:schemeClr val="accent1">
+                                  <a:shade val="15000"/>
+                                </a:schemeClr>
+                              </a:lnRef>
+                              <a:fillRef idx="1">
+                                <a:schemeClr val="accent1"/>
+                              </a:fillRef>
+                              <a:effectRef idx="0">
+                                <a:schemeClr val="accent1"/>
+                              </a:effectRef>
+                              <a:fontRef idx="minor">
+                                <a:schemeClr val="lt1"/>
+                              </a:fontRef>
+                            </wps:style>
+                            <wps:bodyPr/>
+                          </wps:wsp>
+                          <wps:wsp>
+                            <wps:cNvPr id="517681742" name="Straight Connector 517681742"/>
+                            <wps:cNvCnPr/>
+                            <wps:spPr>
+                              <a:xfrm flipH="1">
+                                <a:off x="3000914" y="2993153"/>
+                                <a:ext cx="46990" cy="236220"/>
+                              </a:xfrm>
+                              <a:prstGeom prst="line">
+                                <a:avLst/>
+                              </a:prstGeom>
+                              <a:noFill/>
+                              <a:ln w="19050">
+                                <a:solidFill>
+                                  <a:srgbClr val="FF0000"/>
+                                </a:solidFill>
+                              </a:ln>
+                            </wps:spPr>
+                            <wps:style>
+                              <a:lnRef idx="2">
+                                <a:schemeClr val="accent1">
+                                  <a:shade val="15000"/>
+                                </a:schemeClr>
+                              </a:lnRef>
+                              <a:fillRef idx="1">
+                                <a:schemeClr val="accent1"/>
+                              </a:fillRef>
+                              <a:effectRef idx="0">
+                                <a:schemeClr val="accent1"/>
+                              </a:effectRef>
+                              <a:fontRef idx="minor">
+                                <a:schemeClr val="lt1"/>
+                              </a:fontRef>
+                            </wps:style>
+                            <wps:bodyPr/>
+                          </wps:wsp>
+                        </wpg:grpSp>
+                        <wps:wsp>
+                          <wps:cNvPr id="1870684230" name="Oval 1870684230"/>
+                          <wps:cNvSpPr/>
+                          <wps:spPr>
+                            <a:xfrm rot="700601">
+                              <a:off x="1755778" y="1735981"/>
+                              <a:ext cx="45719" cy="87174"/>
+                            </a:xfrm>
+                            <a:prstGeom prst="ellipse">
+                              <a:avLst/>
+                            </a:prstGeom>
+                            <a:solidFill>
+                              <a:schemeClr val="accent6"/>
+                            </a:solidFill>
+                            <a:ln>
+                              <a:solidFill>
+                                <a:srgbClr val="FF0000"/>
+                              </a:solidFill>
+                            </a:ln>
+                          </wps:spPr>
+                          <wps:style>
+                            <a:lnRef idx="2">
+                              <a:schemeClr val="accent1">
+                                <a:shade val="15000"/>
+                              </a:schemeClr>
+                            </a:lnRef>
+                            <a:fillRef idx="1">
+                              <a:schemeClr val="accent1"/>
+                            </a:fillRef>
+                            <a:effectRef idx="0">
+                              <a:schemeClr val="accent1"/>
+                            </a:effectRef>
+                            <a:fontRef idx="minor">
+                              <a:schemeClr val="lt1"/>
+                            </a:fontRef>
+                          </wps:style>
+                          <wps:bodyPr rot="0" spcFirstLastPara="0" vertOverflow="overflow" horzOverflow="overflow" vert="horz" wrap="square" lIns="91440" tIns="45720" rIns="91440" bIns="45720" numCol="1" spcCol="0" rtlCol="0" fromWordArt="0" anchor="ctr" anchorCtr="0" forceAA="0" compatLnSpc="1">
+                            <a:prstTxWarp prst="textNoShape">
+                              <a:avLst/>
+                            </a:prstTxWarp>
+                            <a:noAutofit/>
+                          </wps:bodyPr>
+                        </wps:wsp>
+                        <wps:wsp>
+                          <wps:cNvPr id="472269691" name="Straight Connector 472269691"/>
+                          <wps:cNvCnPr>
+                            <a:endCxn id="1870684230" idx="1"/>
+                          </wps:cNvCnPr>
+                          <wps:spPr>
+                            <a:xfrm>
+                              <a:off x="1747430" y="1638798"/>
+                              <a:ext cx="21615" cy="107153"/>
+                            </a:xfrm>
+                            <a:prstGeom prst="line">
+                              <a:avLst/>
+                            </a:prstGeom>
+                            <a:noFill/>
+                            <a:ln w="19050">
+                              <a:solidFill>
+                                <a:srgbClr val="FF0000"/>
+                              </a:solidFill>
+                            </a:ln>
+                          </wps:spPr>
+                          <wps:style>
+                            <a:lnRef idx="2">
+                              <a:schemeClr val="accent1">
+                                <a:shade val="15000"/>
+                              </a:schemeClr>
+                            </a:lnRef>
+                            <a:fillRef idx="1">
+                              <a:schemeClr val="accent1"/>
+                            </a:fillRef>
+                            <a:effectRef idx="0">
+                              <a:schemeClr val="accent1"/>
+                            </a:effectRef>
+                            <a:fontRef idx="minor">
+                              <a:schemeClr val="lt1"/>
+                            </a:fontRef>
+                          </wps:style>
+                          <wps:bodyPr/>
+                        </wps:wsp>
+                        <wps:wsp>
+                          <wps:cNvPr id="768214548" name="Straight Connector 768214548"/>
+                          <wps:cNvCnPr>
+                            <a:stCxn id="185244089" idx="0"/>
+                            <a:endCxn id="1870684230" idx="2"/>
+                          </wps:cNvCnPr>
+                          <wps:spPr>
+                            <a:xfrm>
+                              <a:off x="1635788" y="1754365"/>
+                              <a:ext cx="120463" cy="20411"/>
+                            </a:xfrm>
+                            <a:prstGeom prst="line">
+                              <a:avLst/>
+                            </a:prstGeom>
+                            <a:noFill/>
+                            <a:ln w="19050">
+                              <a:solidFill>
+                                <a:srgbClr val="FF0000"/>
+                              </a:solidFill>
+                            </a:ln>
+                          </wps:spPr>
+                          <wps:style>
+                            <a:lnRef idx="2">
+                              <a:schemeClr val="accent1">
+                                <a:shade val="15000"/>
+                              </a:schemeClr>
+                            </a:lnRef>
+                            <a:fillRef idx="1">
+                              <a:schemeClr val="accent1"/>
+                            </a:fillRef>
+                            <a:effectRef idx="0">
+                              <a:schemeClr val="accent1"/>
+                            </a:effectRef>
+                            <a:fontRef idx="minor">
+                              <a:schemeClr val="lt1"/>
+                            </a:fontRef>
+                          </wps:style>
+                          <wps:bodyPr/>
+                        </wps:wsp>
+                        <wps:wsp>
+                          <wps:cNvPr id="639807637" name="Straight Connector 639807637"/>
+                          <wps:cNvCnPr>
+                            <a:endCxn id="1870684230" idx="4"/>
+                          </wps:cNvCnPr>
+                          <wps:spPr>
+                            <a:xfrm flipV="1">
+                              <a:off x="1680222" y="1822084"/>
+                              <a:ext cx="89595" cy="68016"/>
+                            </a:xfrm>
+                            <a:prstGeom prst="line">
+                              <a:avLst/>
+                            </a:prstGeom>
+                            <a:noFill/>
+                            <a:ln w="19050">
+                              <a:solidFill>
+                                <a:srgbClr val="FF0000"/>
+                              </a:solidFill>
+                            </a:ln>
+                          </wps:spPr>
+                          <wps:style>
+                            <a:lnRef idx="2">
+                              <a:schemeClr val="accent1">
+                                <a:shade val="15000"/>
+                              </a:schemeClr>
+                            </a:lnRef>
+                            <a:fillRef idx="1">
+                              <a:schemeClr val="accent1"/>
+                            </a:fillRef>
+                            <a:effectRef idx="0">
+                              <a:schemeClr val="accent1"/>
+                            </a:effectRef>
+                            <a:fontRef idx="minor">
+                              <a:schemeClr val="lt1"/>
+                            </a:fontRef>
+                          </wps:style>
+                          <wps:bodyPr/>
+                        </wps:wsp>
+                        <wpg:grpSp>
+                          <wpg:cNvPr id="1305198625" name="Group 1305198625"/>
+                          <wpg:cNvGrpSpPr/>
+                          <wpg:grpSpPr>
+                            <a:xfrm>
+                              <a:off x="825335" y="1774904"/>
+                              <a:ext cx="1993194" cy="1034814"/>
+                              <a:chOff x="-834184" y="270053"/>
+                              <a:chExt cx="1993498" cy="1035463"/>
+                            </a:xfrm>
+                          </wpg:grpSpPr>
+                          <wps:wsp>
+                            <wps:cNvPr id="1476234586" name="Straight Arrow Connector 1476234586"/>
+                            <wps:cNvCnPr/>
+                            <wps:spPr>
+                              <a:xfrm>
+                                <a:off x="119307" y="270053"/>
+                                <a:ext cx="1040007" cy="173670"/>
+                              </a:xfrm>
+                              <a:prstGeom prst="straightConnector1">
+                                <a:avLst/>
+                              </a:prstGeom>
+                              <a:noFill/>
+                              <a:ln w="19050">
+                                <a:solidFill>
+                                  <a:srgbClr val="FF0000"/>
+                                </a:solidFill>
+                                <a:tailEnd type="triangle" w="lg" len="med"/>
+                              </a:ln>
+                            </wps:spPr>
+                            <wps:style>
+                              <a:lnRef idx="2">
+                                <a:schemeClr val="accent1">
+                                  <a:shade val="15000"/>
+                                </a:schemeClr>
+                              </a:lnRef>
+                              <a:fillRef idx="1">
+                                <a:schemeClr val="accent1"/>
+                              </a:fillRef>
+                              <a:effectRef idx="0">
+                                <a:schemeClr val="accent1"/>
+                              </a:effectRef>
+                              <a:fontRef idx="minor">
+                                <a:schemeClr val="lt1"/>
+                              </a:fontRef>
+                            </wps:style>
+                            <wps:bodyPr/>
+                          </wps:wsp>
+                          <wps:wsp>
+                            <wps:cNvPr id="1199557404" name="Straight Arrow Connector 1199557404"/>
+                            <wps:cNvCnPr/>
+                            <wps:spPr>
+                              <a:xfrm flipH="1">
+                                <a:off x="-834184" y="272097"/>
+                                <a:ext cx="964152" cy="606859"/>
+                              </a:xfrm>
+                              <a:prstGeom prst="straightConnector1">
+                                <a:avLst/>
+                              </a:prstGeom>
+                              <a:noFill/>
+                              <a:ln w="19050">
+                                <a:solidFill>
+                                  <a:srgbClr val="FF0000"/>
+                                </a:solidFill>
+                                <a:tailEnd type="triangle" w="lg" len="med"/>
+                              </a:ln>
+                            </wps:spPr>
+                            <wps:style>
+                              <a:lnRef idx="2">
+                                <a:schemeClr val="accent1">
+                                  <a:shade val="15000"/>
+                                </a:schemeClr>
+                              </a:lnRef>
+                              <a:fillRef idx="1">
+                                <a:schemeClr val="accent1"/>
+                              </a:fillRef>
+                              <a:effectRef idx="0">
+                                <a:schemeClr val="accent1"/>
+                              </a:effectRef>
+                              <a:fontRef idx="minor">
+                                <a:schemeClr val="lt1"/>
+                              </a:fontRef>
+                            </wps:style>
+                            <wps:bodyPr/>
+                          </wps:wsp>
+                          <wps:wsp>
+                            <wps:cNvPr id="1303322880" name="Straight Arrow Connector 1303322880"/>
+                            <wps:cNvCnPr/>
+                            <wps:spPr>
+                              <a:xfrm>
+                                <a:off x="129968" y="279455"/>
+                                <a:ext cx="0" cy="1026061"/>
+                              </a:xfrm>
+                              <a:prstGeom prst="straightConnector1">
+                                <a:avLst/>
+                              </a:prstGeom>
+                              <a:noFill/>
+                              <a:ln w="19050">
+                                <a:solidFill>
+                                  <a:srgbClr val="FF0000"/>
+                                </a:solidFill>
+                                <a:tailEnd type="triangle" w="lg" len="med"/>
+                              </a:ln>
+                            </wps:spPr>
+                            <wps:style>
+                              <a:lnRef idx="2">
+                                <a:schemeClr val="accent1">
+                                  <a:shade val="15000"/>
+                                </a:schemeClr>
+                              </a:lnRef>
+                              <a:fillRef idx="1">
+                                <a:schemeClr val="accent1"/>
+                              </a:fillRef>
+                              <a:effectRef idx="0">
+                                <a:schemeClr val="accent1"/>
+                              </a:effectRef>
+                              <a:fontRef idx="minor">
+                                <a:schemeClr val="lt1"/>
+                              </a:fontRef>
+                            </wps:style>
+                            <wps:bodyPr/>
+                          </wps:wsp>
+                        </wpg:grpSp>
+                        <wps:wsp>
+                          <wps:cNvPr id="461186437" name="Arc 461186437"/>
+                          <wps:cNvSpPr/>
+                          <wps:spPr>
+                            <a:xfrm>
+                              <a:off x="75328" y="1268814"/>
+                              <a:ext cx="2743200" cy="1178134"/>
+                            </a:xfrm>
+                            <a:prstGeom prst="arc">
+                              <a:avLst>
+                                <a:gd name="adj1" fmla="val 19281891"/>
+                                <a:gd name="adj2" fmla="val 9944561"/>
+                              </a:avLst>
+                            </a:prstGeom>
+                            <a:noFill/>
+                            <a:ln w="3175">
+                              <a:solidFill>
+                                <a:srgbClr val="FF0000"/>
+                              </a:solidFill>
+                              <a:prstDash val="sysDot"/>
+                            </a:ln>
+                          </wps:spPr>
+                          <wps:style>
+                            <a:lnRef idx="2">
+                              <a:schemeClr val="accent1">
+                                <a:shade val="15000"/>
+                              </a:schemeClr>
+                            </a:lnRef>
+                            <a:fillRef idx="1">
+                              <a:schemeClr val="accent1"/>
+                            </a:fillRef>
+                            <a:effectRef idx="0">
+                              <a:schemeClr val="accent1"/>
+                            </a:effectRef>
+                            <a:fontRef idx="minor">
+                              <a:schemeClr val="lt1"/>
+                            </a:fontRef>
+                          </wps:style>
+                          <wps:bodyPr rot="0" spcFirstLastPara="0" vertOverflow="overflow" horzOverflow="overflow" vert="horz" wrap="square" lIns="91440" tIns="45720" rIns="91440" bIns="45720" numCol="1" spcCol="0" rtlCol="0" fromWordArt="0" anchor="ctr" anchorCtr="0" forceAA="0" compatLnSpc="1">
+                            <a:prstTxWarp prst="textNoShape">
+                              <a:avLst/>
+                            </a:prstTxWarp>
+                            <a:noAutofit/>
+                          </wps:bodyPr>
+                        </wps:wsp>
+                      </wpg:wgp>
+                      <wps:wsp>
+                        <wps:cNvPr id="661792440" name="Text Box 661792440"/>
+                        <wps:cNvSpPr txBox="1"/>
+                        <wps:spPr bwMode="auto">
+                          <a:xfrm>
+                            <a:off x="367787" y="2028755"/>
+                            <a:ext cx="946785" cy="451485"/>
+                          </a:xfrm>
+                          <a:prstGeom prst="rect">
+                            <a:avLst/>
+                          </a:prstGeom>
+                          <a:noFill/>
+                          <a:ln w="6350">
+                            <a:noFill/>
+                          </a:ln>
+                        </wps:spPr>
+                        <wps:txbx>
+                          <w:txbxContent>
+                            <w:p>
+                              <w:pPr>
+                                <w:bidi w:val="0"/>
+                                <w:rPr>
+                                  <w:rFonts w:eastAsiaTheme="minorEastAsia"/>
+                                  <w:color w:val="FF0000"/>
+                                </w:rPr>
+                              </w:pPr>
+                              <m:oMathPara>
+                                <m:oMathParaPr>
+                                  <m:jc m:val="left"/>
+                                </m:oMathParaPr>
+                                <m:oMath>
+                                  <m:r>
+                                    <w:rPr>
+                                      <w:rFonts w:ascii="Cambria Math" w:hAnsi="Cambria Math" w:cs="Cambria Math" w:hint="cs"/>
+                                      <w:color w:val="FF0000"/>
+                                      <w:rtl/>
+                                    </w:rPr>
+                                    <m:t>∢</m:t>
+                                  </m:r>
+                                  <m:r>
+                                    <w:rPr>
+                                      <w:rFonts w:ascii="Cambria Math" w:hAnsi="Cambria Math"/>
+                                      <w:color w:val="FF0000"/>
+                                    </w:rPr>
+                                    <m:t>Az=</m:t>
+                                  </m:r>
+                                  <m:func>
+                                    <m:funcPr>
+                                      <m:ctrlPr>
+                                        <w:rPr>
+                                          <w:rFonts w:ascii="Cambria Math" w:hAnsi="Cambria Math"/>
+                                          <w:i/>
+                                          <w:color w:val="FF0000"/>
+                                        </w:rPr>
+                                      </m:ctrlPr>
+                                    </m:funcPr>
+                                    <m:fName>
+                                      <m:sSup>
+                                        <m:sSupPr>
+                                          <m:ctrlPr>
+                                            <w:rPr>
+                                              <w:rFonts w:ascii="Cambria Math" w:hAnsi="Cambria Math"/>
+                                              <w:i/>
+                                              <w:color w:val="FF0000"/>
+                                            </w:rPr>
+                                          </m:ctrlPr>
+                                        </m:sSupPr>
+                                        <m:e>
+                                          <m:r>
+                                            <m:rPr>
+                                              <m:sty m:val="p"/>
+                                            </m:rPr>
+                                            <w:rPr>
+                                              <w:rFonts w:ascii="Cambria Math" w:hAnsi="Cambria Math"/>
+                                              <w:color w:val="FF0000"/>
+                                            </w:rPr>
+                                            <m:t>tan</m:t>
+                                          </m:r>
+                                          <m:ctrlPr>
+                                            <w:rPr>
+                                              <w:rFonts w:ascii="Cambria Math" w:hAnsi="Cambria Math"/>
+                                              <w:color w:val="FF0000"/>
+                                            </w:rPr>
+                                          </m:ctrlPr>
+                                        </m:e>
+                                        <m:sup>
+                                          <m:r>
+                                            <w:rPr>
+                                              <w:rFonts w:ascii="Cambria Math" w:hAnsi="Cambria Math"/>
+                                              <w:color w:val="FF0000"/>
+                                            </w:rPr>
+                                            <m:t>-1</m:t>
+                                          </m:r>
+                                          <m:ctrlPr>
+                                            <w:rPr>
+                                              <w:rFonts w:ascii="Cambria Math" w:hAnsi="Cambria Math"/>
+                                              <w:color w:val="FF0000"/>
+                                            </w:rPr>
+                                          </m:ctrlPr>
+                                        </m:sup>
+                                      </m:sSup>
+                                    </m:fName>
+                                    <m:e>
+                                      <m:f>
+                                        <m:fPr>
+                                          <m:ctrlPr>
+                                            <w:rPr>
+                                              <w:rFonts w:ascii="Cambria Math" w:hAnsi="Cambria Math"/>
+                                              <w:i/>
+                                              <w:color w:val="FF0000"/>
+                                            </w:rPr>
+                                          </m:ctrlPr>
+                                        </m:fPr>
+                                        <m:num>
+                                          <m:sSub>
+                                            <m:sSubPr>
+                                              <m:ctrlPr>
+                                                <w:rPr>
+                                                  <w:rFonts w:ascii="Cambria Math" w:hAnsi="Cambria Math"/>
+                                                  <w:i/>
+                                                  <w:color w:val="FF0000"/>
+                                                </w:rPr>
+                                              </m:ctrlPr>
+                                            </m:sSubPr>
+                                            <m:e>
+                                              <m:r>
+                                                <w:rPr>
+                                                  <w:rFonts w:ascii="Cambria Math" w:hAnsi="Cambria Math"/>
+                                                  <w:color w:val="FF0000"/>
+                                                </w:rPr>
+                                                <m:t>y</m:t>
+                                              </m:r>
+                                            </m:e>
+                                            <m:sub>
+                                              <m:r>
+                                                <w:rPr>
+                                                  <w:rFonts w:ascii="Cambria Math" w:hAnsi="Cambria Math"/>
+                                                  <w:color w:val="FF0000"/>
+                                                </w:rPr>
+                                                <m:t>T</m:t>
+                                              </m:r>
+                                            </m:sub>
+                                          </m:sSub>
+                                        </m:num>
+                                        <m:den>
+                                          <m:sSub>
+                                            <m:sSubPr>
+                                              <m:ctrlPr>
+                                                <w:rPr>
+                                                  <w:rFonts w:ascii="Cambria Math" w:hAnsi="Cambria Math"/>
+                                                  <w:i/>
+                                                  <w:color w:val="FF0000"/>
+                                                </w:rPr>
+                                              </m:ctrlPr>
+                                            </m:sSubPr>
+                                            <m:e>
+                                              <m:r>
+                                                <w:rPr>
+                                                  <w:rFonts w:ascii="Cambria Math" w:hAnsi="Cambria Math"/>
+                                                  <w:color w:val="FF0000"/>
+                                                </w:rPr>
+                                                <m:t>x</m:t>
+                                              </m:r>
+                                            </m:e>
+                                            <m:sub>
+                                              <m:r>
+                                                <w:rPr>
+                                                  <w:rFonts w:ascii="Cambria Math" w:hAnsi="Cambria Math"/>
+                                                  <w:color w:val="FF0000"/>
+                                                </w:rPr>
+                                                <m:t>T</m:t>
+                                              </m:r>
+                                            </m:sub>
+                                          </m:sSub>
+                                        </m:den>
+                                      </m:f>
+                                    </m:e>
+                                  </m:func>
+                                </m:oMath>
+                              </m:oMathPara>
+                            </w:p>
+                          </w:txbxContent>
+                        </wps:txbx>
+                        <wps:bodyPr rot="0" spcFirstLastPara="0" vertOverflow="overflow" horzOverflow="overflow" vert="horz" wrap="none" lIns="0" tIns="0" rIns="0" bIns="0" numCol="1" spcCol="0" rtlCol="0" fromWordArt="0" anchor="t" anchorCtr="0" forceAA="0" compatLnSpc="1">
+                          <a:prstTxWarp prst="textNoShape">
+                            <a:avLst/>
+                          </a:prstTxWarp>
+                          <a:noAutofit/>
+                        </wps:bodyPr>
+                      </wps:wsp>
+                      <wps:wsp>
+                        <wps:cNvPr id="476579996" name="Text Box 476579996"/>
+                        <wps:cNvSpPr txBox="1"/>
+                        <wps:spPr bwMode="auto">
+                          <a:xfrm>
+                            <a:off x="4604679" y="2333924"/>
+                            <a:ext cx="666115" cy="372110"/>
+                          </a:xfrm>
+                          <a:prstGeom prst="rect">
+                            <a:avLst/>
+                          </a:prstGeom>
+                          <a:noFill/>
+                          <a:ln w="6350">
+                            <a:noFill/>
+                          </a:ln>
+                        </wps:spPr>
+                        <wps:txbx>
+                          <w:txbxContent>
+                            <w:p>
+                              <w:pPr>
+                                <w:bidi w:val="0"/>
+                                <w:rPr>
+                                  <w:rFonts w:eastAsiaTheme="minorEastAsia"/>
+                                  <w:color w:val="FF0000"/>
+                                </w:rPr>
+                              </w:pPr>
+                              <m:oMathPara>
+                                <m:oMathParaPr>
+                                  <m:jc m:val="left"/>
+                                </m:oMathParaPr>
+                                <m:oMath>
+                                  <m:r>
+                                    <w:rPr>
+                                      <w:rFonts w:ascii="Cambria Math" w:hAnsi="Cambria Math"/>
+                                      <w:color w:val="FF0000"/>
+                                    </w:rPr>
+                                    <m:t>(</m:t>
+                                  </m:r>
+                                  <m:sSub>
+                                    <m:sSubPr>
+                                      <m:ctrlPr>
+                                        <w:rPr>
+                                          <w:rFonts w:ascii="Cambria Math" w:hAnsi="Cambria Math"/>
+                                          <w:i/>
+                                          <w:color w:val="FF0000"/>
+                                        </w:rPr>
+                                      </m:ctrlPr>
+                                    </m:sSubPr>
+                                    <m:e>
+                                      <m:r>
+                                        <w:rPr>
+                                          <w:rFonts w:ascii="Cambria Math" w:hAnsi="Cambria Math"/>
+                                          <w:color w:val="FF0000"/>
+                                        </w:rPr>
+                                        <m:t>x</m:t>
+                                      </m:r>
+                                    </m:e>
+                                    <m:sub>
+                                      <m:r>
+                                        <w:rPr>
+                                          <w:rFonts w:ascii="Cambria Math" w:hAnsi="Cambria Math"/>
+                                          <w:color w:val="FF0000"/>
+                                        </w:rPr>
+                                        <m:t>T</m:t>
+                                      </m:r>
+                                    </m:sub>
+                                  </m:sSub>
+                                  <m:r>
+                                    <w:rPr>
+                                      <w:rFonts w:ascii="Cambria Math" w:hAnsi="Cambria Math"/>
+                                      <w:color w:val="FF0000"/>
+                                    </w:rPr>
+                                    <m:t xml:space="preserve">, </m:t>
+                                  </m:r>
+                                  <m:sSub>
+                                    <m:sSubPr>
+                                      <m:ctrlPr>
+                                        <w:rPr>
+                                          <w:rFonts w:ascii="Cambria Math" w:hAnsi="Cambria Math"/>
+                                          <w:i/>
+                                          <w:color w:val="FF0000"/>
+                                        </w:rPr>
+                                      </m:ctrlPr>
+                                    </m:sSubPr>
+                                    <m:e>
+                                      <m:r>
+                                        <w:rPr>
+                                          <w:rFonts w:ascii="Cambria Math" w:hAnsi="Cambria Math"/>
+                                          <w:color w:val="FF0000"/>
+                                        </w:rPr>
+                                        <m:t>y</m:t>
+                                      </m:r>
+                                    </m:e>
+                                    <m:sub>
+                                      <m:r>
+                                        <w:rPr>
+                                          <w:rFonts w:ascii="Cambria Math" w:hAnsi="Cambria Math"/>
+                                          <w:color w:val="FF0000"/>
+                                        </w:rPr>
+                                        <m:t>T</m:t>
+                                      </m:r>
+                                    </m:sub>
+                                  </m:sSub>
+                                  <m:r>
+                                    <w:rPr>
+                                      <w:rFonts w:ascii="Cambria Math" w:hAnsi="Cambria Math"/>
+                                      <w:color w:val="FF0000"/>
+                                    </w:rPr>
+                                    <m:t xml:space="preserve">, </m:t>
+                                  </m:r>
+                                  <m:sSub>
+                                    <m:sSubPr>
+                                      <m:ctrlPr>
+                                        <w:rPr>
+                                          <w:rFonts w:ascii="Cambria Math" w:hAnsi="Cambria Math"/>
+                                          <w:i/>
+                                          <w:color w:val="FF0000"/>
+                                        </w:rPr>
+                                      </m:ctrlPr>
+                                    </m:sSubPr>
+                                    <m:e>
+                                      <m:r>
+                                        <w:rPr>
+                                          <w:rFonts w:ascii="Cambria Math" w:hAnsi="Cambria Math"/>
+                                          <w:color w:val="FF0000"/>
+                                        </w:rPr>
+                                        <m:t>z</m:t>
+                                      </m:r>
+                                    </m:e>
+                                    <m:sub>
+                                      <m:r>
+                                        <w:rPr>
+                                          <w:rFonts w:ascii="Cambria Math" w:hAnsi="Cambria Math"/>
+                                          <w:color w:val="FF0000"/>
+                                        </w:rPr>
+                                        <m:t>T</m:t>
+                                      </m:r>
+                                    </m:sub>
+                                  </m:sSub>
+                                  <m:r>
+                                    <w:rPr>
+                                      <w:rFonts w:ascii="Cambria Math" w:hAnsi="Cambria Math"/>
+                                      <w:color w:val="FF0000"/>
+                                    </w:rPr>
+                                    <m:t>)</m:t>
+                                  </m:r>
+                                </m:oMath>
+                              </m:oMathPara>
+                            </w:p>
+                          </w:txbxContent>
+                        </wps:txbx>
+                        <wps:bodyPr rot="0" spcFirstLastPara="0" vertOverflow="overflow" horzOverflow="overflow" vert="horz" wrap="none" lIns="0" tIns="0" rIns="0" bIns="0" numCol="1" spcCol="0" rtlCol="0" fromWordArt="0" anchor="t" anchorCtr="0" forceAA="0" compatLnSpc="1">
+                          <a:prstTxWarp prst="textNoShape">
+                            <a:avLst/>
+                          </a:prstTxWarp>
+                          <a:noAutofit/>
+                        </wps:bodyPr>
+                      </wps:wsp>
+                      <wps:wsp>
+                        <wps:cNvPr id="403225890" name="Text Box 403225890"/>
+                        <wps:cNvSpPr txBox="1"/>
+                        <wps:spPr bwMode="auto">
+                          <a:xfrm>
+                            <a:off x="513051" y="2403784"/>
+                            <a:ext cx="1343660" cy="458470"/>
+                          </a:xfrm>
+                          <a:prstGeom prst="rect">
+                            <a:avLst/>
+                          </a:prstGeom>
+                          <a:noFill/>
+                          <a:ln w="6350">
+                            <a:noFill/>
+                          </a:ln>
+                        </wps:spPr>
+                        <wps:txbx>
+                          <w:txbxContent>
+                            <w:p>
+                              <w:pPr>
+                                <w:bidi w:val="0"/>
+                                <w:rPr>
+                                  <w:rFonts w:eastAsiaTheme="minorEastAsia"/>
+                                  <w:color w:val="FF0000"/>
+                                </w:rPr>
+                              </w:pPr>
+                              <m:oMathPara>
+                                <m:oMathParaPr>
+                                  <m:jc m:val="left"/>
+                                </m:oMathParaPr>
+                                <m:oMath>
+                                  <m:r>
+                                    <w:rPr>
+                                      <w:rFonts w:ascii="Cambria Math" w:hAnsi="Cambria Math" w:cs="Cambria Math" w:hint="cs"/>
+                                      <w:color w:val="FF0000"/>
+                                      <w:rtl/>
+                                    </w:rPr>
+                                    <m:t>∢</m:t>
+                                  </m:r>
+                                  <m:r>
+                                    <w:rPr>
+                                      <w:rFonts w:ascii="Cambria Math" w:hAnsi="Cambria Math"/>
+                                      <w:color w:val="FF0000"/>
+                                    </w:rPr>
+                                    <m:t>El=</m:t>
+                                  </m:r>
+                                  <m:func>
+                                    <m:funcPr>
+                                      <m:ctrlPr>
+                                        <w:rPr>
+                                          <w:rFonts w:ascii="Cambria Math" w:hAnsi="Cambria Math"/>
+                                          <w:i/>
+                                          <w:color w:val="FF0000"/>
+                                        </w:rPr>
+                                      </m:ctrlPr>
+                                    </m:funcPr>
+                                    <m:fName>
+                                      <m:sSup>
+                                        <m:sSupPr>
+                                          <m:ctrlPr>
+                                            <w:rPr>
+                                              <w:rFonts w:ascii="Cambria Math" w:hAnsi="Cambria Math"/>
+                                              <w:i/>
+                                              <w:color w:val="FF0000"/>
+                                            </w:rPr>
+                                          </m:ctrlPr>
+                                        </m:sSupPr>
+                                        <m:e>
+                                          <m:r>
+                                            <m:rPr>
+                                              <m:sty m:val="p"/>
+                                            </m:rPr>
+                                            <w:rPr>
+                                              <w:rFonts w:ascii="Cambria Math" w:hAnsi="Cambria Math"/>
+                                              <w:color w:val="FF0000"/>
+                                            </w:rPr>
+                                            <m:t>tan</m:t>
+                                          </m:r>
+                                          <m:ctrlPr>
+                                            <w:rPr>
+                                              <w:rFonts w:ascii="Cambria Math" w:hAnsi="Cambria Math"/>
+                                              <w:color w:val="FF0000"/>
+                                            </w:rPr>
+                                          </m:ctrlPr>
+                                        </m:e>
+                                        <m:sup>
+                                          <m:r>
+                                            <w:rPr>
+                                              <w:rFonts w:ascii="Cambria Math" w:hAnsi="Cambria Math"/>
+                                              <w:color w:val="FF0000"/>
+                                            </w:rPr>
+                                            <m:t>-1</m:t>
+                                          </m:r>
+                                          <m:ctrlPr>
+                                            <w:rPr>
+                                              <w:rFonts w:ascii="Cambria Math" w:hAnsi="Cambria Math"/>
+                                              <w:color w:val="FF0000"/>
+                                            </w:rPr>
+                                          </m:ctrlPr>
+                                        </m:sup>
+                                      </m:sSup>
+                                    </m:fName>
+                                    <m:e>
+                                      <m:f>
+                                        <m:fPr>
+                                          <m:ctrlPr>
+                                            <w:rPr>
+                                              <w:rFonts w:ascii="Cambria Math" w:hAnsi="Cambria Math"/>
+                                              <w:i/>
+                                              <w:color w:val="FF0000"/>
+                                            </w:rPr>
+                                          </m:ctrlPr>
+                                        </m:fPr>
+                                        <m:num>
+                                          <m:sSub>
+                                            <m:sSubPr>
+                                              <m:ctrlPr>
+                                                <w:rPr>
+                                                  <w:rFonts w:ascii="Cambria Math" w:hAnsi="Cambria Math"/>
+                                                  <w:i/>
+                                                  <w:color w:val="FF0000"/>
+                                                </w:rPr>
+                                              </m:ctrlPr>
+                                            </m:sSubPr>
+                                            <m:e>
+                                              <m:r>
+                                                <w:rPr>
+                                                  <w:rFonts w:ascii="Cambria Math" w:hAnsi="Cambria Math"/>
+                                                  <w:color w:val="FF0000"/>
+                                                </w:rPr>
+                                                <m:t>z</m:t>
+                                              </m:r>
+                                            </m:e>
+                                            <m:sub>
+                                              <m:r>
+                                                <w:rPr>
+                                                  <w:rFonts w:ascii="Cambria Math" w:hAnsi="Cambria Math"/>
+                                                  <w:color w:val="FF0000"/>
+                                                </w:rPr>
+                                                <m:t>T</m:t>
+                                              </m:r>
+                                            </m:sub>
+                                          </m:sSub>
+                                        </m:num>
+                                        <m:den>
+                                          <m:rad>
+                                            <m:radPr>
+                                              <m:degHide m:val="1"/>
+                                              <m:ctrlPr>
+                                                <w:rPr>
+                                                  <w:rFonts w:ascii="Cambria Math" w:hAnsi="Cambria Math"/>
+                                                  <w:i/>
+                                                  <w:color w:val="FF0000"/>
+                                                </w:rPr>
+                                              </m:ctrlPr>
+                                            </m:radPr>
+                                            <m:deg/>
+                                            <m:e>
+                                              <m:sSubSup>
+                                                <m:sSubSupPr>
+                                                  <m:ctrlPr>
+                                                    <w:rPr>
+                                                      <w:rFonts w:ascii="Cambria Math" w:hAnsi="Cambria Math"/>
+                                                      <w:i/>
+                                                      <w:color w:val="FF0000"/>
+                                                    </w:rPr>
+                                                  </m:ctrlPr>
+                                                </m:sSubSupPr>
+                                                <m:e>
+                                                  <m:r>
+                                                    <w:rPr>
+                                                      <w:rFonts w:ascii="Cambria Math" w:hAnsi="Cambria Math"/>
+                                                      <w:color w:val="FF0000"/>
+                                                    </w:rPr>
+                                                    <m:t>x</m:t>
+                                                  </m:r>
+                                                </m:e>
+                                                <m:sub>
+                                                  <m:r>
+                                                    <w:rPr>
+                                                      <w:rFonts w:ascii="Cambria Math" w:hAnsi="Cambria Math"/>
+                                                      <w:color w:val="FF0000"/>
+                                                    </w:rPr>
+                                                    <m:t>T</m:t>
+                                                  </m:r>
+                                                </m:sub>
+                                                <m:sup>
+                                                  <m:r>
+                                                    <w:rPr>
+                                                      <w:rFonts w:ascii="Cambria Math" w:hAnsi="Cambria Math"/>
+                                                      <w:color w:val="FF0000"/>
+                                                    </w:rPr>
+                                                    <m:t>2</m:t>
+                                                  </m:r>
+                                                </m:sup>
+                                              </m:sSubSup>
+                                              <m:r>
+                                                <w:rPr>
+                                                  <w:rFonts w:ascii="Cambria Math" w:hAnsi="Cambria Math"/>
+                                                  <w:color w:val="FF0000"/>
+                                                </w:rPr>
+                                                <m:t>+</m:t>
+                                              </m:r>
+                                              <m:sSubSup>
+                                                <m:sSubSupPr>
+                                                  <m:ctrlPr>
+                                                    <w:rPr>
+                                                      <w:rFonts w:ascii="Cambria Math" w:hAnsi="Cambria Math"/>
+                                                      <w:i/>
+                                                      <w:color w:val="FF0000"/>
+                                                    </w:rPr>
+                                                  </m:ctrlPr>
+                                                </m:sSubSupPr>
+                                                <m:e>
+                                                  <m:r>
+                                                    <w:rPr>
+                                                      <w:rFonts w:ascii="Cambria Math" w:hAnsi="Cambria Math"/>
+                                                      <w:color w:val="FF0000"/>
+                                                    </w:rPr>
+                                                    <m:t>y</m:t>
+                                                  </m:r>
+                                                </m:e>
+                                                <m:sub>
+                                                  <m:r>
+                                                    <w:rPr>
+                                                      <w:rFonts w:ascii="Cambria Math" w:hAnsi="Cambria Math"/>
+                                                      <w:color w:val="FF0000"/>
+                                                    </w:rPr>
+                                                    <m:t>T</m:t>
+                                                  </m:r>
+                                                </m:sub>
+                                                <m:sup>
+                                                  <m:r>
+                                                    <w:rPr>
+                                                      <w:rFonts w:ascii="Cambria Math" w:hAnsi="Cambria Math"/>
+                                                      <w:color w:val="FF0000"/>
+                                                    </w:rPr>
+                                                    <m:t>2</m:t>
+                                                  </m:r>
+                                                </m:sup>
+                                              </m:sSubSup>
+                                            </m:e>
+                                          </m:rad>
+                                        </m:den>
+                                      </m:f>
+                                    </m:e>
+                                  </m:func>
+                                </m:oMath>
+                              </m:oMathPara>
+                            </w:p>
+                          </w:txbxContent>
+                        </wps:txbx>
+                        <wps:bodyPr rot="0" spcFirstLastPara="0" vertOverflow="overflow" horzOverflow="overflow" vert="horz" wrap="none" lIns="0" tIns="0" rIns="0" bIns="0" numCol="1" spcCol="0" rtlCol="0" fromWordArt="0" anchor="t" anchorCtr="0" forceAA="0" compatLnSpc="1">
+                          <a:prstTxWarp prst="textNoShape">
+                            <a:avLst/>
+                          </a:prstTxWarp>
+                          <a:noAutofit/>
+                        </wps:bodyPr>
+                      </wps:wsp>
+                    </wpc:wpc>
+                  </a:graphicData>
+                </a:graphic>
+              </wp:inline>
+            </w:drawing>
+          </mc:Choice>
+          <mc:Fallback>
+            <w:pict>
+              <v:group w14:anchorId="6B7465E3" id="Canvas 398893797" o:spid="_x0000_s1105" editas="canvas" style="width:448.85pt;height:225.8pt;mso-position-horizontal-relative:char;mso-position-vertical-relative:line" coordsize="56997,28676" o:gfxdata="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">
+                <v:shape id="_x0000_s1106" type="#_x0000_t75" style="position:absolute;width:56997;height:28676;visibility:visible;mso-wrap-style:square" filled="t">
+                  <v:fill o:detectmouseclick="t"/>
+                  <v:path o:connecttype="none"/>
+                </v:shape>
+                <v:group id="Group 492516055" o:spid="_x0000_s1107" style="position:absolute;left:1465;top:1340;width:44095;height:25720" coordorigin="753,12688" coordsize="44094,25720" o:gfxdata="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">
+                  <v:shape id="Text Box 250301492" o:spid="_x0000_s1108" type="#_x0000_t202" style="position:absolute;left:25624;top:17101;width:946;height:2928;visibility:visible;mso-wrap-style:none;v-text-anchor:middle" o:gfxdata="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" filled="f" stroked="f" strokeweight=".5pt">
+                    <v:textbox inset="0,0,0,0">
+                      <w:txbxContent>
+                        <w:p>
+                          <w:pPr>
+                            <w:bidi w:val="0"/>
+                            <w:rPr>
+                              <w:b/>
+                              <w:bCs/>
+                              <w:color w:val="FF0000"/>
+                              <w:sz w:val="24"/>
+                              <w:szCs w:val="24"/>
+                            </w:rPr>
+                          </w:pPr>
+                          <m:oMathPara>
+                            <m:oMath>
+                              <m:r>
+                                <m:rPr>
+                                  <m:sty m:val="bi"/>
+                                </m:rPr>
+                                <w:rPr>
+                                  <w:rFonts w:ascii="Cambria Math" w:hAnsi="Cambria Math"/>
+                                  <w:color w:val="FF0000"/>
+                                  <w:sz w:val="24"/>
+                                  <w:szCs w:val="24"/>
+                                </w:rPr>
+                                <m:t>x</m:t>
+                              </m:r>
+                            </m:oMath>
+                          </m:oMathPara>
+                        </w:p>
+                      </w:txbxContent>
+                    </v:textbox>
+                  </v:shape>
+                  <v:shape id="Text Box 473689130" o:spid="_x0000_s1109" type="#_x0000_t202" style="position:absolute;left:8253;top:23728;width:978;height:2927;visibility:visible;mso-wrap-style:none;v-text-anchor:middle" o:gfxdata="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" filled="f" stroked="f" strokeweight=".5pt">
+                    <v:textbox inset="0,0,0,0">
+                      <w:txbxContent>
+                        <w:p>
+                          <w:pPr>
+                            <w:bidi w:val="0"/>
+                            <w:rPr>
+                              <w:b/>
+                              <w:bCs/>
+                              <w:color w:val="FF0000"/>
+                              <w:sz w:val="24"/>
+                              <w:szCs w:val="24"/>
+                            </w:rPr>
+                          </w:pPr>
+                          <m:oMathPara>
+                            <m:oMath>
+                              <m:r>
+                                <m:rPr>
+                                  <m:sty m:val="bi"/>
+                                </m:rPr>
+                                <w:rPr>
+                                  <w:rFonts w:ascii="Cambria Math" w:hAnsi="Cambria Math"/>
+                                  <w:color w:val="FF0000"/>
+                                  <w:sz w:val="24"/>
+                                  <w:szCs w:val="24"/>
+                                </w:rPr>
+                                <m:t>y</m:t>
+                              </m:r>
+                            </m:oMath>
+                          </m:oMathPara>
+                        </w:p>
+                      </w:txbxContent>
+                    </v:textbox>
+                  </v:shape>
+                  <v:shape id="Text Box 1732736458" o:spid="_x0000_s1110" type="#_x0000_t202" style="position:absolute;left:16623;top:27668;width:851;height:2927;visibility:visible;mso-wrap-style:none;v-text-anchor:middle" o:gfxdata="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" filled="f" stroked="f" strokeweight=".5pt">
+                    <v:textbox inset="0,0,0,0">
+                      <w:txbxContent>
+                        <w:p>
+                          <w:pPr>
+                            <w:bidi w:val="0"/>
+                            <w:rPr>
+                              <w:b/>
+                              <w:bCs/>
+                              <w:color w:val="FF0000"/>
+                              <w:sz w:val="24"/>
+                              <w:szCs w:val="24"/>
+                            </w:rPr>
+                          </w:pPr>
+                          <m:oMathPara>
+                            <m:oMath>
+                              <m:r>
+                                <m:rPr>
+                                  <m:sty m:val="bi"/>
+                                </m:rPr>
+                                <w:rPr>
+                                  <w:rFonts w:ascii="Cambria Math" w:hAnsi="Cambria Math"/>
+                                  <w:color w:val="FF0000"/>
+                                  <w:sz w:val="24"/>
+                                  <w:szCs w:val="24"/>
+                                </w:rPr>
+                                <m:t>z</m:t>
+                              </m:r>
+                            </m:oMath>
+                          </m:oMathPara>
+                        </w:p>
+                      </w:txbxContent>
+                    </v:textbox>
+                  </v:shape>
+                  <v:shape id="Text Box 306709883" o:spid="_x0000_s1111" type="#_x0000_t202" style="position:absolute;left:28400;top:19484;width:1860;height:2927;visibility:visible;mso-wrap-style:none;v-text-anchor:middle" o:gfxdata="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" filled="f" stroked="f" strokeweight=".5pt">
+                    <v:textbox inset="0,0,0,0">
+                      <w:txbxContent>
+                        <w:p>
+                          <w:pPr>
+                            <w:bidi w:val="0"/>
+                            <w:rPr>
+                              <w:b/>
+                              <w:bCs/>
+                              <w:color w:val="FF0000"/>
+                              <w:sz w:val="24"/>
+                              <w:szCs w:val="24"/>
+                            </w:rPr>
+                          </w:pPr>
+                          <m:oMathPara>
+                            <m:oMath>
+                              <m:r>
+                                <m:rPr>
+                                  <m:sty m:val="bi"/>
+                                </m:rPr>
+                                <w:rPr>
+                                  <w:rFonts w:ascii="Cambria Math" w:hAnsi="Cambria Math"/>
+                                  <w:color w:val="FF0000"/>
+                                  <w:sz w:val="24"/>
+                                  <w:szCs w:val="24"/>
+                                </w:rPr>
+                                <m:t>Az</m:t>
+                              </m:r>
+                            </m:oMath>
+                          </m:oMathPara>
+                        </w:p>
+                      </w:txbxContent>
+                    </v:textbox>
+                  </v:shape>
+                  <v:line id="Straight Connector 2032303806" o:spid="_x0000_s1112" style="position:absolute;visibility:visible;mso-wrap-style:square" from="18010,17840" to="42770,35093" o:connectortype="straight" o:gfxdata="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" strokecolor="red" strokeweight="1.5pt">
+                    <v:stroke dashstyle="1 1"/>
+                  </v:line>
+                  <v:line id="Straight Connector 1615381628" o:spid="_x0000_s1113" style="position:absolute;visibility:visible;mso-wrap-style:square" from="18113,17822" to="26686,21110" o:connectortype="straight" o:gfxdata="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" strokecolor="red" strokeweight="1.5pt">
+                    <v:stroke dashstyle="dash"/>
+                  </v:line>
+                  <v:shape id="Arc 1069576668" o:spid="_x0000_s1114" style="position:absolute;left:22124;top:15803;width:6276;height:5537;visibility:visible;mso-wrap-style:square;v-text-anchor:middle" coordsize="627591,553780" o:gfxdata="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" path="m603626,383020nsc572105,450043,512025,503470,436315,531802l313796,276890,603626,383020xem603626,383020nfc572105,450043,512025,503470,436315,531802e" filled="f" strokecolor="red" strokeweight="1.5pt">
+                    <v:stroke endarrow="classic"/>
+                    <v:path arrowok="t" o:connecttype="custom" o:connectlocs="603626,383020;436315,531802" o:connectangles="0,0"/>
+                  </v:shape>
+                  <v:shape id="Arc 898573927" o:spid="_x0000_s1115" style="position:absolute;left:22619;top:18868;width:4067;height:6047;visibility:visible;mso-wrap-style:square;v-text-anchor:middle" coordsize="406767,604661" o:gfxdata="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" path="m398519,217107nsc415774,304409,405660,398620,370983,473603l203384,302331,398519,217107xem398519,217107nfc415774,304409,405660,398620,370983,473603e" filled="f" strokecolor="red" strokeweight="1.5pt">
+                    <v:stroke endarrow="classic"/>
+                    <v:path arrowok="t" o:connecttype="custom" o:connectlocs="398519,217107;370983,473603" o:connectangles="0,0"/>
+                  </v:shape>
+                  <v:shape id="Text Box 1" o:spid="_x0000_s1116" type="#_x0000_t202" style="position:absolute;left:27462;top:21635;width:1498;height:2927;visibility:visible;mso-wrap-style:none;v-text-anchor:middle" o:gfxdata="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" filled="f" stroked="f" strokeweight=".5pt">
+                    <v:textbox inset="0,0,0,0">
+                      <w:txbxContent>
+                        <w:p>
+                          <w:pPr>
+                            <w:bidi w:val="0"/>
+                            <w:rPr>
+                              <w:rFonts w:ascii="Cambria Math" w:eastAsia="Calibri" w:hAnsi="Cambria Math" w:cs="Arial"/>
+                              <w:b/>
+                              <w:bCs/>
+                              <w:i/>
+                              <w:iCs/>
+                              <w:color w:val="FF0000"/>
+                              <w:sz w:val="24"/>
+                              <w:szCs w:val="24"/>
+                              <w14:ligatures w14:val="none"/>
+                            </w:rPr>
+                          </w:pPr>
+                          <m:oMathPara>
+                            <m:oMathParaPr>
+                              <m:jc m:val="centerGroup"/>
+                            </m:oMathParaPr>
+                            <m:oMath>
+                              <m:r>
+                                <m:rPr>
+                                  <m:sty m:val="bi"/>
+                                </m:rPr>
+                                <w:rPr>
+                                  <w:rFonts w:ascii="Cambria Math" w:eastAsia="Calibri" w:hAnsi="Cambria Math" w:cs="Arial"/>
+                                  <w:color w:val="FF0000"/>
+                                </w:rPr>
+                                <m:t>El</m:t>
+                              </m:r>
+                            </m:oMath>
+                          </m:oMathPara>
+                        </w:p>
+                      </w:txbxContent>
+                    </v:textbox>
+                  </v:shape>
+                  <v:group id="Group 262931930" o:spid="_x0000_s1117" style="position:absolute;left:6537;top:15014;width:11436;height:3568;flip:x" coordsize="11443,3571" o:gfxdata="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">
+                    <v:shape id="Cylinder 185244089" o:spid="_x0000_s1118" type="#_x0000_t22" style="position:absolute;left:4415;top:-3923;width:2613;height:11443;rotation:-6562789fd;visibility:visible;mso-wrap-style:square;v-text-anchor:middle" o:gfxdata="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" adj="2929" filled="f" strokecolor="red" strokeweight="1.5pt"/>
+                    <v:shape id="Block Arc 1015741628" o:spid="_x0000_s1119" style="position:absolute;left:7217;top:980;width:2694;height:733;rotation:5223835fd;visibility:visible;mso-wrap-style:square;v-text-anchor:middle" coordsize="269473,73308" o:gfxdata="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" path="m2541,29568c14897,12507,69616,157,133533,1v53849,-131,102814,8474,124516,21881l255404,22199c233597,9781,185904,1866,133598,1983,70997,2123,17279,13667,4693,29683l2541,29568xe" fillcolor="#4f81bd" strokecolor="red" strokeweight=".25pt">
+                      <v:path arrowok="t" o:connecttype="custom" o:connectlocs="2541,29568;133533,1;258049,21882;255404,22199;133598,1983;4693,29683;2541,29568" o:connectangles="0,0,0,0,0,0,0"/>
+                    </v:shape>
+                    <v:shape id="Block Arc 570767069" o:spid="_x0000_s1120" style="position:absolute;left:1963;top:1859;width:2691;height:733;rotation:5223835fd;visibility:visible;mso-wrap-style:square;v-text-anchor:middle" coordsize="269080,73308" o:gfxdata="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" path="m2531,29578c14854,12513,69500,157,133336,1v53798,-131,102710,8482,124365,21899l255060,22217c233300,9790,185657,1866,133401,1983,70878,2124,17232,13672,4680,29693l2531,29578xe" fillcolor="#4f81bd" strokecolor="red" strokeweight=".25pt">
+                      <v:path arrowok="t" o:connecttype="custom" o:connectlocs="2531,29578;133336,1;257701,21900;255060,22217;133401,1983;4680,29693;2531,29578" o:connectangles="0,0,0,0,0,0,0"/>
+                    </v:shape>
+                  </v:group>
+                  <v:group id="Group 95450462" o:spid="_x0000_s1121" style="position:absolute;left:42218;top:33833;width:2630;height:4575" coordorigin="29927,28379" coordsize="2629,4574" o:gfxdata="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">
+                    <v:line id="Straight Connector 627695202" o:spid="_x0000_s1122" style="position:absolute;flip:x;visibility:visible;mso-wrap-style:square" from="30479,28390" to="32557,29993" o:connectortype="straight" o:gfxdata="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" strokecolor="red" strokeweight="1.5pt"/>
+                    <v:line id="Straight Connector 181567108" o:spid="_x0000_s1123" style="position:absolute;flip:x;visibility:visible;mso-wrap-style:square" from="29927,30696" to="32004,32296" o:connectortype="straight" o:gfxdata="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" strokecolor="red" strokeweight="1.5pt"/>
+                    <v:line id="Straight Connector 159981489" o:spid="_x0000_s1124" style="position:absolute;flip:x;visibility:visible;mso-wrap-style:square" from="32004,28379" to="32479,30746" o:connectortype="straight" o:gfxdata="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" strokecolor="red" strokeweight="1.5pt"/>
+                    <v:line id="Straight Connector 299493037" o:spid="_x0000_s1125" style="position:absolute;visibility:visible;mso-wrap-style:square" from="31430,30315" to="31430,32954" o:connectortype="straight" o:gfxdata="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" strokecolor="red" strokeweight="1.5pt"/>
+                    <v:line id="Straight Connector 517681742" o:spid="_x0000_s1126" style="position:absolute;flip:x;visibility:visible;mso-wrap-style:square" from="30009,29931" to="30479,32293" o:connectortype="straight" o:gfxdata="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" strokecolor="red" strokeweight="1.5pt"/>
+                  </v:group>
+                  <v:oval id="Oval 1870684230" o:spid="_x0000_s1127" style="position:absolute;left:17557;top:17359;width:457;height:872;rotation:765243fd;visibility:visible;mso-wrap-style:square;v-text-anchor:middle" o:gfxdata="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" fillcolor="#f79646 [3209]" strokecolor="red" strokeweight="2pt"/>
+                  <v:line id="Straight Connector 472269691" o:spid="_x0000_s1128" style="position:absolute;visibility:visible;mso-wrap-style:square" from="17474,16387" to="17690,17459" o:connectortype="straight" o:gfxdata="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" strokecolor="red" strokeweight="1.5pt"/>
+                  <v:line id="Straight Connector 768214548" o:spid="_x0000_s1129" style="position:absolute;visibility:visible;mso-wrap-style:square" from="16357,17543" to="17562,17747" o:connectortype="straight" o:gfxdata="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" strokecolor="red" strokeweight="1.5pt"/>
+                  <v:line id="Straight Connector 639807637" o:spid="_x0000_s1130" style="position:absolute;flip:y;visibility:visible;mso-wrap-style:square" from="16802,18220" to="17698,18901" o:connectortype="straight" o:gfxdata="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" strokecolor="red" strokeweight="1.5pt"/>
+                  <v:group id="Group 1305198625" o:spid="_x0000_s1131" style="position:absolute;left:8253;top:17749;width:19932;height:10348" coordorigin="-8341,2700" coordsize="19934,10354" o:gfxdata="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">
+                    <v:shape id="Straight Arrow Connector 1476234586" o:spid="_x0000_s1132" type="#_x0000_t32" style="position:absolute;left:1193;top:2700;width:10400;height:1737;visibility:visible;mso-wrap-style:square" o:connectortype="straight" o:gfxdata="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" strokecolor="red" strokeweight="1.5pt">
+                      <v:stroke endarrow="block" endarrowwidth="wide"/>
+                    </v:shape>
+                    <v:shape id="Straight Arrow Connector 1199557404" o:spid="_x0000_s1133" type="#_x0000_t32" style="position:absolute;left:-8341;top:2720;width:9640;height:6069;flip:x;visibility:visible;mso-wrap-style:square" o:connectortype="straight" o:gfxdata="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" strokecolor="red" strokeweight="1.5pt">
+                      <v:stroke endarrow="block" endarrowwidth="wide"/>
+                    </v:shape>
+                    <v:shape id="Straight Arrow Connector 1303322880" o:spid="_x0000_s1134" type="#_x0000_t32" style="position:absolute;left:1299;top:2794;width:0;height:10261;visibility:visible;mso-wrap-style:square" o:connectortype="straight" o:gfxdata="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" strokecolor="red" strokeweight="1.5pt">
+                      <v:stroke endarrow="block" endarrowwidth="wide"/>
+                    </v:shape>
+                  </v:group>
+                  <v:shape id="Arc 461186437" o:spid="_x0000_s1135" style="position:absolute;left:753;top:12688;width:27432;height:11781;visibility:visible;mso-wrap-style:square;v-text-anchor:middle" coordsize="2743200,1178134" o:gfxdata="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" path="m2020803,70163nsc2900393,273140,2996325,798852,2201101,1058201v-260085,84822,-582107,127006,-908145,118964c836873,1165916,423767,1057882,191142,889026l1371600,589067,2020803,70163xem2020803,70163nfc2900393,273140,2996325,798852,2201101,1058201v-260085,84822,-582107,127006,-908145,118964c836873,1165916,423767,1057882,191142,889026e" filled="f" strokecolor="red" strokeweight=".25pt">
+                    <v:stroke dashstyle="1 1"/>
+                    <v:path arrowok="t" o:connecttype="custom" o:connectlocs="2020803,70163;2201101,1058201;1292956,1177165;191142,889026" o:connectangles="0,0,0,0"/>
+                  </v:shape>
+                </v:group>
+                <v:shape id="Text Box 661792440" o:spid="_x0000_s1136" type="#_x0000_t202" style="position:absolute;left:3677;top:20287;width:9468;height:4515;visibility:visible;mso-wrap-style:none;v-text-anchor:top" o:gfxdata="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" filled="f" stroked="f" strokeweight=".5pt">
+                  <v:textbox inset="0,0,0,0">
+                    <w:txbxContent>
+                      <w:p>
+                        <w:pPr>
+                          <w:bidi w:val="0"/>
+                          <w:rPr>
+                            <w:rFonts w:eastAsiaTheme="minorEastAsia"/>
+                            <w:color w:val="FF0000"/>
+                          </w:rPr>
+                        </w:pPr>
+                        <m:oMathPara>
+                          <m:oMathParaPr>
+                            <m:jc m:val="left"/>
+                          </m:oMathParaPr>
+                          <m:oMath>
+                            <m:r>
+                              <w:rPr>
+                                <w:rFonts w:ascii="Cambria Math" w:hAnsi="Cambria Math" w:cs="Cambria Math" w:hint="cs"/>
+                                <w:color w:val="FF0000"/>
+                                <w:rtl/>
+                              </w:rPr>
+                              <m:t>∢</m:t>
+                            </m:r>
+                            <m:r>
+                              <w:rPr>
+                                <w:rFonts w:ascii="Cambria Math" w:hAnsi="Cambria Math"/>
+                                <w:color w:val="FF0000"/>
+                              </w:rPr>
+                              <m:t>Az=</m:t>
+                            </m:r>
+                            <m:func>
+                              <m:funcPr>
+                                <m:ctrlPr>
+                                  <w:rPr>
+                                    <w:rFonts w:ascii="Cambria Math" w:hAnsi="Cambria Math"/>
+                                    <w:i/>
+                                    <w:color w:val="FF0000"/>
+                                  </w:rPr>
+                                </m:ctrlPr>
+                              </m:funcPr>
+                              <m:fName>
+                                <m:sSup>
+                                  <m:sSupPr>
+                                    <m:ctrlPr>
+                                      <w:rPr>
+                                        <w:rFonts w:ascii="Cambria Math" w:hAnsi="Cambria Math"/>
+                                        <w:i/>
+                                        <w:color w:val="FF0000"/>
+                                      </w:rPr>
+                                    </m:ctrlPr>
+                                  </m:sSupPr>
+                                  <m:e>
+                                    <m:r>
+                                      <m:rPr>
+                                        <m:sty m:val="p"/>
+                                      </m:rPr>
+                                      <w:rPr>
+                                        <w:rFonts w:ascii="Cambria Math" w:hAnsi="Cambria Math"/>
+                                        <w:color w:val="FF0000"/>
+                                      </w:rPr>
+                                      <m:t>tan</m:t>
+                                    </m:r>
+                                    <m:ctrlPr>
+                                      <w:rPr>
+                                        <w:rFonts w:ascii="Cambria Math" w:hAnsi="Cambria Math"/>
+                                        <w:color w:val="FF0000"/>
+                                      </w:rPr>
+                                    </m:ctrlPr>
+                                  </m:e>
+                                  <m:sup>
+                                    <m:r>
+                                      <w:rPr>
+                                        <w:rFonts w:ascii="Cambria Math" w:hAnsi="Cambria Math"/>
+                                        <w:color w:val="FF0000"/>
+                                      </w:rPr>
+                                      <m:t>-1</m:t>
+                                    </m:r>
+                                    <m:ctrlPr>
+                                      <w:rPr>
+                                        <w:rFonts w:ascii="Cambria Math" w:hAnsi="Cambria Math"/>
+                                        <w:color w:val="FF0000"/>
+                                      </w:rPr>
+                                    </m:ctrlPr>
+                                  </m:sup>
+                                </m:sSup>
+                              </m:fName>
+                              <m:e>
+                                <m:f>
+                                  <m:fPr>
+                                    <m:ctrlPr>
+                                      <w:rPr>
+                                        <w:rFonts w:ascii="Cambria Math" w:hAnsi="Cambria Math"/>
+                                        <w:i/>
+                                        <w:color w:val="FF0000"/>
+                                      </w:rPr>
+                                    </m:ctrlPr>
+                                  </m:fPr>
+                                  <m:num>
+                                    <m:sSub>
+                                      <m:sSubPr>
+                                        <m:ctrlPr>
+                                          <w:rPr>
+                                            <w:rFonts w:ascii="Cambria Math" w:hAnsi="Cambria Math"/>
+                                            <w:i/>
+                                            <w:color w:val="FF0000"/>
+                                          </w:rPr>
+                                        </m:ctrlPr>
+                                      </m:sSubPr>
+                                      <m:e>
+                                        <m:r>
+                                          <w:rPr>
+                                            <w:rFonts w:ascii="Cambria Math" w:hAnsi="Cambria Math"/>
+                                            <w:color w:val="FF0000"/>
+                                          </w:rPr>
+                                          <m:t>y</m:t>
+                                        </m:r>
+                                      </m:e>
+                                      <m:sub>
+                                        <m:r>
+                                          <w:rPr>
+                                            <w:rFonts w:ascii="Cambria Math" w:hAnsi="Cambria Math"/>
+                                            <w:color w:val="FF0000"/>
+                                          </w:rPr>
+                                          <m:t>T</m:t>
+                                        </m:r>
+                                      </m:sub>
+                                    </m:sSub>
+                                  </m:num>
+                                  <m:den>
+                                    <m:sSub>
+                                      <m:sSubPr>
+                                        <m:ctrlPr>
+                                          <w:rPr>
+                                            <w:rFonts w:ascii="Cambria Math" w:hAnsi="Cambria Math"/>
+                                            <w:i/>
+                                            <w:color w:val="FF0000"/>
+                                          </w:rPr>
+                                        </m:ctrlPr>
+                                      </m:sSubPr>
+                                      <m:e>
+                                        <m:r>
+                                          <w:rPr>
+                                            <w:rFonts w:ascii="Cambria Math" w:hAnsi="Cambria Math"/>
+                                            <w:color w:val="FF0000"/>
+                                          </w:rPr>
+                                          <m:t>x</m:t>
+                                        </m:r>
+                                      </m:e>
+                                      <m:sub>
+                                        <m:r>
+                                          <w:rPr>
+                                            <w:rFonts w:ascii="Cambria Math" w:hAnsi="Cambria Math"/>
+                                            <w:color w:val="FF0000"/>
+                                          </w:rPr>
+                                          <m:t>T</m:t>
+                                        </m:r>
+                                      </m:sub>
+                                    </m:sSub>
+                                  </m:den>
+                                </m:f>
+                              </m:e>
+                            </m:func>
+                          </m:oMath>
+                        </m:oMathPara>
+                      </w:p>
+                    </w:txbxContent>
+                  </v:textbox>
+                </v:shape>
+                <v:shape id="Text Box 476579996" o:spid="_x0000_s1137" type="#_x0000_t202" style="position:absolute;left:46046;top:23339;width:6661;height:3721;visibility:visible;mso-wrap-style:none;v-text-anchor:top" o:gfxdata="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" filled="f" stroked="f" strokeweight=".5pt">
+                  <v:textbox inset="0,0,0,0">
+                    <w:txbxContent>
+                      <w:p>
+                        <w:pPr>
+                          <w:bidi w:val="0"/>
+                          <w:rPr>
+                            <w:rFonts w:eastAsiaTheme="minorEastAsia"/>
+                            <w:color w:val="FF0000"/>
+                          </w:rPr>
+                        </w:pPr>
+                        <m:oMathPara>
+                          <m:oMathParaPr>
+                            <m:jc m:val="left"/>
+                          </m:oMathParaPr>
+                          <m:oMath>
+                            <m:r>
+                              <w:rPr>
+                                <w:rFonts w:ascii="Cambria Math" w:hAnsi="Cambria Math"/>
+                                <w:color w:val="FF0000"/>
+                              </w:rPr>
+                              <m:t>(</m:t>
+                            </m:r>
+                            <m:sSub>
+                              <m:sSubPr>
+                                <m:ctrlPr>
+                                  <w:rPr>
+                                    <w:rFonts w:ascii="Cambria Math" w:hAnsi="Cambria Math"/>
+                                    <w:i/>
+                                    <w:color w:val="FF0000"/>
+                                  </w:rPr>
+                                </m:ctrlPr>
+                              </m:sSubPr>
+                              <m:e>
+                                <m:r>
+                                  <w:rPr>
+                                    <w:rFonts w:ascii="Cambria Math" w:hAnsi="Cambria Math"/>
+                                    <w:color w:val="FF0000"/>
+                                  </w:rPr>
+                                  <m:t>x</m:t>
+                                </m:r>
+                              </m:e>
+                              <m:sub>
+                                <m:r>
+                                  <w:rPr>
+                                    <w:rFonts w:ascii="Cambria Math" w:hAnsi="Cambria Math"/>
+                                    <w:color w:val="FF0000"/>
+                                  </w:rPr>
+                                  <m:t>T</m:t>
+                                </m:r>
+                              </m:sub>
+                            </m:sSub>
+                            <m:r>
+                              <w:rPr>
+                                <w:rFonts w:ascii="Cambria Math" w:hAnsi="Cambria Math"/>
+                                <w:color w:val="FF0000"/>
+                              </w:rPr>
+                              <m:t xml:space="preserve">, </m:t>
+                            </m:r>
+                            <m:sSub>
+                              <m:sSubPr>
+                                <m:ctrlPr>
+                                  <w:rPr>
+                                    <w:rFonts w:ascii="Cambria Math" w:hAnsi="Cambria Math"/>
+                                    <w:i/>
+                                    <w:color w:val="FF0000"/>
+                                  </w:rPr>
+                                </m:ctrlPr>
+                              </m:sSubPr>
+                              <m:e>
+                                <m:r>
+                                  <w:rPr>
+                                    <w:rFonts w:ascii="Cambria Math" w:hAnsi="Cambria Math"/>
+                                    <w:color w:val="FF0000"/>
+                                  </w:rPr>
+                                  <m:t>y</m:t>
+                                </m:r>
+                              </m:e>
+                              <m:sub>
+                                <m:r>
+                                  <w:rPr>
+                                    <w:rFonts w:ascii="Cambria Math" w:hAnsi="Cambria Math"/>
+                                    <w:color w:val="FF0000"/>
+                                  </w:rPr>
+                                  <m:t>T</m:t>
+                                </m:r>
+                              </m:sub>
+                            </m:sSub>
+                            <m:r>
+                              <w:rPr>
+                                <w:rFonts w:ascii="Cambria Math" w:hAnsi="Cambria Math"/>
+                                <w:color w:val="FF0000"/>
+                              </w:rPr>
+                              <m:t xml:space="preserve">, </m:t>
+                            </m:r>
+                            <m:sSub>
+                              <m:sSubPr>
+                                <m:ctrlPr>
+                                  <w:rPr>
+                                    <w:rFonts w:ascii="Cambria Math" w:hAnsi="Cambria Math"/>
+                                    <w:i/>
+                                    <w:color w:val="FF0000"/>
+                                  </w:rPr>
+                                </m:ctrlPr>
+                              </m:sSubPr>
+                              <m:e>
+                                <m:r>
+                                  <w:rPr>
+                                    <w:rFonts w:ascii="Cambria Math" w:hAnsi="Cambria Math"/>
+                                    <w:color w:val="FF0000"/>
+                                  </w:rPr>
+                                  <m:t>z</m:t>
+                                </m:r>
+                              </m:e>
+                              <m:sub>
+                                <m:r>
+                                  <w:rPr>
+                                    <w:rFonts w:ascii="Cambria Math" w:hAnsi="Cambria Math"/>
+                                    <w:color w:val="FF0000"/>
+                                  </w:rPr>
+                                  <m:t>T</m:t>
+                                </m:r>
+                              </m:sub>
+                            </m:sSub>
+                            <m:r>
+                              <w:rPr>
+                                <w:rFonts w:ascii="Cambria Math" w:hAnsi="Cambria Math"/>
+                                <w:color w:val="FF0000"/>
+                              </w:rPr>
+                              <m:t>)</m:t>
+                            </m:r>
+                          </m:oMath>
+                        </m:oMathPara>
+                      </w:p>
+                    </w:txbxContent>
+                  </v:textbox>
+                </v:shape>
+                <v:shape id="Text Box 403225890" o:spid="_x0000_s1138" type="#_x0000_t202" style="position:absolute;left:5130;top:24037;width:13437;height:4585;visibility:visible;mso-wrap-style:none;v-text-anchor:top" o:gfxdata="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" filled="f" stroked="f" strokeweight=".5pt">
+                  <v:textbox inset="0,0,0,0">
+                    <w:txbxContent>
+                      <w:p>
+                        <w:pPr>
+                          <w:bidi w:val="0"/>
+                          <w:rPr>
+                            <w:rFonts w:eastAsiaTheme="minorEastAsia"/>
+                            <w:color w:val="FF0000"/>
+                          </w:rPr>
+                        </w:pPr>
+                        <m:oMathPara>
+                          <m:oMathParaPr>
+                            <m:jc m:val="left"/>
+                          </m:oMathParaPr>
+                          <m:oMath>
+                            <m:r>
+                              <w:rPr>
+                                <w:rFonts w:ascii="Cambria Math" w:hAnsi="Cambria Math" w:cs="Cambria Math" w:hint="cs"/>
+                                <w:color w:val="FF0000"/>
+                                <w:rtl/>
+                              </w:rPr>
+                              <m:t>∢</m:t>
+                            </m:r>
+                            <m:r>
+                              <w:rPr>
+                                <w:rFonts w:ascii="Cambria Math" w:hAnsi="Cambria Math"/>
+                                <w:color w:val="FF0000"/>
+                              </w:rPr>
+                              <m:t>El=</m:t>
+                            </m:r>
+                            <m:func>
+                              <m:funcPr>
+                                <m:ctrlPr>
+                                  <w:rPr>
+                                    <w:rFonts w:ascii="Cambria Math" w:hAnsi="Cambria Math"/>
+                                    <w:i/>
+                                    <w:color w:val="FF0000"/>
+                                  </w:rPr>
+                                </m:ctrlPr>
+                              </m:funcPr>
+                              <m:fName>
+                                <m:sSup>
+                                  <m:sSupPr>
+                                    <m:ctrlPr>
+                                      <w:rPr>
+                                        <w:rFonts w:ascii="Cambria Math" w:hAnsi="Cambria Math"/>
+                                        <w:i/>
+                                        <w:color w:val="FF0000"/>
+                                      </w:rPr>
+                                    </m:ctrlPr>
+                                  </m:sSupPr>
+                                  <m:e>
+                                    <m:r>
+                                      <m:rPr>
+                                        <m:sty m:val="p"/>
+                                      </m:rPr>
+                                      <w:rPr>
+                                        <w:rFonts w:ascii="Cambria Math" w:hAnsi="Cambria Math"/>
+                                        <w:color w:val="FF0000"/>
+                                      </w:rPr>
+                                      <m:t>tan</m:t>
+                                    </m:r>
+                                    <m:ctrlPr>
+                                      <w:rPr>
+                                        <w:rFonts w:ascii="Cambria Math" w:hAnsi="Cambria Math"/>
+                                        <w:color w:val="FF0000"/>
+                                      </w:rPr>
+                                    </m:ctrlPr>
+                                  </m:e>
+                                  <m:sup>
+                                    <m:r>
+                                      <w:rPr>
+                                        <w:rFonts w:ascii="Cambria Math" w:hAnsi="Cambria Math"/>
+                                        <w:color w:val="FF0000"/>
+                                      </w:rPr>
+                                      <m:t>-1</m:t>
+                                    </m:r>
+                                    <m:ctrlPr>
+                                      <w:rPr>
+                                        <w:rFonts w:ascii="Cambria Math" w:hAnsi="Cambria Math"/>
+                                        <w:color w:val="FF0000"/>
+                                      </w:rPr>
+                                    </m:ctrlPr>
+                                  </m:sup>
+                                </m:sSup>
+                              </m:fName>
+                              <m:e>
+                                <m:f>
+                                  <m:fPr>
+                                    <m:ctrlPr>
+                                      <w:rPr>
+                                        <w:rFonts w:ascii="Cambria Math" w:hAnsi="Cambria Math"/>
+                                        <w:i/>
+                                        <w:color w:val="FF0000"/>
+                                      </w:rPr>
+                                    </m:ctrlPr>
+                                  </m:fPr>
+                                  <m:num>
+                                    <m:sSub>
+                                      <m:sSubPr>
+                                        <m:ctrlPr>
+                                          <w:rPr>
+                                            <w:rFonts w:ascii="Cambria Math" w:hAnsi="Cambria Math"/>
+                                            <w:i/>
+                                            <w:color w:val="FF0000"/>
+                                          </w:rPr>
+                                        </m:ctrlPr>
+                                      </m:sSubPr>
+                                      <m:e>
+                                        <m:r>
+                                          <w:rPr>
+                                            <w:rFonts w:ascii="Cambria Math" w:hAnsi="Cambria Math"/>
+                                            <w:color w:val="FF0000"/>
+                                          </w:rPr>
+                                          <m:t>z</m:t>
+                                        </m:r>
+                                      </m:e>
+                                      <m:sub>
+                                        <m:r>
+                                          <w:rPr>
+                                            <w:rFonts w:ascii="Cambria Math" w:hAnsi="Cambria Math"/>
+                                            <w:color w:val="FF0000"/>
+                                          </w:rPr>
+                                          <m:t>T</m:t>
+                                        </m:r>
+                                      </m:sub>
+                                    </m:sSub>
+                                  </m:num>
+                                  <m:den>
+                                    <m:rad>
+                                      <m:radPr>
+                                        <m:degHide m:val="1"/>
+                                        <m:ctrlPr>
+                                          <w:rPr>
+                                            <w:rFonts w:ascii="Cambria Math" w:hAnsi="Cambria Math"/>
+                                            <w:i/>
+                                            <w:color w:val="FF0000"/>
+                                          </w:rPr>
+                                        </m:ctrlPr>
+                                      </m:radPr>
+                                      <m:deg/>
+                                      <m:e>
+                                        <m:sSubSup>
+                                          <m:sSubSupPr>
+                                            <m:ctrlPr>
+                                              <w:rPr>
+                                                <w:rFonts w:ascii="Cambria Math" w:hAnsi="Cambria Math"/>
+                                                <w:i/>
+                                                <w:color w:val="FF0000"/>
+                                              </w:rPr>
+                                            </m:ctrlPr>
+                                          </m:sSubSupPr>
+                                          <m:e>
+                                            <m:r>
+                                              <w:rPr>
+                                                <w:rFonts w:ascii="Cambria Math" w:hAnsi="Cambria Math"/>
+                                                <w:color w:val="FF0000"/>
+                                              </w:rPr>
+                                              <m:t>x</m:t>
+                                            </m:r>
+                                          </m:e>
+                                          <m:sub>
+                                            <m:r>
+                                              <w:rPr>
+                                                <w:rFonts w:ascii="Cambria Math" w:hAnsi="Cambria Math"/>
+                                                <w:color w:val="FF0000"/>
+                                              </w:rPr>
+                                              <m:t>T</m:t>
+                                            </m:r>
+                                          </m:sub>
+                                          <m:sup>
+                                            <m:r>
+                                              <w:rPr>
+                                                <w:rFonts w:ascii="Cambria Math" w:hAnsi="Cambria Math"/>
+                                                <w:color w:val="FF0000"/>
+                                              </w:rPr>
+                                              <m:t>2</m:t>
+                                            </m:r>
+                                          </m:sup>
+                                        </m:sSubSup>
+                                        <m:r>
+                                          <w:rPr>
+                                            <w:rFonts w:ascii="Cambria Math" w:hAnsi="Cambria Math"/>
+                                            <w:color w:val="FF0000"/>
+                                          </w:rPr>
+                                          <m:t>+</m:t>
+                                        </m:r>
+                                        <m:sSubSup>
+                                          <m:sSubSupPr>
+                                            <m:ctrlPr>
+                                              <w:rPr>
+                                                <w:rFonts w:ascii="Cambria Math" w:hAnsi="Cambria Math"/>
+                                                <w:i/>
+                                                <w:color w:val="FF0000"/>
+                                              </w:rPr>
+                                            </m:ctrlPr>
+                                          </m:sSubSupPr>
+                                          <m:e>
+                                            <m:r>
+                                              <w:rPr>
+                                                <w:rFonts w:ascii="Cambria Math" w:hAnsi="Cambria Math"/>
+                                                <w:color w:val="FF0000"/>
+                                              </w:rPr>
+                                              <m:t>y</m:t>
+                                            </m:r>
+                                          </m:e>
+                                          <m:sub>
+                                            <m:r>
+                                              <w:rPr>
+                                                <w:rFonts w:ascii="Cambria Math" w:hAnsi="Cambria Math"/>
+                                                <w:color w:val="FF0000"/>
+                                              </w:rPr>
+                                              <m:t>T</m:t>
+                                            </m:r>
+                                          </m:sub>
+                                          <m:sup>
+                                            <m:r>
+                                              <w:rPr>
+                                                <w:rFonts w:ascii="Cambria Math" w:hAnsi="Cambria Math"/>
+                                                <w:color w:val="FF0000"/>
+                                              </w:rPr>
+                                              <m:t>2</m:t>
+                                            </m:r>
+                                          </m:sup>
+                                        </m:sSubSup>
+                                      </m:e>
+                                    </m:rad>
+                                  </m:den>
+                                </m:f>
+                              </m:e>
+                            </m:func>
+                          </m:oMath>
+                        </m:oMathPara>
+                      </w:p>
+                    </w:txbxContent>
+                  </v:textbox>
+                </v:shape>
+                <w10:anchorlock/>
+              </v:group>
+            </w:pict>
+          </mc:Fallback>
+        </mc:AlternateContent>
+      </w:r>
+    </w:p>
+    <w:p>
+      <w:pPr>
+        <w:bidi w:val="0"/>
+        <w:jc w:val="center"/>
+      </w:pPr>
+    </w:p>
+    <w:p>
+      <w:pPr>
+        <w:bidi w:val="0"/>
+      </w:pPr>
+    </w:p>
+    <w:p>
+      <w:pPr>
+        <w:bidi w:val="0"/>
+      </w:pPr>
+    </w:p>
+    <w:p>
+      <w:pPr>
+        <w:bidi w:val="0"/>
+      </w:pPr>
+    </w:p>
+    <w:p>
+      <w:pPr>
+        <w:bidi w:val="0"/>
+      </w:pPr>
+    </w:p>
+    <w:p>
+      <w:pPr>
+        <w:bidi w:val="0"/>
+      </w:pPr>
+    </w:p>
+    <w:p>
+      <w:pPr>
+        <w:bidi w:val="0"/>
+      </w:pPr>
+    </w:p>
+    <w:p>
+      <w:pPr>
+        <w:bidi w:val="0"/>
+      </w:pPr>
+    </w:p>
+    <w:p>
+      <w:pPr>
+        <w:bidi w:val="0"/>
+      </w:pPr>
+    </w:p>
+    <w:p>
+      <w:pPr>
+        <w:bidi w:val="0"/>
+      </w:pPr>
+    </w:p>
+    <w:p>
+      <w:pPr>
+        <w:bidi w:val="0"/>
+      </w:pPr>
+    </w:p>
+    <w:p>
+      <w:pPr>
+        <w:bidi w:val="0"/>
+      </w:pPr>
+    </w:p>
+    <w:p>
+      <w:pPr>
+        <w:bidi w:val="0"/>
+      </w:pPr>
+    </w:p>
+    <w:p>
+      <w:pPr>
+        <w:bidi w:val="0"/>
+      </w:pPr>
+    </w:p>
+    <w:p>
+      <w:pPr>
+        <w:bidi w:val="0"/>
+      </w:pPr>
+    </w:p>
+    <w:p>
+      <w:pPr>
+        <w:bidi w:val="0"/>
+      </w:pPr>
+    </w:p>
+    <w:p>
+      <w:pPr>
+        <w:bidi w:val="0"/>
+      </w:pPr>
+    </w:p>
+    <w:p>
+      <w:pPr>
+        <w:bidi w:val="0"/>
+      </w:pPr>
+    </w:p>
+    <w:p>
+      <w:pPr>
+        <w:bidi w:val="0"/>
+      </w:pPr>
+    </w:p>
+    <w:p>
+      <w:pPr>
+        <w:bidi w:val="0"/>
+      </w:pPr>
+    </w:p>
+    <w:p>
+      <w:pPr>
+        <w:bidi w:val="0"/>
+      </w:pPr>
+    </w:p>
+    <w:p>
+      <w:pPr>
+        <w:bidi w:val="0"/>
+      </w:pPr>
+    </w:p>
+    <w:p>
+      <w:pPr>
+        <w:bidi w:val="0"/>
+      </w:pPr>
+    </w:p>
+    <w:p>
+      <w:pPr>
+        <w:bidi w:val="0"/>
+      </w:pPr>
+    </w:p>
+    <w:p>
+      <w:pPr>
+        <w:bidi w:val="0"/>
+      </w:pPr>
+    </w:p>
+    <w:p>
+      <w:pPr>
+        <w:bidi w:val="0"/>
+      </w:pPr>
+    </w:p>
+    <w:p>
+      <w:pPr>
+        <w:bidi w:val="0"/>
+      </w:pPr>
+    </w:p>
+    <w:p>
+      <w:pPr>
+        <w:bidi w:val="0"/>
+      </w:pPr>
+    </w:p>
+    <w:p>
+      <w:pPr>
+        <w:bidi w:val="0"/>
+      </w:pPr>
+    </w:p>
+    <w:p>
+      <w:pPr>
+        <w:bidi w:val="0"/>
+      </w:pPr>
+    </w:p>
+    <w:p>
+      <w:pPr>
+        <w:bidi w:val="0"/>
+      </w:pPr>
+    </w:p>
+    <w:p>
+      <w:pPr>
+        <w:bidi w:val="0"/>
+      </w:pPr>
+    </w:p>
+    <w:p>
+      <w:pPr>
+        <w:bidi w:val="0"/>
+      </w:pPr>
+    </w:p>
+    <w:p>
+      <w:pPr>
+        <w:bidi w:val="0"/>
+      </w:pPr>
+    </w:p>
+    <w:p>
+      <w:pPr>
+        <w:bidi w:val="0"/>
+      </w:pPr>
+    </w:p>
+    <w:p>
+      <w:pPr>
+        <w:bidi w:val="0"/>
+      </w:pPr>
+    </w:p>
     <w:sectPr>
-      <w:pgSz w:w="16838" w:h="11906" w:orient="landscape"/>
-      <w:pgMar w:top="1800" w:right="1440" w:bottom="1800" w:left="1440" w:header="720" w:footer="720" w:gutter="0"/>
+      <w:pgSz w:w="11906" w:h="16838"/>
+      <w:pgMar w:top="1440" w:right="1800" w:bottom="1440" w:left="1800" w:header="720" w:footer="720" w:gutter="0"/>
       <w:cols w:space="720"/>
       <w:bidi/>
       <w:rtlGutter/>

</xml_diff>